<commit_message>
changed overall layout and added executive summary
</commit_message>
<xml_diff>
--- a/GroupProjectReport_Group9.docx
+++ b/GroupProjectReport_Group9.docx
@@ -4,18 +4,211 @@
   <w:body>
     <w:p>
       <w:pPr>
+        <w:pStyle w:val="Heading1"/>
+        <w:jc w:val="center"/>
+        <w:rPr>
+          <w:rFonts w:asciiTheme="minorHAnsi" w:hAnsiTheme="minorHAnsi" w:cstheme="minorHAnsi"/>
+          <w:color w:val="auto"/>
+          <w:sz w:val="56"/>
+          <w:szCs w:val="56"/>
+          <w:lang w:eastAsia="ko-KR"/>
+        </w:rPr>
+      </w:pPr>
+    </w:p>
+    <w:p>
+      <w:pPr>
+        <w:pStyle w:val="Heading1"/>
+        <w:jc w:val="center"/>
+        <w:rPr>
+          <w:rFonts w:asciiTheme="minorHAnsi" w:hAnsiTheme="minorHAnsi" w:cstheme="minorHAnsi"/>
+          <w:color w:val="auto"/>
+          <w:sz w:val="56"/>
+          <w:szCs w:val="56"/>
+          <w:lang w:eastAsia="ko-KR"/>
+        </w:rPr>
+      </w:pPr>
+    </w:p>
+    <w:p>
+      <w:pPr>
+        <w:pStyle w:val="Heading1"/>
+        <w:jc w:val="center"/>
+        <w:rPr>
+          <w:rFonts w:asciiTheme="minorHAnsi" w:hAnsiTheme="minorHAnsi" w:cstheme="minorHAnsi"/>
+          <w:color w:val="auto"/>
+          <w:sz w:val="56"/>
+          <w:szCs w:val="56"/>
+          <w:lang w:eastAsia="ko-KR"/>
+        </w:rPr>
+      </w:pPr>
+    </w:p>
+    <w:p>
+      <w:pPr>
+        <w:pStyle w:val="Heading1"/>
+        <w:jc w:val="center"/>
+        <w:rPr>
+          <w:rFonts w:asciiTheme="minorHAnsi" w:eastAsiaTheme="minorEastAsia" w:hAnsiTheme="minorHAnsi" w:cstheme="minorHAnsi"/>
+          <w:color w:val="auto"/>
+          <w:sz w:val="56"/>
+          <w:szCs w:val="56"/>
+        </w:rPr>
+      </w:pPr>
+      <w:bookmarkStart w:id="0" w:name="_Toc57472791"/>
+      <w:r>
+        <w:rPr>
+          <w:rFonts w:asciiTheme="minorHAnsi" w:hAnsiTheme="minorHAnsi" w:cstheme="minorHAnsi"/>
+          <w:color w:val="auto"/>
+          <w:sz w:val="56"/>
+          <w:szCs w:val="56"/>
+          <w:lang w:eastAsia="ko-KR"/>
+        </w:rPr>
+        <w:t>Group Project Report</w:t>
+      </w:r>
+      <w:bookmarkEnd w:id="0"/>
+    </w:p>
+    <w:p>
+      <w:pPr>
         <w:pStyle w:val="Title"/>
-        <w:rPr>
+        <w:jc w:val="center"/>
+        <w:rPr>
+          <w:rFonts w:asciiTheme="minorHAnsi" w:hAnsiTheme="minorHAnsi" w:cstheme="minorHAnsi"/>
           <w:sz w:val="48"/>
           <w:szCs w:val="48"/>
         </w:rPr>
       </w:pPr>
-      <w:r>
-        <w:rPr>
-          <w:sz w:val="48"/>
-          <w:szCs w:val="48"/>
-        </w:rPr>
-        <w:t>COMP309Sec006Group09 -Group Project Report</w:t>
+    </w:p>
+    <w:p>
+      <w:pPr>
+        <w:pStyle w:val="Title"/>
+        <w:jc w:val="center"/>
+        <w:rPr>
+          <w:rFonts w:asciiTheme="minorHAnsi" w:hAnsiTheme="minorHAnsi" w:cstheme="minorHAnsi"/>
+          <w:sz w:val="40"/>
+          <w:szCs w:val="40"/>
+        </w:rPr>
+      </w:pPr>
+      <w:r>
+        <w:rPr>
+          <w:rFonts w:asciiTheme="minorHAnsi" w:hAnsiTheme="minorHAnsi" w:cstheme="minorHAnsi"/>
+          <w:sz w:val="40"/>
+          <w:szCs w:val="40"/>
+        </w:rPr>
+        <w:t>COMP</w:t>
+      </w:r>
+      <w:r>
+        <w:rPr>
+          <w:rFonts w:asciiTheme="minorHAnsi" w:hAnsiTheme="minorHAnsi" w:cstheme="minorHAnsi"/>
+          <w:sz w:val="40"/>
+          <w:szCs w:val="40"/>
+        </w:rPr>
+        <w:t>309</w:t>
+      </w:r>
+      <w:r>
+        <w:rPr>
+          <w:rFonts w:asciiTheme="minorHAnsi" w:hAnsiTheme="minorHAnsi" w:cstheme="minorHAnsi"/>
+          <w:sz w:val="40"/>
+          <w:szCs w:val="40"/>
+        </w:rPr>
+        <w:t>-00</w:t>
+      </w:r>
+      <w:r>
+        <w:rPr>
+          <w:rFonts w:asciiTheme="minorHAnsi" w:hAnsiTheme="minorHAnsi" w:cstheme="minorHAnsi"/>
+          <w:sz w:val="40"/>
+          <w:szCs w:val="40"/>
+        </w:rPr>
+        <w:t>6</w:t>
+      </w:r>
+      <w:r>
+        <w:rPr>
+          <w:rFonts w:asciiTheme="minorHAnsi" w:hAnsiTheme="minorHAnsi" w:cstheme="minorHAnsi"/>
+          <w:sz w:val="40"/>
+          <w:szCs w:val="40"/>
+        </w:rPr>
+        <w:t xml:space="preserve"> Group 9</w:t>
+      </w:r>
+    </w:p>
+    <w:p>
+      <w:pPr>
+        <w:pStyle w:val="Title"/>
+        <w:jc w:val="center"/>
+        <w:rPr>
+          <w:rFonts w:asciiTheme="minorHAnsi" w:hAnsiTheme="minorHAnsi" w:cstheme="minorHAnsi"/>
+          <w:sz w:val="40"/>
+          <w:szCs w:val="40"/>
+        </w:rPr>
+      </w:pPr>
+      <w:r>
+        <w:rPr>
+          <w:rFonts w:asciiTheme="minorHAnsi" w:hAnsiTheme="minorHAnsi" w:cstheme="minorHAnsi"/>
+          <w:sz w:val="40"/>
+          <w:szCs w:val="40"/>
+        </w:rPr>
+        <w:t xml:space="preserve">Data Warehouse &amp; Mining </w:t>
+      </w:r>
+      <w:r>
+        <w:rPr>
+          <w:rFonts w:asciiTheme="minorHAnsi" w:hAnsiTheme="minorHAnsi" w:cstheme="minorHAnsi"/>
+          <w:sz w:val="40"/>
+          <w:szCs w:val="40"/>
+        </w:rPr>
+        <w:t>–</w:t>
+      </w:r>
+      <w:r>
+        <w:rPr>
+          <w:rFonts w:asciiTheme="minorHAnsi" w:hAnsiTheme="minorHAnsi" w:cstheme="minorHAnsi"/>
+          <w:sz w:val="40"/>
+          <w:szCs w:val="40"/>
+        </w:rPr>
+        <w:t xml:space="preserve"> HCIS</w:t>
+      </w:r>
+    </w:p>
+    <w:p>
+      <w:pPr>
+        <w:rPr>
+          <w:rFonts w:cstheme="minorHAnsi"/>
+        </w:rPr>
+      </w:pPr>
+    </w:p>
+    <w:p>
+      <w:pPr>
+        <w:jc w:val="center"/>
+        <w:rPr>
+          <w:rFonts w:cstheme="minorHAnsi"/>
+          <w:sz w:val="24"/>
+          <w:szCs w:val="24"/>
+        </w:rPr>
+      </w:pPr>
+      <w:r>
+        <w:rPr>
+          <w:rFonts w:cstheme="minorHAnsi"/>
+          <w:sz w:val="24"/>
+          <w:szCs w:val="24"/>
+        </w:rPr>
+        <w:t>11/</w:t>
+      </w:r>
+      <w:r>
+        <w:rPr>
+          <w:rFonts w:cstheme="minorHAnsi"/>
+          <w:sz w:val="24"/>
+          <w:szCs w:val="24"/>
+        </w:rPr>
+        <w:t>29</w:t>
+      </w:r>
+      <w:r>
+        <w:rPr>
+          <w:rFonts w:cstheme="minorHAnsi"/>
+          <w:sz w:val="24"/>
+          <w:szCs w:val="24"/>
+        </w:rPr>
+        <w:t>/20</w:t>
+      </w:r>
+      <w:r>
+        <w:rPr>
+          <w:rFonts w:cstheme="minorHAnsi"/>
+          <w:sz w:val="24"/>
+          <w:szCs w:val="24"/>
+        </w:rPr>
+        <w:t>20</w:t>
       </w:r>
     </w:p>
     <w:p>
@@ -24,18 +217,13 @@
         <w:autoSpaceDN w:val="0"/>
         <w:adjustRightInd w:val="0"/>
         <w:spacing w:line="240" w:lineRule="atLeast"/>
-        <w:ind w:left="720" w:hanging="360"/>
-      </w:pPr>
-    </w:p>
-    <w:p>
-      <w:r>
-        <w:t>11/12/20</w:t>
-      </w:r>
-    </w:p>
-    <w:p>
-      <w:r>
-        <w:t>Group 09 Team members:</w:t>
-      </w:r>
+        <w:jc w:val="center"/>
+        <w:rPr>
+          <w:rFonts w:cstheme="minorHAnsi"/>
+          <w:sz w:val="24"/>
+          <w:szCs w:val="24"/>
+        </w:rPr>
+      </w:pPr>
     </w:p>
     <w:p>
       <w:pPr>
@@ -43,12 +231,28 @@
         <w:autoSpaceDN w:val="0"/>
         <w:adjustRightInd w:val="0"/>
         <w:spacing w:line="240" w:lineRule="atLeast"/>
-      </w:pPr>
-      <w:r>
+        <w:jc w:val="center"/>
+        <w:rPr>
+          <w:rFonts w:cstheme="minorHAnsi"/>
+          <w:sz w:val="24"/>
+          <w:szCs w:val="24"/>
+        </w:rPr>
+      </w:pPr>
+      <w:r>
+        <w:rPr>
+          <w:rFonts w:cstheme="minorHAnsi"/>
+          <w:sz w:val="24"/>
+          <w:szCs w:val="24"/>
+        </w:rPr>
         <w:t>Liping Wu</w:t>
       </w:r>
       <w:r>
-        <w:t xml:space="preserve">   300-958-061</w:t>
+        <w:rPr>
+          <w:rFonts w:cstheme="minorHAnsi"/>
+          <w:sz w:val="24"/>
+          <w:szCs w:val="24"/>
+        </w:rPr>
+        <w:t xml:space="preserve">   300958061</w:t>
       </w:r>
     </w:p>
     <w:p>
@@ -57,8 +261,19 @@
         <w:autoSpaceDN w:val="0"/>
         <w:adjustRightInd w:val="0"/>
         <w:spacing w:line="240" w:lineRule="atLeast"/>
-      </w:pPr>
-      <w:r>
+        <w:jc w:val="center"/>
+        <w:rPr>
+          <w:rFonts w:cstheme="minorHAnsi"/>
+          <w:sz w:val="24"/>
+          <w:szCs w:val="24"/>
+        </w:rPr>
+      </w:pPr>
+      <w:r>
+        <w:rPr>
+          <w:rFonts w:cstheme="minorHAnsi"/>
+          <w:sz w:val="24"/>
+          <w:szCs w:val="24"/>
+        </w:rPr>
         <w:t>Xinglong Lu</w:t>
       </w:r>
     </w:p>
@@ -68,7 +283,23 @@
         <w:autoSpaceDN w:val="0"/>
         <w:adjustRightInd w:val="0"/>
         <w:spacing w:line="240" w:lineRule="atLeast"/>
-      </w:pPr>
+        <w:jc w:val="center"/>
+        <w:rPr>
+          <w:rFonts w:eastAsia="맑은 고딕" w:cstheme="minorHAnsi"/>
+          <w:sz w:val="24"/>
+          <w:szCs w:val="24"/>
+          <w:lang w:eastAsia="ko-KR"/>
+        </w:rPr>
+      </w:pPr>
+      <w:r>
+        <w:rPr>
+          <w:rFonts w:eastAsia="맑은 고딕" w:cstheme="minorHAnsi"/>
+          <w:sz w:val="24"/>
+          <w:szCs w:val="24"/>
+          <w:lang w:eastAsia="ko-KR"/>
+        </w:rPr>
+        <w:t>Dayoon Lee 301034178</w:t>
+      </w:r>
     </w:p>
     <w:p>
       <w:pPr>
@@ -76,7 +307,23 @@
         <w:autoSpaceDN w:val="0"/>
         <w:adjustRightInd w:val="0"/>
         <w:spacing w:line="240" w:lineRule="atLeast"/>
-      </w:pPr>
+        <w:jc w:val="center"/>
+        <w:rPr>
+          <w:rFonts w:eastAsia="맑은 고딕" w:cstheme="minorHAnsi"/>
+          <w:sz w:val="24"/>
+          <w:szCs w:val="24"/>
+          <w:lang w:eastAsia="ko-KR"/>
+        </w:rPr>
+      </w:pPr>
+      <w:r>
+        <w:rPr>
+          <w:rFonts w:eastAsia="맑은 고딕" w:cstheme="minorHAnsi"/>
+          <w:sz w:val="24"/>
+          <w:szCs w:val="24"/>
+          <w:lang w:eastAsia="ko-KR"/>
+        </w:rPr>
+        <w:t>Yoonseop Lee 301037418</w:t>
+      </w:r>
     </w:p>
     <w:p>
       <w:pPr>
@@ -84,29 +331,118 @@
         <w:autoSpaceDN w:val="0"/>
         <w:adjustRightInd w:val="0"/>
         <w:spacing w:line="240" w:lineRule="atLeast"/>
-      </w:pPr>
-      <w:proofErr w:type="spellStart"/>
-      <w:r>
-        <w:t>Gitsource</w:t>
-      </w:r>
-      <w:proofErr w:type="spellEnd"/>
-      <w:r>
+        <w:jc w:val="center"/>
+        <w:rPr>
+          <w:rFonts w:eastAsia="맑은 고딕" w:cstheme="minorHAnsi" w:hint="eastAsia"/>
+          <w:sz w:val="24"/>
+          <w:szCs w:val="24"/>
+          <w:lang w:eastAsia="ko-KR"/>
+        </w:rPr>
+      </w:pPr>
+      <w:r>
+        <w:rPr>
+          <w:rFonts w:eastAsia="맑은 고딕" w:cstheme="minorHAnsi"/>
+          <w:sz w:val="24"/>
+          <w:szCs w:val="24"/>
+          <w:lang w:eastAsia="ko-KR"/>
+        </w:rPr>
+        <w:t>Nayul Kim</w:t>
+      </w:r>
+    </w:p>
+    <w:p>
+      <w:pPr>
+        <w:autoSpaceDE w:val="0"/>
+        <w:autoSpaceDN w:val="0"/>
+        <w:adjustRightInd w:val="0"/>
+        <w:spacing w:line="240" w:lineRule="atLeast"/>
+        <w:rPr>
+          <w:rFonts w:cstheme="minorHAnsi"/>
+          <w:sz w:val="24"/>
+          <w:szCs w:val="24"/>
+        </w:rPr>
+      </w:pPr>
+    </w:p>
+    <w:p>
+      <w:pPr>
+        <w:autoSpaceDE w:val="0"/>
+        <w:autoSpaceDN w:val="0"/>
+        <w:adjustRightInd w:val="0"/>
+        <w:spacing w:line="240" w:lineRule="atLeast"/>
+        <w:jc w:val="center"/>
+        <w:rPr>
+          <w:rFonts w:cstheme="minorHAnsi"/>
+          <w:sz w:val="24"/>
+          <w:szCs w:val="24"/>
+        </w:rPr>
+      </w:pPr>
+      <w:r>
+        <w:rPr>
+          <w:rFonts w:cstheme="minorHAnsi"/>
+          <w:sz w:val="24"/>
+          <w:szCs w:val="24"/>
+        </w:rPr>
+        <w:t>Git</w:t>
+      </w:r>
+      <w:r>
+        <w:rPr>
+          <w:rFonts w:cstheme="minorHAnsi"/>
+          <w:sz w:val="24"/>
+          <w:szCs w:val="24"/>
+        </w:rPr>
+        <w:t>hub source link</w:t>
+      </w:r>
+      <w:r>
+        <w:rPr>
+          <w:rFonts w:cstheme="minorHAnsi"/>
+          <w:sz w:val="24"/>
+          <w:szCs w:val="24"/>
+        </w:rPr>
         <w:t xml:space="preserve">:  </w:t>
       </w:r>
-      <w:r>
-        <w:t>https://github.com/foxpeer/comp309group09.git</w:t>
-      </w:r>
+      <w:hyperlink r:id="rId7" w:history="1">
+        <w:r>
+          <w:rPr>
+            <w:rStyle w:val="Hyperlink"/>
+            <w:rFonts w:cstheme="minorHAnsi"/>
+            <w:sz w:val="24"/>
+            <w:szCs w:val="24"/>
+          </w:rPr>
+          <w:t>https://github.com/foxpeer/comp309group09.git</w:t>
+        </w:r>
+      </w:hyperlink>
+    </w:p>
+    <w:p>
+      <w:pPr>
+        <w:rPr>
+          <w:rFonts w:cstheme="minorHAnsi"/>
+          <w:sz w:val="24"/>
+          <w:szCs w:val="24"/>
+        </w:rPr>
+      </w:pPr>
+      <w:r>
+        <w:rPr>
+          <w:rFonts w:cstheme="minorHAnsi"/>
+          <w:sz w:val="24"/>
+          <w:szCs w:val="24"/>
+        </w:rPr>
+        <w:br w:type="page"/>
+      </w:r>
+    </w:p>
+    <w:p>
+      <w:pPr>
+        <w:autoSpaceDE w:val="0"/>
+        <w:autoSpaceDN w:val="0"/>
+        <w:adjustRightInd w:val="0"/>
+        <w:spacing w:line="240" w:lineRule="atLeast"/>
+        <w:jc w:val="center"/>
+        <w:rPr>
+          <w:rFonts w:cstheme="minorHAnsi"/>
+        </w:rPr>
+      </w:pPr>
     </w:p>
     <w:sdt>
       <w:sdtPr>
-        <w:rPr>
-          <w:rFonts w:asciiTheme="minorHAnsi" w:eastAsiaTheme="minorEastAsia" w:hAnsiTheme="minorHAnsi" w:cstheme="minorBidi"/>
-          <w:color w:val="auto"/>
-          <w:sz w:val="22"/>
-          <w:szCs w:val="22"/>
-          <w:lang w:eastAsia="zh-CN"/>
-        </w:rPr>
-        <w:id w:val="1401327581"/>
+        <w:id w:val="1230190285"/>
         <w:docPartObj>
           <w:docPartGallery w:val="Table of Contents"/>
           <w:docPartUnique/>
@@ -114,9 +450,14 @@
       </w:sdtPr>
       <w:sdtEndPr>
         <w:rPr>
+          <w:rFonts w:asciiTheme="minorHAnsi" w:eastAsiaTheme="minorEastAsia" w:hAnsiTheme="minorHAnsi" w:cstheme="minorBidi"/>
           <w:b/>
           <w:bCs/>
           <w:noProof/>
+          <w:color w:val="auto"/>
+          <w:sz w:val="22"/>
+          <w:szCs w:val="22"/>
+          <w:lang w:eastAsia="zh-CN"/>
         </w:rPr>
       </w:sdtEndPr>
       <w:sdtContent>
@@ -125,7 +466,7 @@
             <w:pStyle w:val="TOCHeading"/>
           </w:pPr>
           <w:r>
-            <w:t>Contents</w:t>
+            <w:t>Table of Contents</w:t>
           </w:r>
         </w:p>
         <w:p>
@@ -136,6 +477,9 @@
             </w:tabs>
             <w:rPr>
               <w:noProof/>
+              <w:kern w:val="2"/>
+              <w:sz w:val="20"/>
+              <w:lang w:eastAsia="ko-KR"/>
             </w:rPr>
           </w:pPr>
           <w:r>
@@ -147,13 +491,15 @@
           <w:r>
             <w:fldChar w:fldCharType="separate"/>
           </w:r>
-          <w:hyperlink w:anchor="_Toc56103749" w:history="1">
+          <w:hyperlink w:anchor="_Toc57472792" w:history="1">
             <w:r>
               <w:rPr>
                 <w:rStyle w:val="Hyperlink"/>
-                <w:noProof/>
-              </w:rPr>
-              <w:t>1 Data exploration: a complete review and analysis of the dataset including:</w:t>
+                <w:rFonts w:eastAsia="맑은 고딕" w:cstheme="minorHAnsi"/>
+                <w:noProof/>
+                <w:lang w:eastAsia="ko-KR"/>
+              </w:rPr>
+              <w:t>0. Executive summary</w:t>
             </w:r>
             <w:r>
               <w:rPr>
@@ -174,7 +520,7 @@
                 <w:noProof/>
                 <w:webHidden/>
               </w:rPr>
-              <w:instrText xml:space="preserve"> PAGEREF _Toc56103749 \h </w:instrText>
+              <w:instrText xml:space="preserve"> PAGEREF _Toc57472792 \h </w:instrText>
             </w:r>
             <w:r>
               <w:rPr>
@@ -194,7 +540,79 @@
                 <w:noProof/>
                 <w:webHidden/>
               </w:rPr>
-              <w:t>2</w:t>
+              <w:t>3</w:t>
+            </w:r>
+            <w:r>
+              <w:rPr>
+                <w:noProof/>
+                <w:webHidden/>
+              </w:rPr>
+              <w:fldChar w:fldCharType="end"/>
+            </w:r>
+          </w:hyperlink>
+        </w:p>
+        <w:p>
+          <w:pPr>
+            <w:pStyle w:val="TOC1"/>
+            <w:tabs>
+              <w:tab w:val="right" w:leader="dot" w:pos="9350"/>
+            </w:tabs>
+            <w:rPr>
+              <w:noProof/>
+              <w:kern w:val="2"/>
+              <w:sz w:val="20"/>
+              <w:lang w:eastAsia="ko-KR"/>
+            </w:rPr>
+          </w:pPr>
+          <w:hyperlink w:anchor="_Toc57472793" w:history="1">
+            <w:r>
+              <w:rPr>
+                <w:rStyle w:val="Hyperlink"/>
+                <w:rFonts w:cstheme="minorHAnsi"/>
+                <w:noProof/>
+              </w:rPr>
+              <w:t>1. Data exploration: a complete review and analysis of the dataset including:</w:t>
+            </w:r>
+            <w:r>
+              <w:rPr>
+                <w:noProof/>
+                <w:webHidden/>
+              </w:rPr>
+              <w:tab/>
+            </w:r>
+            <w:r>
+              <w:rPr>
+                <w:noProof/>
+                <w:webHidden/>
+              </w:rPr>
+              <w:fldChar w:fldCharType="begin"/>
+            </w:r>
+            <w:r>
+              <w:rPr>
+                <w:noProof/>
+                <w:webHidden/>
+              </w:rPr>
+              <w:instrText xml:space="preserve"> PAGEREF _Toc57472793 \h </w:instrText>
+            </w:r>
+            <w:r>
+              <w:rPr>
+                <w:noProof/>
+                <w:webHidden/>
+              </w:rPr>
+            </w:r>
+            <w:r>
+              <w:rPr>
+                <w:noProof/>
+                <w:webHidden/>
+              </w:rPr>
+              <w:fldChar w:fldCharType="separate"/>
+            </w:r>
+            <w:r>
+              <w:rPr>
+                <w:noProof/>
+                <w:webHidden/>
+              </w:rPr>
+              <w:t>4</w:t>
             </w:r>
             <w:r>
               <w:rPr>
@@ -213,12 +631,16 @@
             </w:tabs>
             <w:rPr>
               <w:noProof/>
+              <w:kern w:val="2"/>
+              <w:sz w:val="20"/>
+              <w:lang w:eastAsia="ko-KR"/>
             </w:rPr>
           </w:pPr>
-          <w:hyperlink w:anchor="_Toc56103750" w:history="1">
+          <w:hyperlink w:anchor="_Toc57472794" w:history="1">
             <w:r>
               <w:rPr>
                 <w:rStyle w:val="Hyperlink"/>
+                <w:rFonts w:cstheme="minorHAnsi"/>
                 <w:noProof/>
               </w:rPr>
               <w:t>1.1 Load and describe data elements (columns), provide descriptions &amp; types, ranges and values of elements as appropriate.</w:t>
@@ -242,7 +664,7 @@
                 <w:noProof/>
                 <w:webHidden/>
               </w:rPr>
-              <w:instrText xml:space="preserve"> PAGEREF _Toc56103750 \h </w:instrText>
+              <w:instrText xml:space="preserve"> PAGEREF _Toc57472794 \h </w:instrText>
             </w:r>
             <w:r>
               <w:rPr>
@@ -262,7 +684,7 @@
                 <w:noProof/>
                 <w:webHidden/>
               </w:rPr>
-              <w:t>2</w:t>
+              <w:t>4</w:t>
             </w:r>
             <w:r>
               <w:rPr>
@@ -281,12 +703,16 @@
             </w:tabs>
             <w:rPr>
               <w:noProof/>
+              <w:kern w:val="2"/>
+              <w:sz w:val="20"/>
+              <w:lang w:eastAsia="ko-KR"/>
             </w:rPr>
           </w:pPr>
-          <w:hyperlink w:anchor="_Toc56103751" w:history="1">
+          <w:hyperlink w:anchor="_Toc57472795" w:history="1">
             <w:r>
               <w:rPr>
                 <w:rStyle w:val="Hyperlink"/>
+                <w:rFonts w:cstheme="minorHAnsi"/>
                 <w:noProof/>
               </w:rPr>
               <w:t>1.2 Statistical assessments including means, averages, correlations</w:t>
@@ -310,7 +736,7 @@
                 <w:noProof/>
                 <w:webHidden/>
               </w:rPr>
-              <w:instrText xml:space="preserve"> PAGEREF _Toc56103751 \h </w:instrText>
+              <w:instrText xml:space="preserve"> PAGEREF _Toc57472795 \h </w:instrText>
             </w:r>
             <w:r>
               <w:rPr>
@@ -330,7 +756,7 @@
                 <w:noProof/>
                 <w:webHidden/>
               </w:rPr>
-              <w:t>6</w:t>
+              <w:t>8</w:t>
             </w:r>
             <w:r>
               <w:rPr>
@@ -349,12 +775,16 @@
             </w:tabs>
             <w:rPr>
               <w:noProof/>
+              <w:kern w:val="2"/>
+              <w:sz w:val="20"/>
+              <w:lang w:eastAsia="ko-KR"/>
             </w:rPr>
           </w:pPr>
-          <w:hyperlink w:anchor="_Toc56103752" w:history="1">
+          <w:hyperlink w:anchor="_Toc57472796" w:history="1">
             <w:r>
               <w:rPr>
                 <w:rStyle w:val="Hyperlink"/>
+                <w:rFonts w:cstheme="minorHAnsi"/>
                 <w:noProof/>
               </w:rPr>
               <w:t>1.3 Missing data evaluations – use pandas, NumPy and any other python packages</w:t>
@@ -378,7 +808,7 @@
                 <w:noProof/>
                 <w:webHidden/>
               </w:rPr>
-              <w:instrText xml:space="preserve"> PAGEREF _Toc56103752 \h </w:instrText>
+              <w:instrText xml:space="preserve"> PAGEREF _Toc57472796 \h </w:instrText>
             </w:r>
             <w:r>
               <w:rPr>
@@ -398,7 +828,7 @@
                 <w:noProof/>
                 <w:webHidden/>
               </w:rPr>
-              <w:t>6</w:t>
+              <w:t>8</w:t>
             </w:r>
             <w:r>
               <w:rPr>
@@ -417,12 +847,16 @@
             </w:tabs>
             <w:rPr>
               <w:noProof/>
+              <w:kern w:val="2"/>
+              <w:sz w:val="20"/>
+              <w:lang w:eastAsia="ko-KR"/>
             </w:rPr>
           </w:pPr>
-          <w:hyperlink w:anchor="_Toc56103753" w:history="1">
+          <w:hyperlink w:anchor="_Toc57472797" w:history="1">
             <w:r>
               <w:rPr>
                 <w:rStyle w:val="Hyperlink"/>
+                <w:rFonts w:cstheme="minorHAnsi"/>
                 <w:noProof/>
               </w:rPr>
               <w:t xml:space="preserve">1.4 Graphs and visualizations – use pandas, matplotlib, seaborn, NumPy and any other python packages, you </w:t>
@@ -430,6 +864,7 @@
             <w:r>
               <w:rPr>
                 <w:rStyle w:val="Hyperlink"/>
+                <w:rFonts w:cstheme="minorHAnsi"/>
                 <w:noProof/>
                 <w:highlight w:val="yellow"/>
               </w:rPr>
@@ -438,6 +873,7 @@
             <w:r>
               <w:rPr>
                 <w:rStyle w:val="Hyperlink"/>
+                <w:rFonts w:cstheme="minorHAnsi"/>
                 <w:noProof/>
               </w:rPr>
               <w:t>.</w:t>
@@ -461,7 +897,7 @@
                 <w:noProof/>
                 <w:webHidden/>
               </w:rPr>
-              <w:instrText xml:space="preserve"> PAGEREF _Toc56103753 \h </w:instrText>
+              <w:instrText xml:space="preserve"> PAGEREF _Toc57472797 \h </w:instrText>
             </w:r>
             <w:r>
               <w:rPr>
@@ -481,7 +917,7 @@
                 <w:noProof/>
                 <w:webHidden/>
               </w:rPr>
-              <w:t>6</w:t>
+              <w:t>8</w:t>
             </w:r>
             <w:r>
               <w:rPr>
@@ -500,12 +936,16 @@
             </w:tabs>
             <w:rPr>
               <w:noProof/>
+              <w:kern w:val="2"/>
+              <w:sz w:val="20"/>
+              <w:lang w:eastAsia="ko-KR"/>
             </w:rPr>
           </w:pPr>
-          <w:hyperlink w:anchor="_Toc56103754" w:history="1">
+          <w:hyperlink w:anchor="_Toc57472798" w:history="1">
             <w:r>
               <w:rPr>
                 <w:rStyle w:val="Hyperlink"/>
+                <w:rFonts w:cstheme="minorHAnsi"/>
                 <w:noProof/>
               </w:rPr>
               <w:t>2. Data modelling:</w:t>
@@ -529,7 +969,7 @@
                 <w:noProof/>
                 <w:webHidden/>
               </w:rPr>
-              <w:instrText xml:space="preserve"> PAGEREF _Toc56103754 \h </w:instrText>
+              <w:instrText xml:space="preserve"> PAGEREF _Toc57472798 \h </w:instrText>
             </w:r>
             <w:r>
               <w:rPr>
@@ -549,7 +989,7 @@
                 <w:noProof/>
                 <w:webHidden/>
               </w:rPr>
-              <w:t>6</w:t>
+              <w:t>9</w:t>
             </w:r>
             <w:r>
               <w:rPr>
@@ -568,12 +1008,16 @@
             </w:tabs>
             <w:rPr>
               <w:noProof/>
+              <w:kern w:val="2"/>
+              <w:sz w:val="20"/>
+              <w:lang w:eastAsia="ko-KR"/>
             </w:rPr>
           </w:pPr>
-          <w:hyperlink w:anchor="_Toc56103755" w:history="1">
+          <w:hyperlink w:anchor="_Toc57472799" w:history="1">
             <w:r>
               <w:rPr>
                 <w:rStyle w:val="Hyperlink"/>
+                <w:rFonts w:cstheme="minorHAnsi"/>
                 <w:noProof/>
               </w:rPr>
               <w:t>2.1 Data transformations – includes handling missing data, categorical data management, data normalization and standardizations as needed.</w:t>
@@ -597,7 +1041,7 @@
                 <w:noProof/>
                 <w:webHidden/>
               </w:rPr>
-              <w:instrText xml:space="preserve"> PAGEREF _Toc56103755 \h </w:instrText>
+              <w:instrText xml:space="preserve"> PAGEREF _Toc57472799 \h </w:instrText>
             </w:r>
             <w:r>
               <w:rPr>
@@ -617,7 +1061,7 @@
                 <w:noProof/>
                 <w:webHidden/>
               </w:rPr>
-              <w:t>6</w:t>
+              <w:t>9</w:t>
             </w:r>
             <w:r>
               <w:rPr>
@@ -636,12 +1080,16 @@
             </w:tabs>
             <w:rPr>
               <w:noProof/>
+              <w:kern w:val="2"/>
+              <w:sz w:val="20"/>
+              <w:lang w:eastAsia="ko-KR"/>
             </w:rPr>
           </w:pPr>
-          <w:hyperlink w:anchor="_Toc56103756" w:history="1">
+          <w:hyperlink w:anchor="_Toc57472800" w:history="1">
             <w:r>
               <w:rPr>
                 <w:rStyle w:val="Hyperlink"/>
+                <w:rFonts w:cstheme="minorHAnsi"/>
                 <w:noProof/>
               </w:rPr>
               <w:t>2.2 Feature selection – use pandas and sci-kit learn.</w:t>
@@ -665,7 +1113,7 @@
                 <w:noProof/>
                 <w:webHidden/>
               </w:rPr>
-              <w:instrText xml:space="preserve"> PAGEREF _Toc56103756 \h </w:instrText>
+              <w:instrText xml:space="preserve"> PAGEREF _Toc57472800 \h </w:instrText>
             </w:r>
             <w:r>
               <w:rPr>
@@ -685,7 +1133,7 @@
                 <w:noProof/>
                 <w:webHidden/>
               </w:rPr>
-              <w:t>6</w:t>
+              <w:t>9</w:t>
             </w:r>
             <w:r>
               <w:rPr>
@@ -704,12 +1152,16 @@
             </w:tabs>
             <w:rPr>
               <w:noProof/>
+              <w:kern w:val="2"/>
+              <w:sz w:val="20"/>
+              <w:lang w:eastAsia="ko-KR"/>
             </w:rPr>
           </w:pPr>
-          <w:hyperlink w:anchor="_Toc56103757" w:history="1">
+          <w:hyperlink w:anchor="_Toc57472801" w:history="1">
             <w:r>
               <w:rPr>
                 <w:rStyle w:val="Hyperlink"/>
+                <w:rFonts w:cstheme="minorHAnsi"/>
                 <w:noProof/>
               </w:rPr>
               <w:t>2.3 Train, Test data splitting – use NumPy, sci-kit learn.</w:t>
@@ -733,7 +1185,7 @@
                 <w:noProof/>
                 <w:webHidden/>
               </w:rPr>
-              <w:instrText xml:space="preserve"> PAGEREF _Toc56103757 \h </w:instrText>
+              <w:instrText xml:space="preserve"> PAGEREF _Toc57472801 \h </w:instrText>
             </w:r>
             <w:r>
               <w:rPr>
@@ -753,7 +1205,7 @@
                 <w:noProof/>
                 <w:webHidden/>
               </w:rPr>
-              <w:t>6</w:t>
+              <w:t>9</w:t>
             </w:r>
             <w:r>
               <w:rPr>
@@ -772,12 +1224,16 @@
             </w:tabs>
             <w:rPr>
               <w:noProof/>
+              <w:kern w:val="2"/>
+              <w:sz w:val="20"/>
+              <w:lang w:eastAsia="ko-KR"/>
             </w:rPr>
           </w:pPr>
-          <w:hyperlink w:anchor="_Toc56103758" w:history="1">
+          <w:hyperlink w:anchor="_Toc57472802" w:history="1">
             <w:r>
               <w:rPr>
                 <w:rStyle w:val="Hyperlink"/>
+                <w:rFonts w:cstheme="minorHAnsi"/>
                 <w:noProof/>
               </w:rPr>
               <w:t>2.4 Managing imbalanced classes if needed.  Check here for info: https://elitedatascience.com/imbalanced-classes</w:t>
@@ -801,7 +1257,7 @@
                 <w:noProof/>
                 <w:webHidden/>
               </w:rPr>
-              <w:instrText xml:space="preserve"> PAGEREF _Toc56103758 \h </w:instrText>
+              <w:instrText xml:space="preserve"> PAGEREF _Toc57472802 \h </w:instrText>
             </w:r>
             <w:r>
               <w:rPr>
@@ -821,7 +1277,7 @@
                 <w:noProof/>
                 <w:webHidden/>
               </w:rPr>
-              <w:t>6</w:t>
+              <w:t>9</w:t>
             </w:r>
             <w:r>
               <w:rPr>
@@ -840,12 +1296,16 @@
             </w:tabs>
             <w:rPr>
               <w:noProof/>
+              <w:kern w:val="2"/>
+              <w:sz w:val="20"/>
+              <w:lang w:eastAsia="ko-KR"/>
             </w:rPr>
           </w:pPr>
-          <w:hyperlink w:anchor="_Toc56103759" w:history="1">
+          <w:hyperlink w:anchor="_Toc57472803" w:history="1">
             <w:r>
               <w:rPr>
                 <w:rStyle w:val="Hyperlink"/>
+                <w:rFonts w:cstheme="minorHAnsi"/>
                 <w:noProof/>
               </w:rPr>
               <w:t>3. Predictive model building</w:t>
@@ -869,7 +1329,7 @@
                 <w:noProof/>
                 <w:webHidden/>
               </w:rPr>
-              <w:instrText xml:space="preserve"> PAGEREF _Toc56103759 \h </w:instrText>
+              <w:instrText xml:space="preserve"> PAGEREF _Toc57472803 \h </w:instrText>
             </w:r>
             <w:r>
               <w:rPr>
@@ -889,7 +1349,7 @@
                 <w:noProof/>
                 <w:webHidden/>
               </w:rPr>
-              <w:t>6</w:t>
+              <w:t>10</w:t>
             </w:r>
             <w:r>
               <w:rPr>
@@ -908,12 +1368,16 @@
             </w:tabs>
             <w:rPr>
               <w:noProof/>
+              <w:kern w:val="2"/>
+              <w:sz w:val="20"/>
+              <w:lang w:eastAsia="ko-KR"/>
             </w:rPr>
           </w:pPr>
-          <w:hyperlink w:anchor="_Toc56103760" w:history="1">
+          <w:hyperlink w:anchor="_Toc57472804" w:history="1">
             <w:r>
               <w:rPr>
                 <w:rStyle w:val="Hyperlink"/>
+                <w:rFonts w:cstheme="minorHAnsi"/>
                 <w:noProof/>
               </w:rPr>
               <w:t>4. Model scoring and evaluation</w:t>
@@ -937,7 +1401,7 @@
                 <w:noProof/>
                 <w:webHidden/>
               </w:rPr>
-              <w:instrText xml:space="preserve"> PAGEREF _Toc56103760 \h </w:instrText>
+              <w:instrText xml:space="preserve"> PAGEREF _Toc57472804 \h </w:instrText>
             </w:r>
             <w:r>
               <w:rPr>
@@ -957,7 +1421,7 @@
                 <w:noProof/>
                 <w:webHidden/>
               </w:rPr>
-              <w:t>6</w:t>
+              <w:t>11</w:t>
             </w:r>
             <w:r>
               <w:rPr>
@@ -976,12 +1440,16 @@
             </w:tabs>
             <w:rPr>
               <w:noProof/>
+              <w:kern w:val="2"/>
+              <w:sz w:val="20"/>
+              <w:lang w:eastAsia="ko-KR"/>
             </w:rPr>
           </w:pPr>
-          <w:hyperlink w:anchor="_Toc56103761" w:history="1">
+          <w:hyperlink w:anchor="_Toc57472805" w:history="1">
             <w:r>
               <w:rPr>
                 <w:rStyle w:val="Hyperlink"/>
+                <w:rFonts w:cstheme="minorHAnsi"/>
                 <w:noProof/>
               </w:rPr>
               <w:t>5. Deploying the model</w:t>
@@ -1005,7 +1473,7 @@
                 <w:noProof/>
                 <w:webHidden/>
               </w:rPr>
-              <w:instrText xml:space="preserve"> PAGEREF _Toc56103761 \h </w:instrText>
+              <w:instrText xml:space="preserve"> PAGEREF _Toc57472805 \h </w:instrText>
             </w:r>
             <w:r>
               <w:rPr>
@@ -1025,7 +1493,7 @@
                 <w:noProof/>
                 <w:webHidden/>
               </w:rPr>
-              <w:t>6</w:t>
+              <w:t>12</w:t>
             </w:r>
             <w:r>
               <w:rPr>
@@ -1044,12 +1512,16 @@
             </w:tabs>
             <w:rPr>
               <w:noProof/>
+              <w:kern w:val="2"/>
+              <w:sz w:val="20"/>
+              <w:lang w:eastAsia="ko-KR"/>
             </w:rPr>
           </w:pPr>
-          <w:hyperlink w:anchor="_Toc56103762" w:history="1">
+          <w:hyperlink w:anchor="_Toc57472806" w:history="1">
             <w:r>
               <w:rPr>
                 <w:rStyle w:val="Hyperlink"/>
+                <w:rFonts w:cstheme="minorHAnsi"/>
                 <w:noProof/>
               </w:rPr>
               <w:t>6. Prepare a report explaining your project and detailing all the assumptions, constraints you applied should have the following sections:</w:t>
@@ -1073,7 +1545,7 @@
                 <w:noProof/>
                 <w:webHidden/>
               </w:rPr>
-              <w:instrText xml:space="preserve"> PAGEREF _Toc56103762 \h </w:instrText>
+              <w:instrText xml:space="preserve"> PAGEREF _Toc57472806 \h </w:instrText>
             </w:r>
             <w:r>
               <w:rPr>
@@ -1093,7 +1565,7 @@
                 <w:noProof/>
                 <w:webHidden/>
               </w:rPr>
-              <w:t>7</w:t>
+              <w:t>13</w:t>
             </w:r>
             <w:r>
               <w:rPr>
@@ -1168,33 +1640,557 @@
     <w:p>
       <w:pPr>
         <w:pStyle w:val="Heading1"/>
-      </w:pPr>
-      <w:bookmarkStart w:id="0" w:name="_Toc56103749"/>
-      <w:r>
-        <w:t>1 Data exploration: a complete review and analysis of the dataset including:</w:t>
-      </w:r>
-      <w:bookmarkEnd w:id="0"/>
+        <w:rPr>
+          <w:rFonts w:asciiTheme="minorHAnsi" w:eastAsia="맑은 고딕" w:hAnsiTheme="minorHAnsi" w:cstheme="minorHAnsi"/>
+          <w:lang w:eastAsia="ko-KR"/>
+        </w:rPr>
+      </w:pPr>
+      <w:bookmarkStart w:id="1" w:name="_Toc57472792"/>
+      <w:r>
+        <w:rPr>
+          <w:rFonts w:asciiTheme="minorHAnsi" w:eastAsia="맑은 고딕" w:hAnsiTheme="minorHAnsi" w:cstheme="minorHAnsi"/>
+          <w:lang w:eastAsia="ko-KR"/>
+        </w:rPr>
+        <w:t>0. Executive summary</w:t>
+      </w:r>
+      <w:bookmarkEnd w:id="1"/>
+    </w:p>
+    <w:p>
+      <w:pPr>
+        <w:rPr>
+          <w:rFonts w:eastAsia="맑은 고딕" w:cstheme="minorHAnsi"/>
+          <w:sz w:val="24"/>
+          <w:szCs w:val="24"/>
+          <w:lang w:eastAsia="ko-KR"/>
+        </w:rPr>
+      </w:pPr>
+    </w:p>
+    <w:p>
+      <w:pPr>
+        <w:rPr>
+          <w:rFonts w:eastAsia="맑은 고딕" w:cstheme="minorHAnsi"/>
+          <w:sz w:val="24"/>
+          <w:szCs w:val="24"/>
+          <w:lang w:eastAsia="ko-KR"/>
+        </w:rPr>
+      </w:pPr>
+      <w:r>
+        <w:rPr>
+          <w:rFonts w:eastAsia="맑은 고딕" w:cstheme="minorHAnsi"/>
+          <w:sz w:val="24"/>
+          <w:szCs w:val="24"/>
+          <w:lang w:eastAsia="ko-KR"/>
+        </w:rPr>
+        <w:t>Police and residents are having a hard time because of the cases of bicycle theft in different regions.</w:t>
+      </w:r>
+      <w:r>
+        <w:rPr>
+          <w:rFonts w:eastAsia="맑은 고딕" w:cstheme="minorHAnsi"/>
+          <w:sz w:val="24"/>
+          <w:szCs w:val="24"/>
+          <w:lang w:eastAsia="ko-KR"/>
+        </w:rPr>
+        <w:t xml:space="preserve"> </w:t>
+      </w:r>
+      <w:r>
+        <w:rPr>
+          <w:rFonts w:eastAsia="맑은 고딕" w:cstheme="minorHAnsi"/>
+          <w:sz w:val="24"/>
+          <w:szCs w:val="24"/>
+          <w:lang w:eastAsia="ko-KR"/>
+        </w:rPr>
+        <w:t>This project is a necessary service for public safety and awareness from local bicycle theft crimes.</w:t>
+      </w:r>
+      <w:r>
+        <w:rPr>
+          <w:rFonts w:eastAsia="맑은 고딕" w:cstheme="minorHAnsi"/>
+          <w:sz w:val="24"/>
+          <w:szCs w:val="24"/>
+          <w:lang w:eastAsia="ko-KR"/>
+        </w:rPr>
+        <w:t xml:space="preserve"> It helps people to analyze </w:t>
+      </w:r>
+      <w:r>
+        <w:rPr>
+          <w:rFonts w:eastAsia="맑은 고딕" w:cstheme="minorHAnsi"/>
+          <w:sz w:val="24"/>
+          <w:szCs w:val="24"/>
+          <w:lang w:eastAsia="ko-KR"/>
+        </w:rPr>
+        <w:t>whether a stolen bicycle will be returned or not</w:t>
+      </w:r>
+      <w:r>
+        <w:rPr>
+          <w:rFonts w:eastAsia="맑은 고딕" w:cstheme="minorHAnsi"/>
+          <w:sz w:val="24"/>
+          <w:szCs w:val="24"/>
+          <w:lang w:eastAsia="ko-KR"/>
+        </w:rPr>
+        <w:t>.</w:t>
+      </w:r>
+      <w:r>
+        <w:rPr>
+          <w:rFonts w:eastAsia="맑은 고딕" w:cstheme="minorHAnsi"/>
+          <w:sz w:val="24"/>
+          <w:szCs w:val="24"/>
+          <w:lang w:eastAsia="ko-KR"/>
+        </w:rPr>
+        <w:t xml:space="preserve"> </w:t>
+      </w:r>
+      <w:r>
+        <w:rPr>
+          <w:rFonts w:eastAsia="맑은 고딕" w:cstheme="minorHAnsi"/>
+          <w:sz w:val="24"/>
+          <w:szCs w:val="24"/>
+          <w:lang w:eastAsia="ko-KR"/>
+        </w:rPr>
+        <w:t xml:space="preserve">Toronto police will be able to further strengthen </w:t>
+      </w:r>
+      <w:r>
+        <w:rPr>
+          <w:rFonts w:eastAsia="맑은 고딕" w:cstheme="minorHAnsi"/>
+          <w:sz w:val="24"/>
+          <w:szCs w:val="24"/>
+          <w:lang w:eastAsia="ko-KR"/>
+        </w:rPr>
+        <w:t>their solutions to prevent theft in certain areas</w:t>
+      </w:r>
+      <w:r>
+        <w:rPr>
+          <w:rFonts w:eastAsia="맑은 고딕" w:cstheme="minorHAnsi"/>
+          <w:sz w:val="24"/>
+          <w:szCs w:val="24"/>
+          <w:lang w:eastAsia="ko-KR"/>
+        </w:rPr>
+        <w:t>, and residents will be extra careful and seek preventive measures such as</w:t>
+      </w:r>
+      <w:r>
+        <w:rPr>
+          <w:rFonts w:eastAsia="맑은 고딕" w:cstheme="minorHAnsi"/>
+          <w:sz w:val="24"/>
+          <w:szCs w:val="24"/>
+          <w:lang w:eastAsia="ko-KR"/>
+        </w:rPr>
+        <w:t xml:space="preserve"> anti-theft</w:t>
+      </w:r>
+      <w:r>
+        <w:rPr>
+          <w:rFonts w:eastAsia="맑은 고딕" w:cstheme="minorHAnsi"/>
+          <w:sz w:val="24"/>
+          <w:szCs w:val="24"/>
+          <w:lang w:eastAsia="ko-KR"/>
+        </w:rPr>
+        <w:t xml:space="preserve"> locks. </w:t>
+      </w:r>
+      <w:r>
+        <w:rPr>
+          <w:rFonts w:eastAsia="맑은 고딕" w:cstheme="minorHAnsi"/>
+          <w:sz w:val="24"/>
+          <w:szCs w:val="24"/>
+          <w:lang w:eastAsia="ko-KR"/>
+        </w:rPr>
+        <w:t>Therefore, t</w:t>
+      </w:r>
+      <w:r>
+        <w:rPr>
+          <w:rFonts w:eastAsia="맑은 고딕" w:cstheme="minorHAnsi"/>
+          <w:sz w:val="24"/>
+          <w:szCs w:val="24"/>
+          <w:lang w:eastAsia="ko-KR"/>
+        </w:rPr>
+        <w:t>his will gradually reduce the number of bicycle theft cases.</w:t>
+      </w:r>
+    </w:p>
+    <w:p>
+      <w:pPr>
+        <w:rPr>
+          <w:rFonts w:eastAsia="맑은 고딕" w:cstheme="minorHAnsi"/>
+          <w:sz w:val="24"/>
+          <w:szCs w:val="24"/>
+          <w:lang w:eastAsia="ko-KR"/>
+        </w:rPr>
+      </w:pPr>
+      <w:r>
+        <w:rPr>
+          <w:rFonts w:eastAsia="맑은 고딕" w:cstheme="minorHAnsi"/>
+          <w:sz w:val="24"/>
+          <w:szCs w:val="24"/>
+          <w:lang w:eastAsia="ko-KR"/>
+        </w:rPr>
+        <w:t xml:space="preserve">Based on the open data provided by the Toronto government and police, our team </w:t>
+      </w:r>
+      <w:r>
+        <w:rPr>
+          <w:rFonts w:eastAsia="맑은 고딕" w:cstheme="minorHAnsi"/>
+          <w:sz w:val="24"/>
+          <w:szCs w:val="24"/>
+          <w:lang w:eastAsia="ko-KR"/>
+        </w:rPr>
+        <w:t>developed</w:t>
+      </w:r>
+      <w:r>
+        <w:rPr>
+          <w:rFonts w:eastAsia="맑은 고딕" w:cstheme="minorHAnsi"/>
+          <w:sz w:val="24"/>
+          <w:szCs w:val="24"/>
+          <w:lang w:eastAsia="ko-KR"/>
+        </w:rPr>
+        <w:t xml:space="preserve"> </w:t>
+      </w:r>
+      <w:r>
+        <w:rPr>
+          <w:rFonts w:eastAsia="맑은 고딕" w:cstheme="minorHAnsi"/>
+          <w:sz w:val="24"/>
+          <w:szCs w:val="24"/>
+          <w:lang w:eastAsia="ko-KR"/>
+        </w:rPr>
+        <w:t>an</w:t>
+      </w:r>
+      <w:r>
+        <w:rPr>
+          <w:rFonts w:eastAsia="맑은 고딕" w:cstheme="minorHAnsi"/>
+          <w:sz w:val="24"/>
+          <w:szCs w:val="24"/>
+          <w:lang w:eastAsia="ko-KR"/>
+        </w:rPr>
+        <w:t xml:space="preserve"> analy</w:t>
+      </w:r>
+      <w:r>
+        <w:rPr>
+          <w:rFonts w:eastAsia="맑은 고딕" w:cstheme="minorHAnsi"/>
+          <w:sz w:val="24"/>
+          <w:szCs w:val="24"/>
+          <w:lang w:eastAsia="ko-KR"/>
+        </w:rPr>
+        <w:t>tic</w:t>
+      </w:r>
+      <w:r>
+        <w:rPr>
+          <w:rFonts w:eastAsia="맑은 고딕" w:cstheme="minorHAnsi"/>
+          <w:sz w:val="24"/>
+          <w:szCs w:val="24"/>
+          <w:lang w:eastAsia="ko-KR"/>
+        </w:rPr>
+        <w:t xml:space="preserve"> service</w:t>
+      </w:r>
+      <w:r>
+        <w:rPr>
+          <w:rFonts w:eastAsia="맑은 고딕" w:cstheme="minorHAnsi"/>
+          <w:sz w:val="24"/>
+          <w:szCs w:val="24"/>
+          <w:lang w:eastAsia="ko-KR"/>
+        </w:rPr>
+        <w:t xml:space="preserve"> using data exploration, data modeling, model building etc</w:t>
+      </w:r>
+      <w:r>
+        <w:rPr>
+          <w:rFonts w:eastAsia="맑은 고딕" w:cstheme="minorHAnsi"/>
+          <w:sz w:val="24"/>
+          <w:szCs w:val="24"/>
+          <w:lang w:eastAsia="ko-KR"/>
+        </w:rPr>
+        <w:t>.</w:t>
+      </w:r>
+      <w:r>
+        <w:rPr>
+          <w:rFonts w:eastAsia="맑은 고딕" w:cstheme="minorHAnsi"/>
+          <w:sz w:val="24"/>
+          <w:szCs w:val="24"/>
+          <w:lang w:eastAsia="ko-KR"/>
+        </w:rPr>
+        <w:t xml:space="preserve"> </w:t>
+      </w:r>
+      <w:r>
+        <w:rPr>
+          <w:rFonts w:eastAsia="맑은 고딕" w:cstheme="minorHAnsi"/>
+          <w:sz w:val="24"/>
+          <w:szCs w:val="24"/>
+          <w:lang w:eastAsia="ko-KR"/>
+        </w:rPr>
+        <w:t xml:space="preserve">It can also be </w:t>
+      </w:r>
+      <w:r>
+        <w:rPr>
+          <w:rFonts w:eastAsia="맑은 고딕" w:cstheme="minorHAnsi"/>
+          <w:sz w:val="24"/>
+          <w:szCs w:val="24"/>
+          <w:lang w:eastAsia="ko-KR"/>
+        </w:rPr>
+        <w:t xml:space="preserve">learned and used </w:t>
+      </w:r>
+      <w:r>
+        <w:rPr>
+          <w:rFonts w:eastAsia="맑은 고딕" w:cstheme="minorHAnsi"/>
+          <w:sz w:val="24"/>
+          <w:szCs w:val="24"/>
+          <w:lang w:eastAsia="ko-KR"/>
+        </w:rPr>
+        <w:t xml:space="preserve">easily by </w:t>
+      </w:r>
+      <w:r>
+        <w:rPr>
+          <w:rFonts w:eastAsia="맑은 고딕" w:cstheme="minorHAnsi"/>
+          <w:sz w:val="24"/>
+          <w:szCs w:val="24"/>
+          <w:lang w:eastAsia="ko-KR"/>
+        </w:rPr>
+        <w:t>police</w:t>
+      </w:r>
+      <w:r>
+        <w:rPr>
+          <w:rFonts w:eastAsia="맑은 고딕" w:cstheme="minorHAnsi"/>
+          <w:sz w:val="24"/>
+          <w:szCs w:val="24"/>
+          <w:lang w:eastAsia="ko-KR"/>
+        </w:rPr>
+        <w:t xml:space="preserve"> because we </w:t>
+      </w:r>
+      <w:r>
+        <w:rPr>
+          <w:rFonts w:eastAsia="맑은 고딕" w:cstheme="minorHAnsi"/>
+          <w:sz w:val="24"/>
+          <w:szCs w:val="24"/>
+          <w:lang w:eastAsia="ko-KR"/>
+        </w:rPr>
+        <w:t>deploy</w:t>
+      </w:r>
+      <w:r>
+        <w:rPr>
+          <w:rFonts w:eastAsia="맑은 고딕" w:cstheme="minorHAnsi"/>
+          <w:sz w:val="24"/>
+          <w:szCs w:val="24"/>
+          <w:lang w:eastAsia="ko-KR"/>
+        </w:rPr>
+        <w:t>ed</w:t>
+      </w:r>
+      <w:r>
+        <w:rPr>
+          <w:rFonts w:eastAsia="맑은 고딕" w:cstheme="minorHAnsi"/>
+          <w:sz w:val="24"/>
+          <w:szCs w:val="24"/>
+          <w:lang w:eastAsia="ko-KR"/>
+        </w:rPr>
+        <w:t xml:space="preserve"> API service</w:t>
+      </w:r>
+      <w:r>
+        <w:rPr>
+          <w:rFonts w:eastAsia="맑은 고딕" w:cstheme="minorHAnsi"/>
+          <w:sz w:val="24"/>
+          <w:szCs w:val="24"/>
+          <w:lang w:eastAsia="ko-KR"/>
+        </w:rPr>
+        <w:t>.</w:t>
+      </w:r>
+    </w:p>
+    <w:p>
+      <w:pPr>
+        <w:rPr>
+          <w:rFonts w:eastAsia="맑은 고딕" w:cstheme="minorHAnsi"/>
+          <w:sz w:val="24"/>
+          <w:szCs w:val="24"/>
+          <w:lang w:eastAsia="ko-KR"/>
+        </w:rPr>
+      </w:pPr>
+      <w:r>
+        <w:rPr>
+          <w:rFonts w:eastAsia="맑은 고딕" w:cstheme="minorHAnsi"/>
+          <w:sz w:val="24"/>
+          <w:szCs w:val="24"/>
+          <w:lang w:eastAsia="ko-KR"/>
+        </w:rPr>
+        <w:t>Through this project,</w:t>
+      </w:r>
+      <w:r>
+        <w:rPr>
+          <w:rFonts w:eastAsia="맑은 고딕" w:cstheme="minorHAnsi"/>
+          <w:sz w:val="24"/>
+          <w:szCs w:val="24"/>
+          <w:lang w:eastAsia="ko-KR"/>
+        </w:rPr>
+        <w:t xml:space="preserve"> </w:t>
+      </w:r>
+      <w:r>
+        <w:rPr>
+          <w:rFonts w:eastAsia="맑은 고딕" w:cstheme="minorHAnsi"/>
+          <w:sz w:val="24"/>
+          <w:szCs w:val="24"/>
+          <w:lang w:eastAsia="ko-KR"/>
+        </w:rPr>
+        <w:t>our team</w:t>
+      </w:r>
+      <w:r>
+        <w:rPr>
+          <w:rFonts w:eastAsia="맑은 고딕" w:cstheme="minorHAnsi"/>
+          <w:sz w:val="24"/>
+          <w:szCs w:val="24"/>
+          <w:lang w:eastAsia="ko-KR"/>
+        </w:rPr>
+        <w:t xml:space="preserve"> learned more about how to extract </w:t>
+      </w:r>
+      <w:r>
+        <w:rPr>
+          <w:rFonts w:eastAsia="맑은 고딕" w:cstheme="minorHAnsi"/>
+          <w:sz w:val="24"/>
+          <w:szCs w:val="24"/>
+          <w:lang w:eastAsia="ko-KR"/>
+        </w:rPr>
+        <w:t>useful</w:t>
+      </w:r>
+      <w:r>
+        <w:rPr>
+          <w:rFonts w:eastAsia="맑은 고딕" w:cstheme="minorHAnsi"/>
+          <w:sz w:val="24"/>
+          <w:szCs w:val="24"/>
+          <w:lang w:eastAsia="ko-KR"/>
+        </w:rPr>
+        <w:t xml:space="preserve"> data</w:t>
+      </w:r>
+      <w:r>
+        <w:rPr>
+          <w:rFonts w:eastAsia="맑은 고딕" w:cstheme="minorHAnsi"/>
+          <w:sz w:val="24"/>
+          <w:szCs w:val="24"/>
+          <w:lang w:eastAsia="ko-KR"/>
+        </w:rPr>
+        <w:t xml:space="preserve"> </w:t>
+      </w:r>
+      <w:r>
+        <w:rPr>
+          <w:rFonts w:eastAsia="맑은 고딕" w:cstheme="minorHAnsi"/>
+          <w:sz w:val="24"/>
+          <w:szCs w:val="24"/>
+          <w:lang w:eastAsia="ko-KR"/>
+        </w:rPr>
+        <w:t xml:space="preserve">and use </w:t>
+      </w:r>
+      <w:r>
+        <w:rPr>
+          <w:rFonts w:eastAsia="맑은 고딕" w:cstheme="minorHAnsi"/>
+          <w:sz w:val="24"/>
+          <w:szCs w:val="24"/>
+          <w:lang w:eastAsia="ko-KR"/>
+        </w:rPr>
+        <w:t>them</w:t>
+      </w:r>
+      <w:r>
+        <w:rPr>
+          <w:rFonts w:eastAsia="맑은 고딕" w:cstheme="minorHAnsi"/>
+          <w:sz w:val="24"/>
+          <w:szCs w:val="24"/>
+          <w:lang w:eastAsia="ko-KR"/>
+        </w:rPr>
+        <w:t xml:space="preserve"> well </w:t>
+      </w:r>
+      <w:r>
+        <w:rPr>
+          <w:rFonts w:eastAsia="맑은 고딕" w:cstheme="minorHAnsi"/>
+          <w:sz w:val="24"/>
+          <w:szCs w:val="24"/>
+          <w:lang w:eastAsia="ko-KR"/>
+        </w:rPr>
+        <w:t>as well as</w:t>
+      </w:r>
+      <w:r>
+        <w:rPr>
+          <w:rFonts w:eastAsia="맑은 고딕" w:cstheme="minorHAnsi"/>
+          <w:sz w:val="24"/>
+          <w:szCs w:val="24"/>
+          <w:lang w:eastAsia="ko-KR"/>
+        </w:rPr>
+        <w:t xml:space="preserve"> the use of </w:t>
+      </w:r>
+      <w:r>
+        <w:rPr>
+          <w:rFonts w:eastAsia="맑은 고딕" w:cstheme="minorHAnsi"/>
+          <w:sz w:val="24"/>
+          <w:szCs w:val="24"/>
+          <w:lang w:eastAsia="ko-KR"/>
+        </w:rPr>
+        <w:t>API</w:t>
+      </w:r>
+      <w:r>
+        <w:rPr>
+          <w:rFonts w:eastAsia="맑은 고딕" w:cstheme="minorHAnsi"/>
+          <w:sz w:val="24"/>
+          <w:szCs w:val="24"/>
+          <w:lang w:eastAsia="ko-KR"/>
+        </w:rPr>
+        <w:t>.</w:t>
+      </w:r>
+      <w:r>
+        <w:rPr>
+          <w:rFonts w:eastAsia="맑은 고딕" w:cstheme="minorHAnsi"/>
+          <w:sz w:val="24"/>
+          <w:szCs w:val="24"/>
+          <w:lang w:eastAsia="ko-KR"/>
+        </w:rPr>
+        <w:br w:type="page"/>
+      </w:r>
+    </w:p>
+    <w:p>
+      <w:pPr>
+        <w:rPr>
+          <w:rFonts w:eastAsia="맑은 고딕" w:cstheme="minorHAnsi"/>
+          <w:lang w:eastAsia="ko-KR"/>
+        </w:rPr>
+      </w:pPr>
+    </w:p>
+    <w:p>
+      <w:pPr>
+        <w:pStyle w:val="Heading1"/>
+        <w:rPr>
+          <w:rFonts w:asciiTheme="minorHAnsi" w:hAnsiTheme="minorHAnsi" w:cstheme="minorHAnsi"/>
+        </w:rPr>
+      </w:pPr>
+      <w:bookmarkStart w:id="2" w:name="_Toc57472793"/>
+      <w:r>
+        <w:rPr>
+          <w:rFonts w:asciiTheme="minorHAnsi" w:hAnsiTheme="minorHAnsi" w:cstheme="minorHAnsi"/>
+        </w:rPr>
+        <w:t>1</w:t>
+      </w:r>
+      <w:r>
+        <w:rPr>
+          <w:rFonts w:asciiTheme="minorHAnsi" w:hAnsiTheme="minorHAnsi" w:cstheme="minorHAnsi"/>
+        </w:rPr>
+        <w:t>.</w:t>
+      </w:r>
+      <w:r>
+        <w:rPr>
+          <w:rFonts w:asciiTheme="minorHAnsi" w:hAnsiTheme="minorHAnsi" w:cstheme="minorHAnsi"/>
+        </w:rPr>
+        <w:t xml:space="preserve"> Data exploration: a complete review and analysis of the dataset including:</w:t>
+      </w:r>
+      <w:bookmarkEnd w:id="2"/>
     </w:p>
     <w:p>
       <w:pPr>
         <w:pStyle w:val="Heading2"/>
-      </w:pPr>
-      <w:bookmarkStart w:id="1" w:name="_Toc56103750"/>
-      <w:r>
+        <w:rPr>
+          <w:rFonts w:asciiTheme="minorHAnsi" w:hAnsiTheme="minorHAnsi" w:cstheme="minorHAnsi"/>
+        </w:rPr>
+      </w:pPr>
+      <w:bookmarkStart w:id="3" w:name="_Toc57472794"/>
+      <w:r>
+        <w:rPr>
+          <w:rFonts w:asciiTheme="minorHAnsi" w:hAnsiTheme="minorHAnsi" w:cstheme="minorHAnsi"/>
+        </w:rPr>
         <w:t>1.1 Load and describe data elements (columns), provide descriptions &amp; types, ranges and values of elements as appropriate.</w:t>
       </w:r>
-      <w:bookmarkEnd w:id="1"/>
+      <w:bookmarkEnd w:id="3"/>
     </w:p>
     <w:p>
       <w:pPr>
         <w:spacing w:after="0" w:line="192" w:lineRule="auto"/>
         <w:ind w:left="720"/>
         <w:rPr>
-          <w:color w:val="0000FF"/>
-        </w:rPr>
-      </w:pPr>
-      <w:r>
-        <w:rPr>
+          <w:rFonts w:cstheme="minorHAnsi"/>
+          <w:color w:val="0000FF"/>
+        </w:rPr>
+      </w:pPr>
+      <w:r>
+        <w:rPr>
+          <w:rFonts w:cstheme="minorHAnsi"/>
           <w:color w:val="0000FF"/>
         </w:rPr>
         <w:t>import pandas as pd</w:t>
@@ -1205,11 +2201,13 @@
         <w:spacing w:after="0" w:line="192" w:lineRule="auto"/>
         <w:ind w:left="720"/>
         <w:rPr>
-          <w:color w:val="0000FF"/>
-        </w:rPr>
-      </w:pPr>
-      <w:r>
-        <w:rPr>
+          <w:rFonts w:cstheme="minorHAnsi"/>
+          <w:color w:val="0000FF"/>
+        </w:rPr>
+      </w:pPr>
+      <w:r>
+        <w:rPr>
+          <w:rFonts w:cstheme="minorHAnsi"/>
           <w:color w:val="0000FF"/>
         </w:rPr>
         <w:t xml:space="preserve">import </w:t>
@@ -1217,6 +2215,7 @@
       <w:proofErr w:type="spellStart"/>
       <w:r>
         <w:rPr>
+          <w:rFonts w:cstheme="minorHAnsi"/>
           <w:color w:val="0000FF"/>
         </w:rPr>
         <w:t>os</w:t>
@@ -1228,11 +2227,13 @@
         <w:spacing w:after="0" w:line="192" w:lineRule="auto"/>
         <w:ind w:left="720"/>
         <w:rPr>
-          <w:color w:val="0000FF"/>
-        </w:rPr>
-      </w:pPr>
-      <w:r>
-        <w:rPr>
+          <w:rFonts w:cstheme="minorHAnsi"/>
+          <w:color w:val="0000FF"/>
+        </w:rPr>
+      </w:pPr>
+      <w:r>
+        <w:rPr>
+          <w:rFonts w:cstheme="minorHAnsi"/>
           <w:color w:val="0000FF"/>
         </w:rPr>
         <w:t>path = "D:/CentennialWu/2020Fall/COMP309Data/GroupProject2/"</w:t>
@@ -1243,11 +2244,13 @@
         <w:spacing w:after="0" w:line="192" w:lineRule="auto"/>
         <w:ind w:left="720"/>
         <w:rPr>
-          <w:color w:val="0000FF"/>
-        </w:rPr>
-      </w:pPr>
-      <w:r>
-        <w:rPr>
+          <w:rFonts w:cstheme="minorHAnsi"/>
+          <w:color w:val="0000FF"/>
+        </w:rPr>
+      </w:pPr>
+      <w:r>
+        <w:rPr>
+          <w:rFonts w:cstheme="minorHAnsi"/>
           <w:color w:val="0000FF"/>
         </w:rPr>
         <w:t>filename = 'Bicycle_Thefts.csv'</w:t>
@@ -1258,12 +2261,14 @@
         <w:spacing w:after="0" w:line="192" w:lineRule="auto"/>
         <w:ind w:left="720"/>
         <w:rPr>
+          <w:rFonts w:cstheme="minorHAnsi"/>
           <w:color w:val="0000FF"/>
         </w:rPr>
       </w:pPr>
       <w:proofErr w:type="spellStart"/>
       <w:r>
         <w:rPr>
+          <w:rFonts w:cstheme="minorHAnsi"/>
           <w:color w:val="0000FF"/>
         </w:rPr>
         <w:t>fullpath</w:t>
@@ -1271,6 +2276,7 @@
       <w:proofErr w:type="spellEnd"/>
       <w:r>
         <w:rPr>
+          <w:rFonts w:cstheme="minorHAnsi"/>
           <w:color w:val="0000FF"/>
         </w:rPr>
         <w:t xml:space="preserve"> = </w:t>
@@ -1278,6 +2284,7 @@
       <w:proofErr w:type="spellStart"/>
       <w:r>
         <w:rPr>
+          <w:rFonts w:cstheme="minorHAnsi"/>
           <w:color w:val="0000FF"/>
         </w:rPr>
         <w:t>os.path.join</w:t>
@@ -1285,6 +2292,7 @@
       <w:proofErr w:type="spellEnd"/>
       <w:r>
         <w:rPr>
+          <w:rFonts w:cstheme="minorHAnsi"/>
           <w:color w:val="0000FF"/>
         </w:rPr>
         <w:t>(</w:t>
@@ -1292,6 +2300,7 @@
       <w:proofErr w:type="spellStart"/>
       <w:r>
         <w:rPr>
+          <w:rFonts w:cstheme="minorHAnsi"/>
           <w:color w:val="0000FF"/>
         </w:rPr>
         <w:t>path,filename</w:t>
@@ -1299,6 +2308,7 @@
       <w:proofErr w:type="spellEnd"/>
       <w:r>
         <w:rPr>
+          <w:rFonts w:cstheme="minorHAnsi"/>
           <w:color w:val="0000FF"/>
         </w:rPr>
         <w:t>)</w:t>
@@ -1309,11 +2319,13 @@
         <w:spacing w:after="0" w:line="192" w:lineRule="auto"/>
         <w:ind w:left="720"/>
         <w:rPr>
-          <w:color w:val="0000FF"/>
-        </w:rPr>
-      </w:pPr>
-      <w:r>
-        <w:rPr>
+          <w:rFonts w:cstheme="minorHAnsi"/>
+          <w:color w:val="0000FF"/>
+        </w:rPr>
+      </w:pPr>
+      <w:r>
+        <w:rPr>
+          <w:rFonts w:cstheme="minorHAnsi"/>
           <w:color w:val="0000FF"/>
         </w:rPr>
         <w:t>print(</w:t>
@@ -1321,6 +2333,7 @@
       <w:proofErr w:type="spellStart"/>
       <w:r>
         <w:rPr>
+          <w:rFonts w:cstheme="minorHAnsi"/>
           <w:color w:val="0000FF"/>
         </w:rPr>
         <w:t>fullpath</w:t>
@@ -1328,6 +2341,7 @@
       <w:proofErr w:type="spellEnd"/>
       <w:r>
         <w:rPr>
+          <w:rFonts w:cstheme="minorHAnsi"/>
           <w:color w:val="0000FF"/>
         </w:rPr>
         <w:t>)</w:t>
@@ -1338,11 +2352,13 @@
         <w:spacing w:after="0" w:line="192" w:lineRule="auto"/>
         <w:ind w:left="720"/>
         <w:rPr>
-          <w:color w:val="0000FF"/>
-        </w:rPr>
-      </w:pPr>
-      <w:r>
-        <w:rPr>
+          <w:rFonts w:cstheme="minorHAnsi"/>
+          <w:color w:val="0000FF"/>
+        </w:rPr>
+      </w:pPr>
+      <w:r>
+        <w:rPr>
+          <w:rFonts w:cstheme="minorHAnsi"/>
           <w:color w:val="0000FF"/>
         </w:rPr>
         <w:t xml:space="preserve">data_bicycle_group09 = </w:t>
@@ -1350,6 +2366,7 @@
       <w:proofErr w:type="spellStart"/>
       <w:r>
         <w:rPr>
+          <w:rFonts w:cstheme="minorHAnsi"/>
           <w:color w:val="0000FF"/>
         </w:rPr>
         <w:t>pd.read_csv</w:t>
@@ -1357,6 +2374,7 @@
       <w:proofErr w:type="spellEnd"/>
       <w:r>
         <w:rPr>
+          <w:rFonts w:cstheme="minorHAnsi"/>
           <w:color w:val="0000FF"/>
         </w:rPr>
         <w:t>(</w:t>
@@ -1364,6 +2382,7 @@
       <w:proofErr w:type="spellStart"/>
       <w:r>
         <w:rPr>
+          <w:rFonts w:cstheme="minorHAnsi"/>
           <w:color w:val="0000FF"/>
         </w:rPr>
         <w:t>fullpath</w:t>
@@ -1371,6 +2390,7 @@
       <w:proofErr w:type="spellEnd"/>
       <w:r>
         <w:rPr>
+          <w:rFonts w:cstheme="minorHAnsi"/>
           <w:color w:val="0000FF"/>
         </w:rPr>
         <w:t>)</w:t>
@@ -1381,11 +2401,13 @@
         <w:spacing w:after="0" w:line="192" w:lineRule="auto"/>
         <w:ind w:left="720"/>
         <w:rPr>
-          <w:color w:val="0000FF"/>
-        </w:rPr>
-      </w:pPr>
-      <w:r>
-        <w:rPr>
+          <w:rFonts w:cstheme="minorHAnsi"/>
+          <w:color w:val="0000FF"/>
+        </w:rPr>
+      </w:pPr>
+      <w:r>
+        <w:rPr>
+          <w:rFonts w:cstheme="minorHAnsi"/>
           <w:color w:val="0000FF"/>
         </w:rPr>
         <w:t>data_bicycle_group09.columns.values</w:t>
@@ -1396,11 +2418,13 @@
         <w:spacing w:after="0" w:line="192" w:lineRule="auto"/>
         <w:ind w:left="720"/>
         <w:rPr>
-          <w:color w:val="0000FF"/>
-        </w:rPr>
-      </w:pPr>
-      <w:r>
-        <w:rPr>
+          <w:rFonts w:cstheme="minorHAnsi"/>
+          <w:color w:val="0000FF"/>
+        </w:rPr>
+      </w:pPr>
+      <w:r>
+        <w:rPr>
+          <w:rFonts w:cstheme="minorHAnsi"/>
           <w:color w:val="0000FF"/>
         </w:rPr>
         <w:t>data_bicycle_group09.shape</w:t>
@@ -1411,11 +2435,13 @@
         <w:spacing w:after="0" w:line="192" w:lineRule="auto"/>
         <w:ind w:left="720"/>
         <w:rPr>
-          <w:color w:val="0000FF"/>
-        </w:rPr>
-      </w:pPr>
-      <w:r>
-        <w:rPr>
+          <w:rFonts w:cstheme="minorHAnsi"/>
+          <w:color w:val="0000FF"/>
+        </w:rPr>
+      </w:pPr>
+      <w:r>
+        <w:rPr>
+          <w:rFonts w:cstheme="minorHAnsi"/>
           <w:color w:val="0000FF"/>
         </w:rPr>
         <w:t>data_bicycle_group09.describe()</w:t>
@@ -1426,11 +2452,13 @@
         <w:spacing w:after="0" w:line="192" w:lineRule="auto"/>
         <w:ind w:left="720"/>
         <w:rPr>
-          <w:color w:val="0000FF"/>
-        </w:rPr>
-      </w:pPr>
-      <w:r>
-        <w:rPr>
+          <w:rFonts w:cstheme="minorHAnsi"/>
+          <w:color w:val="0000FF"/>
+        </w:rPr>
+      </w:pPr>
+      <w:r>
+        <w:rPr>
+          <w:rFonts w:cstheme="minorHAnsi"/>
           <w:color w:val="0000FF"/>
         </w:rPr>
         <w:t>data_bicycle_group09.describe</w:t>
@@ -1441,11 +2469,13 @@
         <w:spacing w:after="0" w:line="192" w:lineRule="auto"/>
         <w:ind w:left="720"/>
         <w:rPr>
-          <w:color w:val="0000FF"/>
-        </w:rPr>
-      </w:pPr>
-      <w:r>
-        <w:rPr>
+          <w:rFonts w:cstheme="minorHAnsi"/>
+          <w:color w:val="0000FF"/>
+        </w:rPr>
+      </w:pPr>
+      <w:r>
+        <w:rPr>
+          <w:rFonts w:cstheme="minorHAnsi"/>
           <w:color w:val="0000FF"/>
         </w:rPr>
         <w:t>data_bicycle_group09.dtypes</w:t>
@@ -1455,18 +2485,34 @@
       <w:pPr>
         <w:spacing w:after="0" w:line="192" w:lineRule="auto"/>
         <w:ind w:left="720"/>
-      </w:pPr>
-      <w:r>
-        <w:rPr>
+        <w:rPr>
+          <w:rFonts w:cstheme="minorHAnsi"/>
+        </w:rPr>
+      </w:pPr>
+      <w:r>
+        <w:rPr>
+          <w:rFonts w:cstheme="minorHAnsi"/>
           <w:color w:val="0000FF"/>
         </w:rPr>
         <w:t>data_bicycle_group09.head(5)</w:t>
       </w:r>
     </w:p>
-    <w:p/>
-    <w:p>
-      <w:r>
-        <w:rPr>
+    <w:p>
+      <w:pPr>
+        <w:rPr>
+          <w:rFonts w:cstheme="minorHAnsi"/>
+        </w:rPr>
+      </w:pPr>
+    </w:p>
+    <w:p>
+      <w:pPr>
+        <w:rPr>
+          <w:rFonts w:cstheme="minorHAnsi"/>
+        </w:rPr>
+      </w:pPr>
+      <w:r>
+        <w:rPr>
+          <w:rFonts w:cstheme="minorHAnsi"/>
           <w:noProof/>
         </w:rPr>
         <w:drawing>
@@ -1474,133 +2520,6 @@
             <wp:extent cx="5943600" cy="2679065"/>
             <wp:effectExtent l="0" t="0" r="0" b="6985"/>
             <wp:docPr id="1" name="Picture 1"/>
-            <wp:cNvGraphicFramePr>
-              <a:graphicFrameLocks xmlns:a="http://schemas.openxmlformats.org/drawingml/2006/main" noChangeAspect="1"/>
-            </wp:cNvGraphicFramePr>
-            <a:graphic xmlns:a="http://schemas.openxmlformats.org/drawingml/2006/main">
-              <a:graphicData uri="http://schemas.openxmlformats.org/drawingml/2006/picture">
-                <pic:pic xmlns:pic="http://schemas.openxmlformats.org/drawingml/2006/picture">
-                  <pic:nvPicPr>
-                    <pic:cNvPr id="1" name=""/>
-                    <pic:cNvPicPr/>
-                  </pic:nvPicPr>
-                  <pic:blipFill>
-                    <a:blip r:embed="rId5"/>
-                    <a:stretch>
-                      <a:fillRect/>
-                    </a:stretch>
-                  </pic:blipFill>
-                  <pic:spPr>
-                    <a:xfrm>
-                      <a:off x="0" y="0"/>
-                      <a:ext cx="5943600" cy="2679065"/>
-                    </a:xfrm>
-                    <a:prstGeom prst="rect">
-                      <a:avLst/>
-                    </a:prstGeom>
-                  </pic:spPr>
-                </pic:pic>
-              </a:graphicData>
-            </a:graphic>
-          </wp:inline>
-        </w:drawing>
-      </w:r>
-    </w:p>
-    <w:p>
-      <w:r>
-        <w:rPr>
-          <w:noProof/>
-        </w:rPr>
-        <w:lastRenderedPageBreak/>
-        <w:drawing>
-          <wp:inline distT="0" distB="0" distL="0" distR="0" wp14:anchorId="1DDBC657" wp14:editId="4E3AF21B">
-            <wp:extent cx="5943600" cy="2435225"/>
-            <wp:effectExtent l="0" t="0" r="0" b="3175"/>
-            <wp:docPr id="2" name="Picture 2"/>
-            <wp:cNvGraphicFramePr>
-              <a:graphicFrameLocks xmlns:a="http://schemas.openxmlformats.org/drawingml/2006/main" noChangeAspect="1"/>
-            </wp:cNvGraphicFramePr>
-            <a:graphic xmlns:a="http://schemas.openxmlformats.org/drawingml/2006/main">
-              <a:graphicData uri="http://schemas.openxmlformats.org/drawingml/2006/picture">
-                <pic:pic xmlns:pic="http://schemas.openxmlformats.org/drawingml/2006/picture">
-                  <pic:nvPicPr>
-                    <pic:cNvPr id="1" name=""/>
-                    <pic:cNvPicPr/>
-                  </pic:nvPicPr>
-                  <pic:blipFill>
-                    <a:blip r:embed="rId6"/>
-                    <a:stretch>
-                      <a:fillRect/>
-                    </a:stretch>
-                  </pic:blipFill>
-                  <pic:spPr>
-                    <a:xfrm>
-                      <a:off x="0" y="0"/>
-                      <a:ext cx="5943600" cy="2435225"/>
-                    </a:xfrm>
-                    <a:prstGeom prst="rect">
-                      <a:avLst/>
-                    </a:prstGeom>
-                  </pic:spPr>
-                </pic:pic>
-              </a:graphicData>
-            </a:graphic>
-          </wp:inline>
-        </w:drawing>
-      </w:r>
-    </w:p>
-    <w:p>
-      <w:r>
-        <w:rPr>
-          <w:noProof/>
-        </w:rPr>
-        <w:drawing>
-          <wp:inline distT="0" distB="0" distL="0" distR="0" wp14:anchorId="7B166065" wp14:editId="6CE19C27">
-            <wp:extent cx="5943600" cy="1854200"/>
-            <wp:effectExtent l="0" t="0" r="0" b="0"/>
-            <wp:docPr id="3" name="Picture 3"/>
-            <wp:cNvGraphicFramePr>
-              <a:graphicFrameLocks xmlns:a="http://schemas.openxmlformats.org/drawingml/2006/main" noChangeAspect="1"/>
-            </wp:cNvGraphicFramePr>
-            <a:graphic xmlns:a="http://schemas.openxmlformats.org/drawingml/2006/main">
-              <a:graphicData uri="http://schemas.openxmlformats.org/drawingml/2006/picture">
-                <pic:pic xmlns:pic="http://schemas.openxmlformats.org/drawingml/2006/picture">
-                  <pic:nvPicPr>
-                    <pic:cNvPr id="1" name=""/>
-                    <pic:cNvPicPr/>
-                  </pic:nvPicPr>
-                  <pic:blipFill>
-                    <a:blip r:embed="rId7"/>
-                    <a:stretch>
-                      <a:fillRect/>
-                    </a:stretch>
-                  </pic:blipFill>
-                  <pic:spPr>
-                    <a:xfrm>
-                      <a:off x="0" y="0"/>
-                      <a:ext cx="5943600" cy="1854200"/>
-                    </a:xfrm>
-                    <a:prstGeom prst="rect">
-                      <a:avLst/>
-                    </a:prstGeom>
-                  </pic:spPr>
-                </pic:pic>
-              </a:graphicData>
-            </a:graphic>
-          </wp:inline>
-        </w:drawing>
-      </w:r>
-    </w:p>
-    <w:p>
-      <w:r>
-        <w:rPr>
-          <w:noProof/>
-        </w:rPr>
-        <w:drawing>
-          <wp:inline distT="0" distB="0" distL="0" distR="0" wp14:anchorId="5DCEEC2E" wp14:editId="66479812">
-            <wp:extent cx="4663844" cy="1806097"/>
-            <wp:effectExtent l="0" t="0" r="3810" b="3810"/>
-            <wp:docPr id="5" name="Picture 5"/>
             <wp:cNvGraphicFramePr>
               <a:graphicFrameLocks xmlns:a="http://schemas.openxmlformats.org/drawingml/2006/main" noChangeAspect="1"/>
             </wp:cNvGraphicFramePr>
@@ -1620,7 +2539,7 @@
                   <pic:spPr>
                     <a:xfrm>
                       <a:off x="0" y="0"/>
-                      <a:ext cx="4663844" cy="1806097"/>
+                      <a:ext cx="5943600" cy="2679065"/>
                     </a:xfrm>
                     <a:prstGeom prst="rect">
                       <a:avLst/>
@@ -1634,16 +2553,22 @@
       </w:r>
     </w:p>
     <w:p>
-      <w:r>
-        <w:rPr>
+      <w:pPr>
+        <w:rPr>
+          <w:rFonts w:cstheme="minorHAnsi"/>
+        </w:rPr>
+      </w:pPr>
+      <w:r>
+        <w:rPr>
+          <w:rFonts w:cstheme="minorHAnsi"/>
           <w:noProof/>
         </w:rPr>
         <w:lastRenderedPageBreak/>
         <w:drawing>
-          <wp:inline distT="0" distB="0" distL="0" distR="0" wp14:anchorId="27F5C71F" wp14:editId="1AE4B6FF">
-            <wp:extent cx="3871295" cy="4732430"/>
-            <wp:effectExtent l="0" t="0" r="0" b="0"/>
-            <wp:docPr id="4" name="Picture 4"/>
+          <wp:inline distT="0" distB="0" distL="0" distR="0" wp14:anchorId="1DDBC657" wp14:editId="4E3AF21B">
+            <wp:extent cx="5943600" cy="2435225"/>
+            <wp:effectExtent l="0" t="0" r="0" b="3175"/>
+            <wp:docPr id="2" name="Picture 2"/>
             <wp:cNvGraphicFramePr>
               <a:graphicFrameLocks xmlns:a="http://schemas.openxmlformats.org/drawingml/2006/main" noChangeAspect="1"/>
             </wp:cNvGraphicFramePr>
@@ -1663,7 +2588,7 @@
                   <pic:spPr>
                     <a:xfrm>
                       <a:off x="0" y="0"/>
-                      <a:ext cx="3871295" cy="4732430"/>
+                      <a:ext cx="5943600" cy="2435225"/>
                     </a:xfrm>
                     <a:prstGeom prst="rect">
                       <a:avLst/>
@@ -1676,53 +2601,22 @@
         </w:drawing>
       </w:r>
     </w:p>
-    <w:p/>
-    <w:p>
-      <w:pPr>
-        <w:spacing w:after="0" w:line="192" w:lineRule="auto"/>
-        <w:ind w:firstLine="720"/>
-        <w:rPr>
-          <w:color w:val="0000FF"/>
-        </w:rPr>
-      </w:pPr>
-      <w:r>
-        <w:rPr>
-          <w:color w:val="0000FF"/>
-        </w:rPr>
-        <w:t>data_bicycle_group09['</w:t>
-      </w:r>
-      <w:proofErr w:type="spellStart"/>
-      <w:r>
-        <w:rPr>
-          <w:color w:val="0000FF"/>
-        </w:rPr>
-        <w:t>Neighbourhood</w:t>
-      </w:r>
-      <w:proofErr w:type="spellEnd"/>
-      <w:r>
-        <w:rPr>
-          <w:color w:val="0000FF"/>
-        </w:rPr>
-        <w:t>'].describe()</w:t>
-      </w:r>
-    </w:p>
-    <w:p>
-      <w:pPr>
-        <w:spacing w:after="0" w:line="192" w:lineRule="auto"/>
-        <w:rPr>
-          <w:color w:val="0000FF"/>
-        </w:rPr>
-      </w:pPr>
-      <w:r>
-        <w:rPr>
+    <w:p>
+      <w:pPr>
+        <w:rPr>
+          <w:rFonts w:cstheme="minorHAnsi"/>
+        </w:rPr>
+      </w:pPr>
+      <w:r>
+        <w:rPr>
+          <w:rFonts w:cstheme="minorHAnsi"/>
           <w:noProof/>
-          <w:color w:val="0000FF"/>
         </w:rPr>
         <w:drawing>
-          <wp:inline distT="0" distB="0" distL="0" distR="0" wp14:anchorId="4346002F" wp14:editId="6F81EAAE">
-            <wp:extent cx="5342083" cy="1569856"/>
+          <wp:inline distT="0" distB="0" distL="0" distR="0" wp14:anchorId="7B166065" wp14:editId="6CE19C27">
+            <wp:extent cx="5943600" cy="1854200"/>
             <wp:effectExtent l="0" t="0" r="0" b="0"/>
-            <wp:docPr id="6" name="Picture 6"/>
+            <wp:docPr id="3" name="Picture 3"/>
             <wp:cNvGraphicFramePr>
               <a:graphicFrameLocks xmlns:a="http://schemas.openxmlformats.org/drawingml/2006/main" noChangeAspect="1"/>
             </wp:cNvGraphicFramePr>
@@ -1742,7 +2636,7 @@
                   <pic:spPr>
                     <a:xfrm>
                       <a:off x="0" y="0"/>
-                      <a:ext cx="5342083" cy="1569856"/>
+                      <a:ext cx="5943600" cy="1854200"/>
                     </a:xfrm>
                     <a:prstGeom prst="rect">
                       <a:avLst/>
@@ -1757,21 +2651,20 @@
     </w:p>
     <w:p>
       <w:pPr>
-        <w:spacing w:after="0" w:line="192" w:lineRule="auto"/>
-        <w:rPr>
-          <w:color w:val="0000FF"/>
-        </w:rPr>
-      </w:pPr>
-      <w:r>
-        <w:rPr>
+        <w:rPr>
+          <w:rFonts w:cstheme="minorHAnsi"/>
+        </w:rPr>
+      </w:pPr>
+      <w:r>
+        <w:rPr>
+          <w:rFonts w:cstheme="minorHAnsi"/>
           <w:noProof/>
-          <w:color w:val="0000FF"/>
         </w:rPr>
         <w:drawing>
-          <wp:inline distT="0" distB="0" distL="0" distR="0" wp14:anchorId="16F3102A" wp14:editId="05BFCAB1">
-            <wp:extent cx="5128704" cy="1272650"/>
-            <wp:effectExtent l="0" t="0" r="0" b="3810"/>
-            <wp:docPr id="7" name="Picture 7"/>
+          <wp:inline distT="0" distB="0" distL="0" distR="0" wp14:anchorId="5DCEEC2E" wp14:editId="66479812">
+            <wp:extent cx="4663844" cy="1806097"/>
+            <wp:effectExtent l="0" t="0" r="3810" b="3810"/>
+            <wp:docPr id="5" name="Picture 5"/>
             <wp:cNvGraphicFramePr>
               <a:graphicFrameLocks xmlns:a="http://schemas.openxmlformats.org/drawingml/2006/main" noChangeAspect="1"/>
             </wp:cNvGraphicFramePr>
@@ -1791,7 +2684,7 @@
                   <pic:spPr>
                     <a:xfrm>
                       <a:off x="0" y="0"/>
-                      <a:ext cx="5128704" cy="1272650"/>
+                      <a:ext cx="4663844" cy="1806097"/>
                     </a:xfrm>
                     <a:prstGeom prst="rect">
                       <a:avLst/>
@@ -1806,22 +2699,21 @@
     </w:p>
     <w:p>
       <w:pPr>
-        <w:spacing w:after="0" w:line="192" w:lineRule="auto"/>
-        <w:rPr>
-          <w:color w:val="0000FF"/>
-        </w:rPr>
-      </w:pPr>
-      <w:r>
-        <w:rPr>
+        <w:rPr>
+          <w:rFonts w:cstheme="minorHAnsi"/>
+        </w:rPr>
+      </w:pPr>
+      <w:r>
+        <w:rPr>
+          <w:rFonts w:cstheme="minorHAnsi"/>
           <w:noProof/>
-          <w:color w:val="0000FF"/>
         </w:rPr>
         <w:lastRenderedPageBreak/>
         <w:drawing>
-          <wp:inline distT="0" distB="0" distL="0" distR="0" wp14:anchorId="280253DD" wp14:editId="7C581CB9">
-            <wp:extent cx="5646909" cy="1333616"/>
+          <wp:inline distT="0" distB="0" distL="0" distR="0" wp14:anchorId="27F5C71F" wp14:editId="1AE4B6FF">
+            <wp:extent cx="3871295" cy="4732430"/>
             <wp:effectExtent l="0" t="0" r="0" b="0"/>
-            <wp:docPr id="8" name="Picture 8"/>
+            <wp:docPr id="4" name="Picture 4"/>
             <wp:cNvGraphicFramePr>
               <a:graphicFrameLocks xmlns:a="http://schemas.openxmlformats.org/drawingml/2006/main" noChangeAspect="1"/>
             </wp:cNvGraphicFramePr>
@@ -1841,7 +2733,7 @@
                   <pic:spPr>
                     <a:xfrm>
                       <a:off x="0" y="0"/>
-                      <a:ext cx="5646909" cy="1333616"/>
+                      <a:ext cx="3871295" cy="4732430"/>
                     </a:xfrm>
                     <a:prstGeom prst="rect">
                       <a:avLst/>
@@ -1856,29 +2748,63 @@
     </w:p>
     <w:p>
       <w:pPr>
+        <w:rPr>
+          <w:rFonts w:cstheme="minorHAnsi"/>
+        </w:rPr>
+      </w:pPr>
+    </w:p>
+    <w:p>
+      <w:pPr>
         <w:spacing w:after="0" w:line="192" w:lineRule="auto"/>
-        <w:rPr>
-          <w:color w:val="0000FF"/>
-        </w:rPr>
-      </w:pPr>
+        <w:ind w:firstLine="720"/>
+        <w:rPr>
+          <w:rFonts w:cstheme="minorHAnsi"/>
+          <w:color w:val="0000FF"/>
+        </w:rPr>
+      </w:pPr>
+      <w:r>
+        <w:rPr>
+          <w:rFonts w:cstheme="minorHAnsi"/>
+          <w:color w:val="0000FF"/>
+        </w:rPr>
+        <w:t>data_bicycle_group09['</w:t>
+      </w:r>
+      <w:proofErr w:type="spellStart"/>
+      <w:r>
+        <w:rPr>
+          <w:rFonts w:cstheme="minorHAnsi"/>
+          <w:color w:val="0000FF"/>
+        </w:rPr>
+        <w:t>Neighbourhood</w:t>
+      </w:r>
+      <w:proofErr w:type="spellEnd"/>
+      <w:r>
+        <w:rPr>
+          <w:rFonts w:cstheme="minorHAnsi"/>
+          <w:color w:val="0000FF"/>
+        </w:rPr>
+        <w:t>'].describe()</w:t>
+      </w:r>
     </w:p>
     <w:p>
       <w:pPr>
         <w:spacing w:after="0" w:line="192" w:lineRule="auto"/>
         <w:rPr>
-          <w:color w:val="0000FF"/>
-        </w:rPr>
-      </w:pPr>
-      <w:r>
-        <w:rPr>
+          <w:rFonts w:cstheme="minorHAnsi"/>
+          <w:color w:val="0000FF"/>
+        </w:rPr>
+      </w:pPr>
+      <w:r>
+        <w:rPr>
+          <w:rFonts w:cstheme="minorHAnsi"/>
           <w:noProof/>
           <w:color w:val="0000FF"/>
         </w:rPr>
         <w:drawing>
-          <wp:inline distT="0" distB="0" distL="0" distR="0" wp14:anchorId="271CFCB2" wp14:editId="1E1703D2">
-            <wp:extent cx="5456393" cy="1348857"/>
-            <wp:effectExtent l="0" t="0" r="0" b="3810"/>
-            <wp:docPr id="9" name="Picture 9"/>
+          <wp:inline distT="0" distB="0" distL="0" distR="0" wp14:anchorId="4346002F" wp14:editId="6F81EAAE">
+            <wp:extent cx="5342083" cy="1569856"/>
+            <wp:effectExtent l="0" t="0" r="0" b="0"/>
+            <wp:docPr id="6" name="Picture 6"/>
             <wp:cNvGraphicFramePr>
               <a:graphicFrameLocks xmlns:a="http://schemas.openxmlformats.org/drawingml/2006/main" noChangeAspect="1"/>
             </wp:cNvGraphicFramePr>
@@ -1898,7 +2824,7 @@
                   <pic:spPr>
                     <a:xfrm>
                       <a:off x="0" y="0"/>
-                      <a:ext cx="5456393" cy="1348857"/>
+                      <a:ext cx="5342083" cy="1569856"/>
                     </a:xfrm>
                     <a:prstGeom prst="rect">
                       <a:avLst/>
@@ -1915,27 +2841,21 @@
       <w:pPr>
         <w:spacing w:after="0" w:line="192" w:lineRule="auto"/>
         <w:rPr>
-          <w:color w:val="0000FF"/>
-        </w:rPr>
-      </w:pPr>
-    </w:p>
-    <w:p>
-      <w:pPr>
-        <w:spacing w:after="0" w:line="192" w:lineRule="auto"/>
-        <w:rPr>
-          <w:color w:val="0000FF"/>
-        </w:rPr>
-      </w:pPr>
-      <w:r>
-        <w:rPr>
+          <w:rFonts w:cstheme="minorHAnsi"/>
+          <w:color w:val="0000FF"/>
+        </w:rPr>
+      </w:pPr>
+      <w:r>
+        <w:rPr>
+          <w:rFonts w:cstheme="minorHAnsi"/>
           <w:noProof/>
           <w:color w:val="0000FF"/>
         </w:rPr>
         <w:drawing>
-          <wp:inline distT="0" distB="0" distL="0" distR="0" wp14:anchorId="2F770D4F" wp14:editId="0546565C">
-            <wp:extent cx="5182049" cy="1333616"/>
-            <wp:effectExtent l="0" t="0" r="0" b="0"/>
-            <wp:docPr id="10" name="Picture 10"/>
+          <wp:inline distT="0" distB="0" distL="0" distR="0" wp14:anchorId="16F3102A" wp14:editId="05BFCAB1">
+            <wp:extent cx="5128704" cy="1272650"/>
+            <wp:effectExtent l="0" t="0" r="0" b="3810"/>
+            <wp:docPr id="7" name="Picture 7"/>
             <wp:cNvGraphicFramePr>
               <a:graphicFrameLocks xmlns:a="http://schemas.openxmlformats.org/drawingml/2006/main" noChangeAspect="1"/>
             </wp:cNvGraphicFramePr>
@@ -1955,7 +2875,7 @@
                   <pic:spPr>
                     <a:xfrm>
                       <a:off x="0" y="0"/>
-                      <a:ext cx="5182049" cy="1333616"/>
+                      <a:ext cx="5128704" cy="1272650"/>
                     </a:xfrm>
                     <a:prstGeom prst="rect">
                       <a:avLst/>
@@ -1972,27 +2892,22 @@
       <w:pPr>
         <w:spacing w:after="0" w:line="192" w:lineRule="auto"/>
         <w:rPr>
-          <w:color w:val="0000FF"/>
-        </w:rPr>
-      </w:pPr>
-    </w:p>
-    <w:p>
-      <w:pPr>
-        <w:spacing w:after="0" w:line="192" w:lineRule="auto"/>
-        <w:rPr>
-          <w:color w:val="0000FF"/>
-        </w:rPr>
-      </w:pPr>
-      <w:r>
-        <w:rPr>
+          <w:rFonts w:cstheme="minorHAnsi"/>
+          <w:color w:val="0000FF"/>
+        </w:rPr>
+      </w:pPr>
+      <w:r>
+        <w:rPr>
+          <w:rFonts w:cstheme="minorHAnsi"/>
           <w:noProof/>
           <w:color w:val="0000FF"/>
         </w:rPr>
+        <w:lastRenderedPageBreak/>
         <w:drawing>
-          <wp:inline distT="0" distB="0" distL="0" distR="0" wp14:anchorId="1A395280" wp14:editId="241EC770">
-            <wp:extent cx="4648603" cy="1828958"/>
+          <wp:inline distT="0" distB="0" distL="0" distR="0" wp14:anchorId="280253DD" wp14:editId="7C581CB9">
+            <wp:extent cx="5646909" cy="1333616"/>
             <wp:effectExtent l="0" t="0" r="0" b="0"/>
-            <wp:docPr id="11" name="Picture 11"/>
+            <wp:docPr id="8" name="Picture 8"/>
             <wp:cNvGraphicFramePr>
               <a:graphicFrameLocks xmlns:a="http://schemas.openxmlformats.org/drawingml/2006/main" noChangeAspect="1"/>
             </wp:cNvGraphicFramePr>
@@ -2012,7 +2927,7 @@
                   <pic:spPr>
                     <a:xfrm>
                       <a:off x="0" y="0"/>
-                      <a:ext cx="4648603" cy="1828958"/>
+                      <a:ext cx="5646909" cy="1333616"/>
                     </a:xfrm>
                     <a:prstGeom prst="rect">
                       <a:avLst/>
@@ -2029,6 +2944,7 @@
       <w:pPr>
         <w:spacing w:after="0" w:line="192" w:lineRule="auto"/>
         <w:rPr>
+          <w:rFonts w:cstheme="minorHAnsi"/>
           <w:color w:val="0000FF"/>
         </w:rPr>
       </w:pPr>
@@ -2037,19 +2953,21 @@
       <w:pPr>
         <w:spacing w:after="0" w:line="192" w:lineRule="auto"/>
         <w:rPr>
-          <w:color w:val="0000FF"/>
-        </w:rPr>
-      </w:pPr>
-      <w:r>
-        <w:rPr>
+          <w:rFonts w:cstheme="minorHAnsi"/>
+          <w:color w:val="0000FF"/>
+        </w:rPr>
+      </w:pPr>
+      <w:r>
+        <w:rPr>
+          <w:rFonts w:cstheme="minorHAnsi"/>
           <w:noProof/>
           <w:color w:val="0000FF"/>
         </w:rPr>
         <w:drawing>
-          <wp:inline distT="0" distB="0" distL="0" distR="0" wp14:anchorId="76F96B86" wp14:editId="599ED8D5">
-            <wp:extent cx="4549534" cy="1303133"/>
-            <wp:effectExtent l="0" t="0" r="3810" b="0"/>
-            <wp:docPr id="12" name="Picture 12"/>
+          <wp:inline distT="0" distB="0" distL="0" distR="0" wp14:anchorId="271CFCB2" wp14:editId="1E1703D2">
+            <wp:extent cx="5456393" cy="1348857"/>
+            <wp:effectExtent l="0" t="0" r="0" b="3810"/>
+            <wp:docPr id="9" name="Picture 9"/>
             <wp:cNvGraphicFramePr>
               <a:graphicFrameLocks xmlns:a="http://schemas.openxmlformats.org/drawingml/2006/main" noChangeAspect="1"/>
             </wp:cNvGraphicFramePr>
@@ -2069,7 +2987,7 @@
                   <pic:spPr>
                     <a:xfrm>
                       <a:off x="0" y="0"/>
-                      <a:ext cx="4549534" cy="1303133"/>
+                      <a:ext cx="5456393" cy="1348857"/>
                     </a:xfrm>
                     <a:prstGeom prst="rect">
                       <a:avLst/>
@@ -2086,6 +3004,7 @@
       <w:pPr>
         <w:spacing w:after="0" w:line="192" w:lineRule="auto"/>
         <w:rPr>
+          <w:rFonts w:cstheme="minorHAnsi"/>
           <w:color w:val="0000FF"/>
         </w:rPr>
       </w:pPr>
@@ -2094,20 +3013,21 @@
       <w:pPr>
         <w:spacing w:after="0" w:line="192" w:lineRule="auto"/>
         <w:rPr>
-          <w:color w:val="0000FF"/>
-        </w:rPr>
-      </w:pPr>
-      <w:r>
-        <w:rPr>
+          <w:rFonts w:cstheme="minorHAnsi"/>
+          <w:color w:val="0000FF"/>
+        </w:rPr>
+      </w:pPr>
+      <w:r>
+        <w:rPr>
+          <w:rFonts w:cstheme="minorHAnsi"/>
           <w:noProof/>
           <w:color w:val="0000FF"/>
         </w:rPr>
-        <w:lastRenderedPageBreak/>
         <w:drawing>
-          <wp:inline distT="0" distB="0" distL="0" distR="0" wp14:anchorId="009A71C8" wp14:editId="400BAD4B">
-            <wp:extent cx="5814564" cy="1882303"/>
-            <wp:effectExtent l="0" t="0" r="0" b="3810"/>
-            <wp:docPr id="13" name="Picture 13"/>
+          <wp:inline distT="0" distB="0" distL="0" distR="0" wp14:anchorId="2F770D4F" wp14:editId="0546565C">
+            <wp:extent cx="5182049" cy="1333616"/>
+            <wp:effectExtent l="0" t="0" r="0" b="0"/>
+            <wp:docPr id="10" name="Picture 10"/>
             <wp:cNvGraphicFramePr>
               <a:graphicFrameLocks xmlns:a="http://schemas.openxmlformats.org/drawingml/2006/main" noChangeAspect="1"/>
             </wp:cNvGraphicFramePr>
@@ -2127,6 +3047,187 @@
                   <pic:spPr>
                     <a:xfrm>
                       <a:off x="0" y="0"/>
+                      <a:ext cx="5182049" cy="1333616"/>
+                    </a:xfrm>
+                    <a:prstGeom prst="rect">
+                      <a:avLst/>
+                    </a:prstGeom>
+                  </pic:spPr>
+                </pic:pic>
+              </a:graphicData>
+            </a:graphic>
+          </wp:inline>
+        </w:drawing>
+      </w:r>
+    </w:p>
+    <w:p>
+      <w:pPr>
+        <w:spacing w:after="0" w:line="192" w:lineRule="auto"/>
+        <w:rPr>
+          <w:rFonts w:cstheme="minorHAnsi"/>
+          <w:color w:val="0000FF"/>
+        </w:rPr>
+      </w:pPr>
+    </w:p>
+    <w:p>
+      <w:pPr>
+        <w:spacing w:after="0" w:line="192" w:lineRule="auto"/>
+        <w:rPr>
+          <w:rFonts w:cstheme="minorHAnsi"/>
+          <w:color w:val="0000FF"/>
+        </w:rPr>
+      </w:pPr>
+      <w:r>
+        <w:rPr>
+          <w:rFonts w:cstheme="minorHAnsi"/>
+          <w:noProof/>
+          <w:color w:val="0000FF"/>
+        </w:rPr>
+        <w:drawing>
+          <wp:inline distT="0" distB="0" distL="0" distR="0" wp14:anchorId="1A395280" wp14:editId="241EC770">
+            <wp:extent cx="4648603" cy="1828958"/>
+            <wp:effectExtent l="0" t="0" r="0" b="0"/>
+            <wp:docPr id="11" name="Picture 11"/>
+            <wp:cNvGraphicFramePr>
+              <a:graphicFrameLocks xmlns:a="http://schemas.openxmlformats.org/drawingml/2006/main" noChangeAspect="1"/>
+            </wp:cNvGraphicFramePr>
+            <a:graphic xmlns:a="http://schemas.openxmlformats.org/drawingml/2006/main">
+              <a:graphicData uri="http://schemas.openxmlformats.org/drawingml/2006/picture">
+                <pic:pic xmlns:pic="http://schemas.openxmlformats.org/drawingml/2006/picture">
+                  <pic:nvPicPr>
+                    <pic:cNvPr id="1" name=""/>
+                    <pic:cNvPicPr/>
+                  </pic:nvPicPr>
+                  <pic:blipFill>
+                    <a:blip r:embed="rId18"/>
+                    <a:stretch>
+                      <a:fillRect/>
+                    </a:stretch>
+                  </pic:blipFill>
+                  <pic:spPr>
+                    <a:xfrm>
+                      <a:off x="0" y="0"/>
+                      <a:ext cx="4648603" cy="1828958"/>
+                    </a:xfrm>
+                    <a:prstGeom prst="rect">
+                      <a:avLst/>
+                    </a:prstGeom>
+                  </pic:spPr>
+                </pic:pic>
+              </a:graphicData>
+            </a:graphic>
+          </wp:inline>
+        </w:drawing>
+      </w:r>
+    </w:p>
+    <w:p>
+      <w:pPr>
+        <w:spacing w:after="0" w:line="192" w:lineRule="auto"/>
+        <w:rPr>
+          <w:rFonts w:cstheme="minorHAnsi"/>
+          <w:color w:val="0000FF"/>
+        </w:rPr>
+      </w:pPr>
+    </w:p>
+    <w:p>
+      <w:pPr>
+        <w:spacing w:after="0" w:line="192" w:lineRule="auto"/>
+        <w:rPr>
+          <w:rFonts w:cstheme="minorHAnsi"/>
+          <w:color w:val="0000FF"/>
+        </w:rPr>
+      </w:pPr>
+      <w:r>
+        <w:rPr>
+          <w:rFonts w:cstheme="minorHAnsi"/>
+          <w:noProof/>
+          <w:color w:val="0000FF"/>
+        </w:rPr>
+        <w:drawing>
+          <wp:inline distT="0" distB="0" distL="0" distR="0" wp14:anchorId="76F96B86" wp14:editId="599ED8D5">
+            <wp:extent cx="4549534" cy="1303133"/>
+            <wp:effectExtent l="0" t="0" r="3810" b="0"/>
+            <wp:docPr id="12" name="Picture 12"/>
+            <wp:cNvGraphicFramePr>
+              <a:graphicFrameLocks xmlns:a="http://schemas.openxmlformats.org/drawingml/2006/main" noChangeAspect="1"/>
+            </wp:cNvGraphicFramePr>
+            <a:graphic xmlns:a="http://schemas.openxmlformats.org/drawingml/2006/main">
+              <a:graphicData uri="http://schemas.openxmlformats.org/drawingml/2006/picture">
+                <pic:pic xmlns:pic="http://schemas.openxmlformats.org/drawingml/2006/picture">
+                  <pic:nvPicPr>
+                    <pic:cNvPr id="1" name=""/>
+                    <pic:cNvPicPr/>
+                  </pic:nvPicPr>
+                  <pic:blipFill>
+                    <a:blip r:embed="rId19"/>
+                    <a:stretch>
+                      <a:fillRect/>
+                    </a:stretch>
+                  </pic:blipFill>
+                  <pic:spPr>
+                    <a:xfrm>
+                      <a:off x="0" y="0"/>
+                      <a:ext cx="4549534" cy="1303133"/>
+                    </a:xfrm>
+                    <a:prstGeom prst="rect">
+                      <a:avLst/>
+                    </a:prstGeom>
+                  </pic:spPr>
+                </pic:pic>
+              </a:graphicData>
+            </a:graphic>
+          </wp:inline>
+        </w:drawing>
+      </w:r>
+    </w:p>
+    <w:p>
+      <w:pPr>
+        <w:spacing w:after="0" w:line="192" w:lineRule="auto"/>
+        <w:rPr>
+          <w:rFonts w:cstheme="minorHAnsi"/>
+          <w:color w:val="0000FF"/>
+        </w:rPr>
+      </w:pPr>
+    </w:p>
+    <w:p>
+      <w:pPr>
+        <w:spacing w:after="0" w:line="192" w:lineRule="auto"/>
+        <w:rPr>
+          <w:rFonts w:cstheme="minorHAnsi"/>
+          <w:color w:val="0000FF"/>
+        </w:rPr>
+      </w:pPr>
+      <w:r>
+        <w:rPr>
+          <w:rFonts w:cstheme="minorHAnsi"/>
+          <w:noProof/>
+          <w:color w:val="0000FF"/>
+        </w:rPr>
+        <w:lastRenderedPageBreak/>
+        <w:drawing>
+          <wp:inline distT="0" distB="0" distL="0" distR="0" wp14:anchorId="009A71C8" wp14:editId="400BAD4B">
+            <wp:extent cx="5814564" cy="1882303"/>
+            <wp:effectExtent l="0" t="0" r="0" b="3810"/>
+            <wp:docPr id="13" name="Picture 13"/>
+            <wp:cNvGraphicFramePr>
+              <a:graphicFrameLocks xmlns:a="http://schemas.openxmlformats.org/drawingml/2006/main" noChangeAspect="1"/>
+            </wp:cNvGraphicFramePr>
+            <a:graphic xmlns:a="http://schemas.openxmlformats.org/drawingml/2006/main">
+              <a:graphicData uri="http://schemas.openxmlformats.org/drawingml/2006/picture">
+                <pic:pic xmlns:pic="http://schemas.openxmlformats.org/drawingml/2006/picture">
+                  <pic:nvPicPr>
+                    <pic:cNvPr id="1" name=""/>
+                    <pic:cNvPicPr/>
+                  </pic:nvPicPr>
+                  <pic:blipFill>
+                    <a:blip r:embed="rId20"/>
+                    <a:stretch>
+                      <a:fillRect/>
+                    </a:stretch>
+                  </pic:blipFill>
+                  <pic:spPr>
+                    <a:xfrm>
+                      <a:off x="0" y="0"/>
                       <a:ext cx="5814564" cy="1882303"/>
                     </a:xfrm>
                     <a:prstGeom prst="rect">
@@ -2140,121 +3241,271 @@
         </w:drawing>
       </w:r>
     </w:p>
-    <w:p/>
+    <w:p>
+      <w:pPr>
+        <w:rPr>
+          <w:rFonts w:cstheme="minorHAnsi"/>
+        </w:rPr>
+      </w:pPr>
+    </w:p>
     <w:p>
       <w:pPr>
         <w:pStyle w:val="Heading2"/>
-      </w:pPr>
-      <w:bookmarkStart w:id="2" w:name="_Toc56103751"/>
-      <w:r>
+        <w:rPr>
+          <w:rFonts w:asciiTheme="minorHAnsi" w:hAnsiTheme="minorHAnsi" w:cstheme="minorHAnsi"/>
+        </w:rPr>
+      </w:pPr>
+      <w:bookmarkStart w:id="4" w:name="_Toc57472795"/>
+      <w:r>
+        <w:rPr>
+          <w:rFonts w:asciiTheme="minorHAnsi" w:hAnsiTheme="minorHAnsi" w:cstheme="minorHAnsi"/>
+        </w:rPr>
         <w:t>1.2 Statistical assessments including means, averages, correlations</w:t>
       </w:r>
-      <w:bookmarkEnd w:id="2"/>
-    </w:p>
-    <w:p/>
-    <w:p/>
+      <w:bookmarkEnd w:id="4"/>
+    </w:p>
+    <w:p>
+      <w:pPr>
+        <w:rPr>
+          <w:rFonts w:cstheme="minorHAnsi"/>
+        </w:rPr>
+      </w:pPr>
+    </w:p>
     <w:p>
       <w:pPr>
         <w:pStyle w:val="Heading2"/>
-      </w:pPr>
-      <w:bookmarkStart w:id="3" w:name="_Toc56103752"/>
-      <w:r>
+        <w:rPr>
+          <w:rFonts w:asciiTheme="minorHAnsi" w:hAnsiTheme="minorHAnsi" w:cstheme="minorHAnsi"/>
+        </w:rPr>
+      </w:pPr>
+      <w:bookmarkStart w:id="5" w:name="_Toc57472796"/>
+      <w:r>
+        <w:rPr>
+          <w:rFonts w:asciiTheme="minorHAnsi" w:hAnsiTheme="minorHAnsi" w:cstheme="minorHAnsi"/>
+        </w:rPr>
         <w:t>1.3 Missing data evaluations – use pandas, NumPy and any other python packages</w:t>
       </w:r>
-      <w:bookmarkEnd w:id="3"/>
+      <w:bookmarkEnd w:id="5"/>
+    </w:p>
+    <w:p>
+      <w:pPr>
+        <w:rPr>
+          <w:rFonts w:cstheme="minorHAnsi"/>
+        </w:rPr>
+      </w:pPr>
     </w:p>
     <w:p>
       <w:pPr>
         <w:pStyle w:val="Heading2"/>
-      </w:pPr>
-      <w:bookmarkStart w:id="4" w:name="_Toc56103753"/>
-      <w:r>
+        <w:rPr>
+          <w:rFonts w:asciiTheme="minorHAnsi" w:hAnsiTheme="minorHAnsi" w:cstheme="minorHAnsi"/>
+        </w:rPr>
+      </w:pPr>
+      <w:bookmarkStart w:id="6" w:name="_Toc57472797"/>
+      <w:r>
+        <w:rPr>
+          <w:rFonts w:asciiTheme="minorHAnsi" w:hAnsiTheme="minorHAnsi" w:cstheme="minorHAnsi"/>
+        </w:rPr>
         <w:t xml:space="preserve">1.4 Graphs and visualizations – use pandas, matplotlib, seaborn, NumPy and any other python packages, you </w:t>
       </w:r>
       <w:r>
         <w:rPr>
+          <w:rFonts w:asciiTheme="minorHAnsi" w:hAnsiTheme="minorHAnsi" w:cstheme="minorHAnsi"/>
           <w:highlight w:val="yellow"/>
         </w:rPr>
         <w:t>also can use power BI desktop</w:t>
       </w:r>
       <w:r>
+        <w:rPr>
+          <w:rFonts w:asciiTheme="minorHAnsi" w:hAnsiTheme="minorHAnsi" w:cstheme="minorHAnsi"/>
+        </w:rPr>
         <w:t>.</w:t>
       </w:r>
-      <w:bookmarkEnd w:id="4"/>
+      <w:bookmarkEnd w:id="6"/>
+    </w:p>
+    <w:p>
+      <w:pPr>
+        <w:rPr>
+          <w:rFonts w:eastAsiaTheme="majorEastAsia" w:cstheme="minorHAnsi"/>
+          <w:color w:val="2F5496" w:themeColor="accent1" w:themeShade="BF"/>
+          <w:sz w:val="26"/>
+          <w:szCs w:val="26"/>
+        </w:rPr>
+      </w:pPr>
+      <w:r>
+        <w:rPr>
+          <w:rFonts w:cstheme="minorHAnsi"/>
+        </w:rPr>
+        <w:br w:type="page"/>
+      </w:r>
+    </w:p>
+    <w:p>
+      <w:pPr>
+        <w:pStyle w:val="Heading2"/>
+        <w:rPr>
+          <w:rFonts w:asciiTheme="minorHAnsi" w:hAnsiTheme="minorHAnsi" w:cstheme="minorHAnsi"/>
+        </w:rPr>
+      </w:pPr>
     </w:p>
     <w:p>
       <w:pPr>
         <w:pStyle w:val="Heading1"/>
-      </w:pPr>
-      <w:bookmarkStart w:id="5" w:name="_Toc56103754"/>
-      <w:r>
+        <w:rPr>
+          <w:rFonts w:asciiTheme="minorHAnsi" w:hAnsiTheme="minorHAnsi" w:cstheme="minorHAnsi"/>
+        </w:rPr>
+      </w:pPr>
+      <w:bookmarkStart w:id="7" w:name="_Toc57472798"/>
+      <w:r>
+        <w:rPr>
+          <w:rFonts w:asciiTheme="minorHAnsi" w:hAnsiTheme="minorHAnsi" w:cstheme="minorHAnsi"/>
+        </w:rPr>
         <w:t>2. Data modelling:</w:t>
       </w:r>
-      <w:bookmarkEnd w:id="5"/>
-      <w:r>
+      <w:bookmarkEnd w:id="7"/>
+      <w:r>
+        <w:rPr>
+          <w:rFonts w:asciiTheme="minorHAnsi" w:hAnsiTheme="minorHAnsi" w:cstheme="minorHAnsi"/>
+        </w:rPr>
         <w:t xml:space="preserve"> </w:t>
       </w:r>
     </w:p>
     <w:p>
       <w:pPr>
         <w:pStyle w:val="Heading2"/>
-      </w:pPr>
-      <w:bookmarkStart w:id="6" w:name="_Toc56103755"/>
-      <w:r>
-        <w:t>2.1 Data transformations – includes</w:t>
-      </w:r>
-      <w:r>
-        <w:t xml:space="preserve"> </w:t>
-      </w:r>
-      <w:r>
-        <w:t>handling missing data, categorical data management, data normalization and standardizations as needed.</w:t>
-      </w:r>
-      <w:bookmarkEnd w:id="6"/>
-    </w:p>
-    <w:p/>
+        <w:rPr>
+          <w:rFonts w:asciiTheme="minorHAnsi" w:hAnsiTheme="minorHAnsi" w:cstheme="minorHAnsi"/>
+        </w:rPr>
+      </w:pPr>
+      <w:bookmarkStart w:id="8" w:name="_Toc57472799"/>
+      <w:r>
+        <w:rPr>
+          <w:rFonts w:asciiTheme="minorHAnsi" w:hAnsiTheme="minorHAnsi" w:cstheme="minorHAnsi"/>
+        </w:rPr>
+        <w:t>2.1 Data transformations – includes handling missing data, categorical data management, data normalization and standardizations as needed.</w:t>
+      </w:r>
+      <w:bookmarkEnd w:id="8"/>
+    </w:p>
+    <w:p>
+      <w:pPr>
+        <w:rPr>
+          <w:rFonts w:cstheme="minorHAnsi"/>
+        </w:rPr>
+      </w:pPr>
+    </w:p>
     <w:p>
       <w:pPr>
         <w:pStyle w:val="Heading2"/>
-      </w:pPr>
-      <w:bookmarkStart w:id="7" w:name="_Toc56103756"/>
-      <w:r>
+        <w:rPr>
+          <w:rFonts w:asciiTheme="minorHAnsi" w:hAnsiTheme="minorHAnsi" w:cstheme="minorHAnsi"/>
+        </w:rPr>
+      </w:pPr>
+      <w:bookmarkStart w:id="9" w:name="_Toc57472800"/>
+      <w:r>
+        <w:rPr>
+          <w:rFonts w:asciiTheme="minorHAnsi" w:hAnsiTheme="minorHAnsi" w:cstheme="minorHAnsi"/>
+        </w:rPr>
         <w:t>2.2 Feature selection – use pandas and sci-kit learn.</w:t>
       </w:r>
-      <w:bookmarkEnd w:id="7"/>
+      <w:bookmarkEnd w:id="9"/>
+    </w:p>
+    <w:p>
+      <w:pPr>
+        <w:rPr>
+          <w:rFonts w:cstheme="minorHAnsi"/>
+        </w:rPr>
+      </w:pPr>
     </w:p>
     <w:p>
       <w:pPr>
         <w:pStyle w:val="Heading2"/>
-      </w:pPr>
-      <w:bookmarkStart w:id="8" w:name="_Toc56103757"/>
-      <w:r>
+        <w:rPr>
+          <w:rFonts w:asciiTheme="minorHAnsi" w:hAnsiTheme="minorHAnsi" w:cstheme="minorHAnsi"/>
+        </w:rPr>
+      </w:pPr>
+      <w:bookmarkStart w:id="10" w:name="_Toc57472801"/>
+      <w:r>
+        <w:rPr>
+          <w:rFonts w:asciiTheme="minorHAnsi" w:hAnsiTheme="minorHAnsi" w:cstheme="minorHAnsi"/>
+        </w:rPr>
         <w:t>2.3 Train, Test data splitting – use NumPy, sci-kit learn.</w:t>
       </w:r>
-      <w:bookmarkEnd w:id="8"/>
+      <w:bookmarkEnd w:id="10"/>
+    </w:p>
+    <w:p>
+      <w:pPr>
+        <w:rPr>
+          <w:rFonts w:cstheme="minorHAnsi"/>
+        </w:rPr>
+      </w:pPr>
     </w:p>
     <w:p>
       <w:pPr>
         <w:pStyle w:val="Heading2"/>
-      </w:pPr>
-      <w:bookmarkStart w:id="9" w:name="_Toc56103758"/>
-      <w:r>
+        <w:rPr>
+          <w:rFonts w:asciiTheme="minorHAnsi" w:hAnsiTheme="minorHAnsi" w:cstheme="minorHAnsi"/>
+        </w:rPr>
+      </w:pPr>
+      <w:bookmarkStart w:id="11" w:name="_Toc57472802"/>
+      <w:r>
+        <w:rPr>
+          <w:rFonts w:asciiTheme="minorHAnsi" w:hAnsiTheme="minorHAnsi" w:cstheme="minorHAnsi"/>
+        </w:rPr>
         <w:t xml:space="preserve">2.4 Managing imbalanced classes if needed.  Check here for info: </w:t>
       </w:r>
-      <w:r>
-        <w:t>https://elitedatascience.com/imbalanced-classes</w:t>
-      </w:r>
-      <w:bookmarkEnd w:id="9"/>
+      <w:hyperlink r:id="rId21" w:history="1">
+        <w:r>
+          <w:rPr>
+            <w:rStyle w:val="Hyperlink"/>
+            <w:rFonts w:asciiTheme="minorHAnsi" w:hAnsiTheme="minorHAnsi" w:cstheme="minorHAnsi"/>
+          </w:rPr>
+          <w:t>https://elitedatascience.com/imbalanced-classes</w:t>
+        </w:r>
+        <w:bookmarkEnd w:id="11"/>
+      </w:hyperlink>
+    </w:p>
+    <w:p>
+      <w:pPr>
+        <w:rPr>
+          <w:rFonts w:eastAsiaTheme="majorEastAsia" w:cstheme="minorHAnsi"/>
+          <w:color w:val="2F5496" w:themeColor="accent1" w:themeShade="BF"/>
+          <w:sz w:val="26"/>
+          <w:szCs w:val="26"/>
+        </w:rPr>
+      </w:pPr>
+      <w:r>
+        <w:rPr>
+          <w:rFonts w:cstheme="minorHAnsi"/>
+        </w:rPr>
+        <w:br w:type="page"/>
+      </w:r>
+    </w:p>
+    <w:p>
+      <w:pPr>
+        <w:pStyle w:val="Heading2"/>
+        <w:rPr>
+          <w:rFonts w:asciiTheme="minorHAnsi" w:hAnsiTheme="minorHAnsi" w:cstheme="minorHAnsi"/>
+        </w:rPr>
+      </w:pPr>
     </w:p>
     <w:p>
       <w:pPr>
         <w:pStyle w:val="Heading1"/>
-      </w:pPr>
-      <w:bookmarkStart w:id="10" w:name="_Toc56103759"/>
-      <w:r>
+        <w:rPr>
+          <w:rFonts w:asciiTheme="minorHAnsi" w:hAnsiTheme="minorHAnsi" w:cstheme="minorHAnsi"/>
+        </w:rPr>
+      </w:pPr>
+      <w:bookmarkStart w:id="12" w:name="_Toc57472803"/>
+      <w:r>
+        <w:rPr>
+          <w:rFonts w:asciiTheme="minorHAnsi" w:hAnsiTheme="minorHAnsi" w:cstheme="minorHAnsi"/>
+        </w:rPr>
         <w:t>3. Predictive model building</w:t>
       </w:r>
-      <w:bookmarkEnd w:id="10"/>
-      <w:r>
+      <w:bookmarkEnd w:id="12"/>
+      <w:r>
+        <w:rPr>
+          <w:rFonts w:asciiTheme="minorHAnsi" w:hAnsiTheme="minorHAnsi" w:cstheme="minorHAnsi"/>
+        </w:rPr>
         <w:t xml:space="preserve"> </w:t>
       </w:r>
     </w:p>
@@ -2288,19 +3539,53 @@
     </w:p>
     <w:p>
       <w:pPr>
+        <w:rPr>
+          <w:rFonts w:eastAsia="Times New Roman" w:cstheme="minorHAnsi"/>
+          <w:color w:val="000000"/>
+          <w:sz w:val="24"/>
+          <w:szCs w:val="24"/>
+          <w:lang w:eastAsia="en-US"/>
+        </w:rPr>
+      </w:pPr>
+      <w:r>
+        <w:rPr>
+          <w:rFonts w:cstheme="minorHAnsi"/>
+          <w:color w:val="000000"/>
+          <w:sz w:val="24"/>
+          <w:szCs w:val="24"/>
+        </w:rPr>
+        <w:br w:type="page"/>
+      </w:r>
+    </w:p>
+    <w:p>
+      <w:pPr>
+        <w:autoSpaceDE w:val="0"/>
+        <w:autoSpaceDN w:val="0"/>
+        <w:adjustRightInd w:val="0"/>
+        <w:spacing w:line="240" w:lineRule="atLeast"/>
+        <w:rPr>
+          <w:rFonts w:cstheme="minorHAnsi"/>
+          <w:color w:val="000000"/>
+          <w:sz w:val="24"/>
+          <w:szCs w:val="24"/>
+        </w:rPr>
+      </w:pPr>
+    </w:p>
+    <w:p>
+      <w:pPr>
         <w:pStyle w:val="Heading1"/>
-      </w:pPr>
-      <w:bookmarkStart w:id="11" w:name="_Toc56103760"/>
-      <w:r>
-        <w:t>4.</w:t>
-      </w:r>
-      <w:r>
-        <w:t xml:space="preserve"> </w:t>
-      </w:r>
-      <w:r>
-        <w:t>Model scoring and evaluation</w:t>
-      </w:r>
-      <w:bookmarkEnd w:id="11"/>
+        <w:rPr>
+          <w:rFonts w:asciiTheme="minorHAnsi" w:hAnsiTheme="minorHAnsi" w:cstheme="minorHAnsi"/>
+        </w:rPr>
+      </w:pPr>
+      <w:bookmarkStart w:id="13" w:name="_Toc57472804"/>
+      <w:r>
+        <w:rPr>
+          <w:rFonts w:asciiTheme="minorHAnsi" w:hAnsiTheme="minorHAnsi" w:cstheme="minorHAnsi"/>
+        </w:rPr>
+        <w:t>4. Model scoring and evaluation</w:t>
+      </w:r>
+      <w:bookmarkEnd w:id="13"/>
     </w:p>
     <w:p>
       <w:pPr>
@@ -2360,20 +3645,60 @@
     </w:p>
     <w:p>
       <w:pPr>
+        <w:rPr>
+          <w:rFonts w:eastAsia="Times New Roman" w:cstheme="minorHAnsi"/>
+          <w:color w:val="000000"/>
+          <w:sz w:val="24"/>
+          <w:szCs w:val="24"/>
+          <w:lang w:eastAsia="en-US"/>
+        </w:rPr>
+      </w:pPr>
+      <w:r>
+        <w:rPr>
+          <w:rFonts w:cstheme="minorHAnsi"/>
+          <w:color w:val="000000"/>
+          <w:sz w:val="24"/>
+          <w:szCs w:val="24"/>
+        </w:rPr>
+        <w:br w:type="page"/>
+      </w:r>
+    </w:p>
+    <w:p>
+      <w:pPr>
+        <w:autoSpaceDE w:val="0"/>
+        <w:autoSpaceDN w:val="0"/>
+        <w:adjustRightInd w:val="0"/>
+        <w:spacing w:line="240" w:lineRule="atLeast"/>
+        <w:rPr>
+          <w:rFonts w:cstheme="minorHAnsi"/>
+          <w:color w:val="000000"/>
+          <w:sz w:val="24"/>
+          <w:szCs w:val="24"/>
+        </w:rPr>
+      </w:pPr>
+    </w:p>
+    <w:p>
+      <w:pPr>
         <w:pStyle w:val="Heading1"/>
-      </w:pPr>
-      <w:bookmarkStart w:id="12" w:name="_Toc56103761"/>
-      <w:r>
+        <w:rPr>
+          <w:rFonts w:asciiTheme="minorHAnsi" w:hAnsiTheme="minorHAnsi" w:cstheme="minorHAnsi"/>
+        </w:rPr>
+      </w:pPr>
+      <w:bookmarkStart w:id="14" w:name="_Toc57472805"/>
+      <w:r>
+        <w:rPr>
+          <w:rFonts w:asciiTheme="minorHAnsi" w:hAnsiTheme="minorHAnsi" w:cstheme="minorHAnsi"/>
+        </w:rPr>
         <w:t>5. Deploying the model</w:t>
       </w:r>
-      <w:bookmarkEnd w:id="12"/>
+      <w:bookmarkEnd w:id="14"/>
     </w:p>
     <w:p>
       <w:pPr>
         <w:pStyle w:val="ListParagraph"/>
         <w:numPr>
-          <w:ilvl w:val="1"/>
-          <w:numId w:val="4"/>
+          <w:ilvl w:val="0"/>
+          <w:numId w:val="6"/>
         </w:numPr>
         <w:autoSpaceDE w:val="0"/>
         <w:autoSpaceDN w:val="0"/>
@@ -2400,8 +3725,8 @@
       <w:pPr>
         <w:pStyle w:val="ListParagraph"/>
         <w:numPr>
-          <w:ilvl w:val="1"/>
-          <w:numId w:val="4"/>
+          <w:ilvl w:val="0"/>
+          <w:numId w:val="6"/>
         </w:numPr>
         <w:autoSpaceDE w:val="0"/>
         <w:autoSpaceDN w:val="0"/>
@@ -2421,33 +3746,15 @@
           <w:sz w:val="24"/>
           <w:szCs w:val="24"/>
         </w:rPr>
-        <w:t xml:space="preserve">Using pickle module arrange for </w:t>
-      </w:r>
-      <w:r>
-        <w:rPr>
-          <w:rFonts w:asciiTheme="minorHAnsi" w:hAnsiTheme="minorHAnsi" w:cstheme="minorHAnsi"/>
-          <w:color w:val="000000"/>
-          <w:sz w:val="24"/>
-          <w:szCs w:val="24"/>
-        </w:rPr>
-        <w:t>Serialization &amp; Deserialization</w:t>
-      </w:r>
-      <w:r>
-        <w:rPr>
-          <w:rFonts w:asciiTheme="minorHAnsi" w:hAnsiTheme="minorHAnsi" w:cstheme="minorHAnsi"/>
-          <w:color w:val="000000"/>
-          <w:sz w:val="24"/>
-          <w:szCs w:val="24"/>
-        </w:rPr>
-        <w:t xml:space="preserve"> of your model.</w:t>
+        <w:t>Using pickle module arrange for Serialization &amp; Deserialization of your model.</w:t>
       </w:r>
     </w:p>
     <w:p>
       <w:pPr>
         <w:pStyle w:val="ListParagraph"/>
         <w:numPr>
-          <w:ilvl w:val="1"/>
-          <w:numId w:val="4"/>
+          <w:ilvl w:val="0"/>
+          <w:numId w:val="6"/>
         </w:numPr>
         <w:autoSpaceDE w:val="0"/>
         <w:autoSpaceDN w:val="0"/>
@@ -2455,85 +3762,86 @@
         <w:spacing w:line="240" w:lineRule="atLeast"/>
         <w:rPr>
           <w:rFonts w:asciiTheme="minorHAnsi" w:hAnsiTheme="minorHAnsi" w:cstheme="minorHAnsi"/>
+          <w:bCs/>
+          <w:sz w:val="24"/>
+          <w:szCs w:val="24"/>
+        </w:rPr>
+      </w:pPr>
+      <w:r>
+        <w:rPr>
+          <w:rFonts w:asciiTheme="minorHAnsi" w:hAnsiTheme="minorHAnsi" w:cstheme="minorHAnsi"/>
           <w:color w:val="000000"/>
           <w:sz w:val="24"/>
           <w:szCs w:val="24"/>
         </w:rPr>
-      </w:pPr>
-      <w:r>
-        <w:rPr>
-          <w:rFonts w:asciiTheme="minorHAnsi" w:hAnsiTheme="minorHAnsi" w:cstheme="minorHAnsi"/>
+        <w:t>Build a client to test your model API service. Use the test data, which was not previously used to train the module.</w:t>
+      </w:r>
+      <w:r>
+        <w:rPr>
+          <w:rFonts w:asciiTheme="minorHAnsi" w:hAnsiTheme="minorHAnsi" w:cstheme="minorHAnsi"/>
+          <w:bCs/>
+          <w:sz w:val="24"/>
+          <w:szCs w:val="24"/>
+        </w:rPr>
+        <w:t xml:space="preserve"> You can use simple Jinja HTML templates with or without Java script, REACT or any other technology but at minimum use POSTMAN Client API.</w:t>
+      </w:r>
+    </w:p>
+    <w:p>
+      <w:pPr>
+        <w:rPr>
+          <w:rFonts w:eastAsia="Times New Roman" w:cstheme="minorHAnsi"/>
+          <w:bCs/>
+          <w:sz w:val="24"/>
+          <w:szCs w:val="24"/>
+          <w:lang w:eastAsia="en-US"/>
+        </w:rPr>
+      </w:pPr>
+      <w:r>
+        <w:rPr>
+          <w:rFonts w:cstheme="minorHAnsi"/>
+          <w:bCs/>
+          <w:sz w:val="24"/>
+          <w:szCs w:val="24"/>
+        </w:rPr>
+        <w:br w:type="page"/>
+      </w:r>
+    </w:p>
+    <w:p>
+      <w:pPr>
+        <w:autoSpaceDE w:val="0"/>
+        <w:autoSpaceDN w:val="0"/>
+        <w:adjustRightInd w:val="0"/>
+        <w:spacing w:line="240" w:lineRule="atLeast"/>
+        <w:rPr>
+          <w:rFonts w:cstheme="minorHAnsi" w:hint="eastAsia"/>
           <w:color w:val="000000"/>
           <w:sz w:val="24"/>
           <w:szCs w:val="24"/>
         </w:rPr>
-        <w:lastRenderedPageBreak/>
-        <w:t>Build</w:t>
-      </w:r>
-      <w:r>
-        <w:rPr>
-          <w:rFonts w:asciiTheme="minorHAnsi" w:hAnsiTheme="minorHAnsi" w:cstheme="minorHAnsi"/>
-          <w:color w:val="000000"/>
-          <w:sz w:val="24"/>
-          <w:szCs w:val="24"/>
-        </w:rPr>
-        <w:t xml:space="preserve"> a client </w:t>
-      </w:r>
-      <w:r>
-        <w:rPr>
-          <w:rFonts w:asciiTheme="minorHAnsi" w:hAnsiTheme="minorHAnsi" w:cstheme="minorHAnsi"/>
-          <w:color w:val="000000"/>
-          <w:sz w:val="24"/>
-          <w:szCs w:val="24"/>
-        </w:rPr>
-        <w:t>to test your model API service. Use the test data,</w:t>
-      </w:r>
-      <w:r>
-        <w:rPr>
-          <w:rFonts w:asciiTheme="minorHAnsi" w:hAnsiTheme="minorHAnsi" w:cstheme="minorHAnsi"/>
-          <w:color w:val="000000"/>
-          <w:sz w:val="24"/>
-          <w:szCs w:val="24"/>
-        </w:rPr>
-        <w:t xml:space="preserve"> which was not previously used to train the module.</w:t>
-      </w:r>
-      <w:r>
-        <w:rPr>
-          <w:rFonts w:asciiTheme="minorHAnsi" w:hAnsiTheme="minorHAnsi" w:cstheme="minorHAnsi"/>
-          <w:bCs/>
-          <w:sz w:val="24"/>
-          <w:szCs w:val="24"/>
-        </w:rPr>
-        <w:t xml:space="preserve"> You can use simple Jinja HTML templates with or without Java script, REACT or any other technology but at minimum use POSTMAN Client API.</w:t>
-      </w:r>
+      </w:pPr>
     </w:p>
     <w:p>
       <w:pPr>
         <w:pStyle w:val="Heading1"/>
-      </w:pPr>
-      <w:bookmarkStart w:id="13" w:name="_Toc56103762"/>
-      <w:r>
-        <w:rPr>
-          <w:color w:val="000000"/>
-        </w:rPr>
-        <w:t xml:space="preserve">6. </w:t>
-      </w:r>
-      <w:r>
-        <w:rPr>
-          <w:color w:val="000000"/>
-        </w:rPr>
-        <w:t xml:space="preserve">Prepare a </w:t>
-      </w:r>
-      <w:r>
-        <w:t xml:space="preserve">report </w:t>
-      </w:r>
-      <w:r>
-        <w:t>explaining your project and detailing all the assumptions, constraints you applied</w:t>
-      </w:r>
-      <w:r>
-        <w:t xml:space="preserve"> should have the following sections:</w:t>
-      </w:r>
-      <w:bookmarkEnd w:id="13"/>
+        <w:rPr>
+          <w:rFonts w:asciiTheme="minorHAnsi" w:hAnsiTheme="minorHAnsi" w:cstheme="minorHAnsi"/>
+        </w:rPr>
+      </w:pPr>
+      <w:bookmarkStart w:id="15" w:name="_Toc57472806"/>
+      <w:r>
+        <w:rPr>
+          <w:rFonts w:asciiTheme="minorHAnsi" w:hAnsiTheme="minorHAnsi" w:cstheme="minorHAnsi"/>
+          <w:color w:val="2F5496"/>
+        </w:rPr>
+        <w:t>6. Prepare a report</w:t>
+      </w:r>
+      <w:r>
+        <w:rPr>
+          <w:rFonts w:asciiTheme="minorHAnsi" w:hAnsiTheme="minorHAnsi" w:cstheme="minorHAnsi"/>
+        </w:rPr>
+        <w:t xml:space="preserve"> explaining your project and detailing all the assumptions, constraints you applied should have the following sections:</w:t>
+      </w:r>
+      <w:bookmarkEnd w:id="15"/>
     </w:p>
     <w:p>
       <w:pPr>
@@ -2670,16 +3978,45 @@
     <w:p>
       <w:pPr>
         <w:rPr>
-          <w:rFonts w:cstheme="minorHAnsi"/>
-          <w:sz w:val="24"/>
-          <w:szCs w:val="24"/>
-        </w:rPr>
-      </w:pPr>
-      <w:r>
-        <w:rPr>
-          <w:rFonts w:cstheme="minorHAnsi"/>
-          <w:sz w:val="24"/>
-          <w:szCs w:val="24"/>
+          <w:rFonts w:eastAsia="Times New Roman" w:cstheme="minorHAnsi"/>
+          <w:sz w:val="24"/>
+          <w:szCs w:val="24"/>
+          <w:lang w:eastAsia="en-US"/>
+        </w:rPr>
+      </w:pPr>
+      <w:r>
+        <w:rPr>
+          <w:rFonts w:cstheme="minorHAnsi"/>
+          <w:sz w:val="24"/>
+          <w:szCs w:val="24"/>
+        </w:rPr>
+        <w:br w:type="page"/>
+      </w:r>
+    </w:p>
+    <w:p>
+      <w:pPr>
+        <w:rPr>
+          <w:rFonts w:cstheme="minorHAnsi" w:hint="eastAsia"/>
+          <w:sz w:val="24"/>
+          <w:szCs w:val="24"/>
+        </w:rPr>
+      </w:pPr>
+    </w:p>
+    <w:p>
+      <w:pPr>
+        <w:rPr>
+          <w:rFonts w:cstheme="minorHAnsi"/>
+          <w:color w:val="2F5496"/>
+          <w:sz w:val="32"/>
+          <w:szCs w:val="32"/>
+        </w:rPr>
+      </w:pPr>
+      <w:r>
+        <w:rPr>
+          <w:rFonts w:cstheme="minorHAnsi"/>
+          <w:color w:val="2F5496"/>
+          <w:sz w:val="32"/>
+          <w:szCs w:val="32"/>
         </w:rPr>
         <w:t>7. References</w:t>
       </w:r>
@@ -2687,12 +4024,12 @@
     <w:p>
       <w:pPr>
         <w:rPr>
-          <w:rFonts w:cstheme="minorHAnsi"/>
-          <w:sz w:val="24"/>
-          <w:szCs w:val="24"/>
-        </w:rPr>
-      </w:pPr>
-      <w:hyperlink r:id="rId18" w:history="1">
+          <w:rFonts w:cstheme="minorHAnsi" w:hint="eastAsia"/>
+          <w:sz w:val="24"/>
+          <w:szCs w:val="24"/>
+        </w:rPr>
+      </w:pPr>
+      <w:hyperlink r:id="rId22" w:history="1">
         <w:r>
           <w:rPr>
             <w:rStyle w:val="Hyperlink"/>
@@ -2712,33 +4049,7 @@
           <w:szCs w:val="24"/>
         </w:rPr>
       </w:pPr>
-      <w:r>
-        <w:rPr>
-          <w:rFonts w:cstheme="minorHAnsi"/>
-          <w:sz w:val="24"/>
-          <w:szCs w:val="24"/>
-        </w:rPr>
-        <w:t>References</w:t>
-      </w:r>
-    </w:p>
-    <w:p>
-      <w:pPr>
-        <w:rPr>
-          <w:rFonts w:cstheme="minorHAnsi"/>
-          <w:sz w:val="24"/>
-          <w:szCs w:val="24"/>
-        </w:rPr>
-      </w:pPr>
-    </w:p>
-    <w:p>
-      <w:pPr>
-        <w:rPr>
-          <w:rFonts w:cstheme="minorHAnsi"/>
-          <w:sz w:val="24"/>
-          <w:szCs w:val="24"/>
-        </w:rPr>
-      </w:pPr>
-      <w:hyperlink r:id="rId19" w:history="1">
+      <w:hyperlink r:id="rId23" w:history="1">
         <w:r>
           <w:rPr>
             <w:rStyle w:val="Hyperlink"/>
@@ -2758,13 +4069,24 @@
           <w:szCs w:val="24"/>
         </w:rPr>
       </w:pPr>
-      <w:r>
-        <w:rPr>
-          <w:rFonts w:cstheme="minorHAnsi"/>
-          <w:sz w:val="24"/>
-          <w:szCs w:val="24"/>
-        </w:rPr>
-        <w:t>https://medium.com/@kvnamipara/a-better-visualisation-of-pie-charts-by-matplotlib-935b7667d77f</w:t>
+      <w:hyperlink r:id="rId24" w:history="1">
+        <w:r>
+          <w:rPr>
+            <w:rStyle w:val="Hyperlink"/>
+            <w:rFonts w:cstheme="minorHAnsi"/>
+            <w:sz w:val="24"/>
+            <w:szCs w:val="24"/>
+          </w:rPr>
+          <w:t>https://medium.com/@kvnamipara/a-better-visualisation-of-pie-charts-by-matplotlib-935b7667d77f</w:t>
+        </w:r>
+      </w:hyperlink>
+      <w:r>
+        <w:rPr>
+          <w:rFonts w:cstheme="minorHAnsi"/>
+          <w:sz w:val="24"/>
+          <w:szCs w:val="24"/>
+        </w:rPr>
+        <w:t xml:space="preserve"> </w:t>
       </w:r>
     </w:p>
     <w:p/>
@@ -2778,9 +4100,147 @@
 </w:document>
 </file>
 
+<file path=word/endnotes.xml><?xml version="1.0" encoding="utf-8"?>
+<w:endnotes xmlns:wpc="http://schemas.microsoft.com/office/word/2010/wordprocessingCanvas" xmlns:cx="http://schemas.microsoft.com/office/drawing/2014/chartex" xmlns:cx1="http://schemas.microsoft.com/office/drawing/2015/9/8/chartex" xmlns:cx2="http://schemas.microsoft.com/office/drawing/2015/10/21/chartex" xmlns:cx3="http://schemas.microsoft.com/office/drawing/2016/5/9/chartex" xmlns:cx4="http://schemas.microsoft.com/office/drawing/2016/5/10/chartex" xmlns:cx5="http://schemas.microsoft.com/office/drawing/2016/5/11/chartex" xmlns:cx6="http://schemas.microsoft.com/office/drawing/2016/5/12/chartex" xmlns:cx7="http://schemas.microsoft.com/office/drawing/2016/5/13/chartex" xmlns:cx8="http://schemas.microsoft.com/office/drawing/2016/5/14/chartex" xmlns:mc="http://schemas.openxmlformats.org/markup-compatibility/2006" xmlns:aink="http://schemas.microsoft.com/office/drawing/2016/ink" xmlns:am3d="http://schemas.microsoft.com/office/drawing/2017/model3d" xmlns:o="urn:schemas-microsoft-com:office:office" xmlns:r="http://schemas.openxmlformats.org/officeDocument/2006/relationships" xmlns:m="http://schemas.openxmlformats.org/officeDocument/2006/math" xmlns:v="urn:schemas-microsoft-com:vml" xmlns:wp14="http://schemas.microsoft.com/office/word/2010/wordprocessingDrawing" xmlns:wp="http://schemas.openxmlformats.org/drawingml/2006/wordprocessingDrawing" xmlns:w10="urn:schemas-microsoft-com:office:word" xmlns:w="http://schemas.openxmlformats.org/wordprocessingml/2006/main" xmlns:w14="http://schemas.microsoft.com/office/word/2010/wordml" xmlns:w15="http://schemas.microsoft.com/office/word/2012/wordml" xmlns:w16cex="http://schemas.microsoft.com/office/word/2018/wordml/cex" xmlns:w16cid="http://schemas.microsoft.com/office/word/2016/wordml/cid" xmlns:w16="http://schemas.microsoft.com/office/word/2018/wordml" xmlns:w16se="http://schemas.microsoft.com/office/word/2015/wordml/symex" xmlns:wpg="http://schemas.microsoft.com/office/word/2010/wordprocessingGroup" xmlns:wpi="http://schemas.microsoft.com/office/word/2010/wordprocessingInk" xmlns:wne="http://schemas.microsoft.com/office/word/2006/wordml" xmlns:wps="http://schemas.microsoft.com/office/word/2010/wordprocessingShape" mc:Ignorable="w14 w15 w16se w16cid w16 w16cex wp14">
+  <w:endnote w:type="separator" w:id="-1">
+    <w:p>
+      <w:pPr>
+        <w:spacing w:after="0" w:line="240" w:lineRule="auto"/>
+      </w:pPr>
+      <w:r>
+        <w:separator/>
+      </w:r>
+    </w:p>
+  </w:endnote>
+  <w:endnote w:type="continuationSeparator" w:id="0">
+    <w:p>
+      <w:pPr>
+        <w:spacing w:after="0" w:line="240" w:lineRule="auto"/>
+      </w:pPr>
+      <w:r>
+        <w:continuationSeparator/>
+      </w:r>
+    </w:p>
+  </w:endnote>
+</w:endnotes>
+</file>
+
+<file path=word/footnotes.xml><?xml version="1.0" encoding="utf-8"?>
+<w:footnotes xmlns:wpc="http://schemas.microsoft.com/office/word/2010/wordprocessingCanvas" xmlns:cx="http://schemas.microsoft.com/office/drawing/2014/chartex" xmlns:cx1="http://schemas.microsoft.com/office/drawing/2015/9/8/chartex" xmlns:cx2="http://schemas.microsoft.com/office/drawing/2015/10/21/chartex" xmlns:cx3="http://schemas.microsoft.com/office/drawing/2016/5/9/chartex" xmlns:cx4="http://schemas.microsoft.com/office/drawing/2016/5/10/chartex" xmlns:cx5="http://schemas.microsoft.com/office/drawing/2016/5/11/chartex" xmlns:cx6="http://schemas.microsoft.com/office/drawing/2016/5/12/chartex" xmlns:cx7="http://schemas.microsoft.com/office/drawing/2016/5/13/chartex" xmlns:cx8="http://schemas.microsoft.com/office/drawing/2016/5/14/chartex" xmlns:mc="http://schemas.openxmlformats.org/markup-compatibility/2006" xmlns:aink="http://schemas.microsoft.com/office/drawing/2016/ink" xmlns:am3d="http://schemas.microsoft.com/office/drawing/2017/model3d" xmlns:o="urn:schemas-microsoft-com:office:office" xmlns:r="http://schemas.openxmlformats.org/officeDocument/2006/relationships" xmlns:m="http://schemas.openxmlformats.org/officeDocument/2006/math" xmlns:v="urn:schemas-microsoft-com:vml" xmlns:wp14="http://schemas.microsoft.com/office/word/2010/wordprocessingDrawing" xmlns:wp="http://schemas.openxmlformats.org/drawingml/2006/wordprocessingDrawing" xmlns:w10="urn:schemas-microsoft-com:office:word" xmlns:w="http://schemas.openxmlformats.org/wordprocessingml/2006/main" xmlns:w14="http://schemas.microsoft.com/office/word/2010/wordml" xmlns:w15="http://schemas.microsoft.com/office/word/2012/wordml" xmlns:w16cex="http://schemas.microsoft.com/office/word/2018/wordml/cex" xmlns:w16cid="http://schemas.microsoft.com/office/word/2016/wordml/cid" xmlns:w16="http://schemas.microsoft.com/office/word/2018/wordml" xmlns:w16se="http://schemas.microsoft.com/office/word/2015/wordml/symex" xmlns:wpg="http://schemas.microsoft.com/office/word/2010/wordprocessingGroup" xmlns:wpi="http://schemas.microsoft.com/office/word/2010/wordprocessingInk" xmlns:wne="http://schemas.microsoft.com/office/word/2006/wordml" xmlns:wps="http://schemas.microsoft.com/office/word/2010/wordprocessingShape" mc:Ignorable="w14 w15 w16se w16cid w16 w16cex wp14">
+  <w:footnote w:type="separator" w:id="-1">
+    <w:p>
+      <w:pPr>
+        <w:spacing w:after="0" w:line="240" w:lineRule="auto"/>
+      </w:pPr>
+      <w:r>
+        <w:separator/>
+      </w:r>
+    </w:p>
+  </w:footnote>
+  <w:footnote w:type="continuationSeparator" w:id="0">
+    <w:p>
+      <w:pPr>
+        <w:spacing w:after="0" w:line="240" w:lineRule="auto"/>
+      </w:pPr>
+      <w:r>
+        <w:continuationSeparator/>
+      </w:r>
+    </w:p>
+  </w:footnote>
+</w:footnotes>
+</file>
+
 <file path=word/numbering.xml><?xml version="1.0" encoding="utf-8"?>
 <w:numbering xmlns:wpc="http://schemas.microsoft.com/office/word/2010/wordprocessingCanvas" xmlns:cx="http://schemas.microsoft.com/office/drawing/2014/chartex" xmlns:cx1="http://schemas.microsoft.com/office/drawing/2015/9/8/chartex" xmlns:cx2="http://schemas.microsoft.com/office/drawing/2015/10/21/chartex" xmlns:cx3="http://schemas.microsoft.com/office/drawing/2016/5/9/chartex" xmlns:cx4="http://schemas.microsoft.com/office/drawing/2016/5/10/chartex" xmlns:cx5="http://schemas.microsoft.com/office/drawing/2016/5/11/chartex" xmlns:cx6="http://schemas.microsoft.com/office/drawing/2016/5/12/chartex" xmlns:cx7="http://schemas.microsoft.com/office/drawing/2016/5/13/chartex" xmlns:cx8="http://schemas.microsoft.com/office/drawing/2016/5/14/chartex" xmlns:mc="http://schemas.openxmlformats.org/markup-compatibility/2006" xmlns:aink="http://schemas.microsoft.com/office/drawing/2016/ink" xmlns:am3d="http://schemas.microsoft.com/office/drawing/2017/model3d" xmlns:o="urn:schemas-microsoft-com:office:office" xmlns:r="http://schemas.openxmlformats.org/officeDocument/2006/relationships" xmlns:m="http://schemas.openxmlformats.org/officeDocument/2006/math" xmlns:v="urn:schemas-microsoft-com:vml" xmlns:wp14="http://schemas.microsoft.com/office/word/2010/wordprocessingDrawing" xmlns:wp="http://schemas.openxmlformats.org/drawingml/2006/wordprocessingDrawing" xmlns:w10="urn:schemas-microsoft-com:office:word" xmlns:w="http://schemas.openxmlformats.org/wordprocessingml/2006/main" xmlns:w14="http://schemas.microsoft.com/office/word/2010/wordml" xmlns:w15="http://schemas.microsoft.com/office/word/2012/wordml" xmlns:w16cex="http://schemas.microsoft.com/office/word/2018/wordml/cex" xmlns:w16cid="http://schemas.microsoft.com/office/word/2016/wordml/cid" xmlns:w16="http://schemas.microsoft.com/office/word/2018/wordml" xmlns:w16se="http://schemas.microsoft.com/office/word/2015/wordml/symex" xmlns:wpg="http://schemas.microsoft.com/office/word/2010/wordprocessingGroup" xmlns:wpi="http://schemas.microsoft.com/office/word/2010/wordprocessingInk" xmlns:wne="http://schemas.microsoft.com/office/word/2006/wordml" xmlns:wps="http://schemas.microsoft.com/office/word/2010/wordprocessingShape" mc:Ignorable="w14 w15 w16se w16cid w16 w16cex wp14">
   <w:abstractNum w:abstractNumId="0" w15:restartNumberingAfterBreak="0">
+    <w:nsid w:val="111F0671"/>
+    <w:multiLevelType w:val="hybridMultilevel"/>
+    <w:tmpl w:val="A4004584"/>
+    <w:lvl w:ilvl="0" w:tplc="90B270C4">
+      <w:numFmt w:val="decimal"/>
+      <w:lvlText w:val="%1."/>
+      <w:lvlJc w:val="left"/>
+      <w:pPr>
+        <w:ind w:left="760" w:hanging="360"/>
+      </w:pPr>
+      <w:rPr>
+        <w:rFonts w:hint="default"/>
+      </w:rPr>
+    </w:lvl>
+    <w:lvl w:ilvl="1" w:tplc="04090019" w:tentative="1">
+      <w:start w:val="1"/>
+      <w:numFmt w:val="upperLetter"/>
+      <w:lvlText w:val="%2."/>
+      <w:lvlJc w:val="left"/>
+      <w:pPr>
+        <w:ind w:left="1200" w:hanging="400"/>
+      </w:pPr>
+    </w:lvl>
+    <w:lvl w:ilvl="2" w:tplc="0409001B" w:tentative="1">
+      <w:start w:val="1"/>
+      <w:numFmt w:val="lowerRoman"/>
+      <w:lvlText w:val="%3."/>
+      <w:lvlJc w:val="right"/>
+      <w:pPr>
+        <w:ind w:left="1600" w:hanging="400"/>
+      </w:pPr>
+    </w:lvl>
+    <w:lvl w:ilvl="3" w:tplc="0409000F" w:tentative="1">
+      <w:start w:val="1"/>
+      <w:numFmt w:val="decimal"/>
+      <w:lvlText w:val="%4."/>
+      <w:lvlJc w:val="left"/>
+      <w:pPr>
+        <w:ind w:left="2000" w:hanging="400"/>
+      </w:pPr>
+    </w:lvl>
+    <w:lvl w:ilvl="4" w:tplc="04090019" w:tentative="1">
+      <w:start w:val="1"/>
+      <w:numFmt w:val="upperLetter"/>
+      <w:lvlText w:val="%5."/>
+      <w:lvlJc w:val="left"/>
+      <w:pPr>
+        <w:ind w:left="2400" w:hanging="400"/>
+      </w:pPr>
+    </w:lvl>
+    <w:lvl w:ilvl="5" w:tplc="0409001B" w:tentative="1">
+      <w:start w:val="1"/>
+      <w:numFmt w:val="lowerRoman"/>
+      <w:lvlText w:val="%6."/>
+      <w:lvlJc w:val="right"/>
+      <w:pPr>
+        <w:ind w:left="2800" w:hanging="400"/>
+      </w:pPr>
+    </w:lvl>
+    <w:lvl w:ilvl="6" w:tplc="0409000F" w:tentative="1">
+      <w:start w:val="1"/>
+      <w:numFmt w:val="decimal"/>
+      <w:lvlText w:val="%7."/>
+      <w:lvlJc w:val="left"/>
+      <w:pPr>
+        <w:ind w:left="3200" w:hanging="400"/>
+      </w:pPr>
+    </w:lvl>
+    <w:lvl w:ilvl="7" w:tplc="04090019" w:tentative="1">
+      <w:start w:val="1"/>
+      <w:numFmt w:val="upperLetter"/>
+      <w:lvlText w:val="%8."/>
+      <w:lvlJc w:val="left"/>
+      <w:pPr>
+        <w:ind w:left="3600" w:hanging="400"/>
+      </w:pPr>
+    </w:lvl>
+    <w:lvl w:ilvl="8" w:tplc="0409001B" w:tentative="1">
+      <w:start w:val="1"/>
+      <w:numFmt w:val="lowerRoman"/>
+      <w:lvlText w:val="%9."/>
+      <w:lvlJc w:val="right"/>
+      <w:pPr>
+        <w:ind w:left="4000" w:hanging="400"/>
+      </w:pPr>
+    </w:lvl>
+  </w:abstractNum>
+  <w:abstractNum w:abstractNumId="1" w15:restartNumberingAfterBreak="0">
     <w:nsid w:val="274A0C32"/>
     <w:multiLevelType w:val="hybridMultilevel"/>
     <w:tmpl w:val="2BDAC514"/>
@@ -2892,7 +4352,7 @@
       </w:rPr>
     </w:lvl>
   </w:abstractNum>
-  <w:abstractNum w:abstractNumId="1" w15:restartNumberingAfterBreak="0">
+  <w:abstractNum w:abstractNumId="2" w15:restartNumberingAfterBreak="0">
     <w:nsid w:val="2CCD6048"/>
     <w:multiLevelType w:val="hybridMultilevel"/>
     <w:tmpl w:val="81A28FD8"/>
@@ -2981,7 +4441,96 @@
       </w:pPr>
     </w:lvl>
   </w:abstractNum>
-  <w:abstractNum w:abstractNumId="2" w15:restartNumberingAfterBreak="0">
+  <w:abstractNum w:abstractNumId="3" w15:restartNumberingAfterBreak="0">
+    <w:nsid w:val="2D3D3B01"/>
+    <w:multiLevelType w:val="hybridMultilevel"/>
+    <w:tmpl w:val="03BA56F8"/>
+    <w:lvl w:ilvl="0" w:tplc="7B3080AE">
+      <w:start w:val="1"/>
+      <w:numFmt w:val="lowerLetter"/>
+      <w:lvlText w:val="%1."/>
+      <w:lvlJc w:val="left"/>
+      <w:pPr>
+        <w:ind w:left="1440" w:hanging="360"/>
+      </w:pPr>
+      <w:rPr>
+        <w:rFonts w:hint="default"/>
+      </w:rPr>
+    </w:lvl>
+    <w:lvl w:ilvl="1" w:tplc="04090019">
+      <w:start w:val="1"/>
+      <w:numFmt w:val="upperLetter"/>
+      <w:lvlText w:val="%2."/>
+      <w:lvlJc w:val="left"/>
+      <w:pPr>
+        <w:ind w:left="1880" w:hanging="400"/>
+      </w:pPr>
+    </w:lvl>
+    <w:lvl w:ilvl="2" w:tplc="0409001B" w:tentative="1">
+      <w:start w:val="1"/>
+      <w:numFmt w:val="lowerRoman"/>
+      <w:lvlText w:val="%3."/>
+      <w:lvlJc w:val="right"/>
+      <w:pPr>
+        <w:ind w:left="2280" w:hanging="400"/>
+      </w:pPr>
+    </w:lvl>
+    <w:lvl w:ilvl="3" w:tplc="0409000F" w:tentative="1">
+      <w:start w:val="1"/>
+      <w:numFmt w:val="decimal"/>
+      <w:lvlText w:val="%4."/>
+      <w:lvlJc w:val="left"/>
+      <w:pPr>
+        <w:ind w:left="2680" w:hanging="400"/>
+      </w:pPr>
+    </w:lvl>
+    <w:lvl w:ilvl="4" w:tplc="04090019" w:tentative="1">
+      <w:start w:val="1"/>
+      <w:numFmt w:val="upperLetter"/>
+      <w:lvlText w:val="%5."/>
+      <w:lvlJc w:val="left"/>
+      <w:pPr>
+        <w:ind w:left="3080" w:hanging="400"/>
+      </w:pPr>
+    </w:lvl>
+    <w:lvl w:ilvl="5" w:tplc="0409001B" w:tentative="1">
+      <w:start w:val="1"/>
+      <w:numFmt w:val="lowerRoman"/>
+      <w:lvlText w:val="%6."/>
+      <w:lvlJc w:val="right"/>
+      <w:pPr>
+        <w:ind w:left="3480" w:hanging="400"/>
+      </w:pPr>
+    </w:lvl>
+    <w:lvl w:ilvl="6" w:tplc="0409000F" w:tentative="1">
+      <w:start w:val="1"/>
+      <w:numFmt w:val="decimal"/>
+      <w:lvlText w:val="%7."/>
+      <w:lvlJc w:val="left"/>
+      <w:pPr>
+        <w:ind w:left="3880" w:hanging="400"/>
+      </w:pPr>
+    </w:lvl>
+    <w:lvl w:ilvl="7" w:tplc="04090019" w:tentative="1">
+      <w:start w:val="1"/>
+      <w:numFmt w:val="upperLetter"/>
+      <w:lvlText w:val="%8."/>
+      <w:lvlJc w:val="left"/>
+      <w:pPr>
+        <w:ind w:left="4280" w:hanging="400"/>
+      </w:pPr>
+    </w:lvl>
+    <w:lvl w:ilvl="8" w:tplc="0409001B" w:tentative="1">
+      <w:start w:val="1"/>
+      <w:numFmt w:val="lowerRoman"/>
+      <w:lvlText w:val="%9."/>
+      <w:lvlJc w:val="right"/>
+      <w:pPr>
+        <w:ind w:left="4680" w:hanging="400"/>
+      </w:pPr>
+    </w:lvl>
+  </w:abstractNum>
+  <w:abstractNum w:abstractNumId="4" w15:restartNumberingAfterBreak="0">
     <w:nsid w:val="4C8F425B"/>
     <w:multiLevelType w:val="hybridMultilevel"/>
     <w:tmpl w:val="431263A0"/>
@@ -3067,7 +4616,7 @@
       </w:pPr>
     </w:lvl>
   </w:abstractNum>
-  <w:abstractNum w:abstractNumId="3" w15:restartNumberingAfterBreak="0">
+  <w:abstractNum w:abstractNumId="5" w15:restartNumberingAfterBreak="0">
     <w:nsid w:val="5C211574"/>
     <w:multiLevelType w:val="hybridMultilevel"/>
     <w:tmpl w:val="A454C26C"/>
@@ -3157,16 +4706,22 @@
     </w:lvl>
   </w:abstractNum>
   <w:num w:numId="1">
+    <w:abstractNumId w:val="1"/>
+  </w:num>
+  <w:num w:numId="2">
+    <w:abstractNumId w:val="4"/>
+  </w:num>
+  <w:num w:numId="3">
+    <w:abstractNumId w:val="5"/>
+  </w:num>
+  <w:num w:numId="4">
+    <w:abstractNumId w:val="2"/>
+  </w:num>
+  <w:num w:numId="5">
     <w:abstractNumId w:val="0"/>
   </w:num>
-  <w:num w:numId="2">
-    <w:abstractNumId w:val="2"/>
-  </w:num>
-  <w:num w:numId="3">
+  <w:num w:numId="6">
     <w:abstractNumId w:val="3"/>
-  </w:num>
-  <w:num w:numId="4">
-    <w:abstractNumId w:val="1"/>
   </w:num>
 </w:numbering>
 </file>
@@ -3781,6 +5336,68 @@
       <w:shd w:val="clear" w:color="auto" w:fill="E1DFDD"/>
     </w:rPr>
   </w:style>
+  <w:style w:type="paragraph" w:styleId="Date">
+    <w:name w:val="Date"/>
+    <w:basedOn w:val="Normal"/>
+    <w:next w:val="Normal"/>
+    <w:link w:val="DateChar"/>
+    <w:uiPriority w:val="99"/>
+    <w:semiHidden/>
+    <w:unhideWhenUsed/>
+    <w:rsid w:val="00784DDA"/>
+  </w:style>
+  <w:style w:type="character" w:customStyle="1" w:styleId="DateChar">
+    <w:name w:val="Date Char"/>
+    <w:basedOn w:val="DefaultParagraphFont"/>
+    <w:link w:val="Date"/>
+    <w:uiPriority w:val="99"/>
+    <w:semiHidden/>
+    <w:rsid w:val="00784DDA"/>
+  </w:style>
+  <w:style w:type="paragraph" w:styleId="Header">
+    <w:name w:val="header"/>
+    <w:basedOn w:val="Normal"/>
+    <w:link w:val="HeaderChar"/>
+    <w:uiPriority w:val="99"/>
+    <w:unhideWhenUsed/>
+    <w:rsid w:val="00AA073F"/>
+    <w:pPr>
+      <w:tabs>
+        <w:tab w:val="center" w:pos="4513"/>
+        <w:tab w:val="right" w:pos="9026"/>
+      </w:tabs>
+      <w:snapToGrid w:val="0"/>
+    </w:pPr>
+  </w:style>
+  <w:style w:type="character" w:customStyle="1" w:styleId="HeaderChar">
+    <w:name w:val="Header Char"/>
+    <w:basedOn w:val="DefaultParagraphFont"/>
+    <w:link w:val="Header"/>
+    <w:uiPriority w:val="99"/>
+    <w:rsid w:val="00AA073F"/>
+  </w:style>
+  <w:style w:type="paragraph" w:styleId="Footer">
+    <w:name w:val="footer"/>
+    <w:basedOn w:val="Normal"/>
+    <w:link w:val="FooterChar"/>
+    <w:uiPriority w:val="99"/>
+    <w:unhideWhenUsed/>
+    <w:rsid w:val="00AA073F"/>
+    <w:pPr>
+      <w:tabs>
+        <w:tab w:val="center" w:pos="4513"/>
+        <w:tab w:val="right" w:pos="9026"/>
+      </w:tabs>
+      <w:snapToGrid w:val="0"/>
+    </w:pPr>
+  </w:style>
+  <w:style w:type="character" w:customStyle="1" w:styleId="FooterChar">
+    <w:name w:val="Footer Char"/>
+    <w:basedOn w:val="DefaultParagraphFont"/>
+    <w:link w:val="Footer"/>
+    <w:uiPriority w:val="99"/>
+    <w:rsid w:val="00AA073F"/>
+  </w:style>
 </w:styles>
 </file>
 

</xml_diff>

<commit_message>
added decision tree viz
</commit_message>
<xml_diff>
--- a/GroupProjectReport_Group9.docx
+++ b/GroupProjectReport_Group9.docx
@@ -196,13 +196,23 @@
           <w:szCs w:val="24"/>
         </w:rPr>
       </w:pPr>
+      <w:proofErr w:type="spellStart"/>
       <w:r>
         <w:rPr>
           <w:rFonts w:cstheme="minorHAnsi"/>
           <w:sz w:val="24"/>
           <w:szCs w:val="24"/>
         </w:rPr>
-        <w:t>Liping Wu</w:t>
+        <w:t>Liping</w:t>
+      </w:r>
+      <w:proofErr w:type="spellEnd"/>
+      <w:r>
+        <w:rPr>
+          <w:rFonts w:cstheme="minorHAnsi"/>
+          <w:sz w:val="24"/>
+          <w:szCs w:val="24"/>
+        </w:rPr>
+        <w:t xml:space="preserve"> Wu</w:t>
       </w:r>
       <w:r>
         <w:rPr>
@@ -289,6 +299,7 @@
           <w:lang w:eastAsia="ko-KR"/>
         </w:rPr>
       </w:pPr>
+      <w:proofErr w:type="spellStart"/>
       <w:r>
         <w:rPr>
           <w:rFonts w:eastAsia="맑은 고딕" w:cstheme="minorHAnsi"/>
@@ -296,7 +307,17 @@
           <w:szCs w:val="24"/>
           <w:lang w:eastAsia="ko-KR"/>
         </w:rPr>
-        <w:t>Yoonseop Lee 301037418</w:t>
+        <w:t>Yoonseop</w:t>
+      </w:r>
+      <w:proofErr w:type="spellEnd"/>
+      <w:r>
+        <w:rPr>
+          <w:rFonts w:eastAsia="맑은 고딕" w:cstheme="minorHAnsi"/>
+          <w:sz w:val="24"/>
+          <w:szCs w:val="24"/>
+          <w:lang w:eastAsia="ko-KR"/>
+        </w:rPr>
+        <w:t xml:space="preserve"> Lee 301037418</w:t>
       </w:r>
     </w:p>
     <w:p>
@@ -313,6 +334,7 @@
           <w:lang w:eastAsia="ko-KR"/>
         </w:rPr>
       </w:pPr>
+      <w:proofErr w:type="spellStart"/>
       <w:r>
         <w:rPr>
           <w:rFonts w:eastAsia="맑은 고딕" w:cstheme="minorHAnsi"/>
@@ -320,7 +342,17 @@
           <w:szCs w:val="24"/>
           <w:lang w:eastAsia="ko-KR"/>
         </w:rPr>
-        <w:t>Nayul Kim</w:t>
+        <w:t>Nayul</w:t>
+      </w:r>
+      <w:proofErr w:type="spellEnd"/>
+      <w:r>
+        <w:rPr>
+          <w:rFonts w:eastAsia="맑은 고딕" w:cstheme="minorHAnsi"/>
+          <w:sz w:val="24"/>
+          <w:szCs w:val="24"/>
+          <w:lang w:eastAsia="ko-KR"/>
+        </w:rPr>
+        <w:t xml:space="preserve"> Kim</w:t>
       </w:r>
       <w:r>
         <w:rPr>
@@ -367,6 +399,7 @@
           <w:szCs w:val="24"/>
         </w:rPr>
       </w:pPr>
+      <w:proofErr w:type="spellStart"/>
       <w:r>
         <w:rPr>
           <w:rFonts w:cstheme="minorHAnsi"/>
@@ -381,7 +414,16 @@
           <w:sz w:val="24"/>
           <w:szCs w:val="24"/>
         </w:rPr>
-        <w:t>hub source link</w:t>
+        <w:t>hub</w:t>
+      </w:r>
+      <w:proofErr w:type="spellEnd"/>
+      <w:r>
+        <w:rPr>
+          <w:rFonts w:cstheme="minorHAnsi"/>
+          <w:sz w:val="24"/>
+          <w:szCs w:val="24"/>
+        </w:rPr>
+        <w:t xml:space="preserve"> source link</w:t>
       </w:r>
       <w:r>
         <w:rPr>
@@ -6865,8 +6907,16 @@
         <w:rPr>
           <w:rFonts w:cstheme="minorHAnsi"/>
         </w:rPr>
-        <w:t>ne pair of data, either (X, Y) or (Lat, Long) is enough for one dataframe</w:t>
-      </w:r>
+        <w:t xml:space="preserve">ne pair of data, either (X, Y) or (Lat, Long) is enough for one </w:t>
+      </w:r>
+      <w:proofErr w:type="spellStart"/>
+      <w:r>
+        <w:rPr>
+          <w:rFonts w:cstheme="minorHAnsi"/>
+        </w:rPr>
+        <w:t>dataframe</w:t>
+      </w:r>
+      <w:proofErr w:type="spellEnd"/>
     </w:p>
     <w:p>
       <w:pPr>
@@ -6919,11 +6969,75 @@
           <w:rFonts w:cstheme="minorHAnsi"/>
         </w:rPr>
       </w:pPr>
-      <w:r>
-        <w:rPr>
-          <w:rFonts w:cstheme="minorHAnsi"/>
-        </w:rPr>
-        <w:t>Bike_Made, Bike_Speed, Bike_Style, Bike_Speed, Cost_Of_Bike are bike feature information</w:t>
+      <w:proofErr w:type="spellStart"/>
+      <w:r>
+        <w:rPr>
+          <w:rFonts w:cstheme="minorHAnsi"/>
+        </w:rPr>
+        <w:t>Bike_Made</w:t>
+      </w:r>
+      <w:proofErr w:type="spellEnd"/>
+      <w:r>
+        <w:rPr>
+          <w:rFonts w:cstheme="minorHAnsi"/>
+        </w:rPr>
+        <w:t xml:space="preserve">, </w:t>
+      </w:r>
+      <w:proofErr w:type="spellStart"/>
+      <w:r>
+        <w:rPr>
+          <w:rFonts w:cstheme="minorHAnsi"/>
+        </w:rPr>
+        <w:t>Bike_Speed</w:t>
+      </w:r>
+      <w:proofErr w:type="spellEnd"/>
+      <w:r>
+        <w:rPr>
+          <w:rFonts w:cstheme="minorHAnsi"/>
+        </w:rPr>
+        <w:t xml:space="preserve">, </w:t>
+      </w:r>
+      <w:proofErr w:type="spellStart"/>
+      <w:r>
+        <w:rPr>
+          <w:rFonts w:cstheme="minorHAnsi"/>
+        </w:rPr>
+        <w:t>Bike_Style</w:t>
+      </w:r>
+      <w:proofErr w:type="spellEnd"/>
+      <w:r>
+        <w:rPr>
+          <w:rFonts w:cstheme="minorHAnsi"/>
+        </w:rPr>
+        <w:t xml:space="preserve">, </w:t>
+      </w:r>
+      <w:proofErr w:type="spellStart"/>
+      <w:r>
+        <w:rPr>
+          <w:rFonts w:cstheme="minorHAnsi"/>
+        </w:rPr>
+        <w:t>Bike_Speed</w:t>
+      </w:r>
+      <w:proofErr w:type="spellEnd"/>
+      <w:r>
+        <w:rPr>
+          <w:rFonts w:cstheme="minorHAnsi"/>
+        </w:rPr>
+        <w:t xml:space="preserve">, </w:t>
+      </w:r>
+      <w:proofErr w:type="spellStart"/>
+      <w:r>
+        <w:rPr>
+          <w:rFonts w:cstheme="minorHAnsi"/>
+        </w:rPr>
+        <w:t>Cost_Of_Bike</w:t>
+      </w:r>
+      <w:proofErr w:type="spellEnd"/>
+      <w:r>
+        <w:rPr>
+          <w:rFonts w:cstheme="minorHAnsi"/>
+        </w:rPr>
+        <w:t xml:space="preserve"> are bike feature information</w:t>
       </w:r>
     </w:p>
     <w:p>
@@ -6981,7 +7095,63 @@
         <w:rPr>
           <w:rFonts w:cstheme="minorHAnsi"/>
         </w:rPr>
-        <w:t xml:space="preserve">City, Division, Hood_ID, Neighbourhood, Primis_Type, Location_Type  </w:t>
+        <w:t xml:space="preserve">City, Division, </w:t>
+      </w:r>
+      <w:proofErr w:type="spellStart"/>
+      <w:r>
+        <w:rPr>
+          <w:rFonts w:cstheme="minorHAnsi"/>
+        </w:rPr>
+        <w:t>Hood_ID</w:t>
+      </w:r>
+      <w:proofErr w:type="spellEnd"/>
+      <w:r>
+        <w:rPr>
+          <w:rFonts w:cstheme="minorHAnsi"/>
+        </w:rPr>
+        <w:t xml:space="preserve">, </w:t>
+      </w:r>
+      <w:proofErr w:type="spellStart"/>
+      <w:r>
+        <w:rPr>
+          <w:rFonts w:cstheme="minorHAnsi"/>
+        </w:rPr>
+        <w:t>Neighbourhood</w:t>
+      </w:r>
+      <w:proofErr w:type="spellEnd"/>
+      <w:r>
+        <w:rPr>
+          <w:rFonts w:cstheme="minorHAnsi"/>
+        </w:rPr>
+        <w:t xml:space="preserve">, </w:t>
+      </w:r>
+      <w:proofErr w:type="spellStart"/>
+      <w:r>
+        <w:rPr>
+          <w:rFonts w:cstheme="minorHAnsi"/>
+        </w:rPr>
+        <w:t>Primis_Type</w:t>
+      </w:r>
+      <w:proofErr w:type="spellEnd"/>
+      <w:r>
+        <w:rPr>
+          <w:rFonts w:cstheme="minorHAnsi"/>
+        </w:rPr>
+        <w:t xml:space="preserve">, </w:t>
+      </w:r>
+      <w:proofErr w:type="spellStart"/>
+      <w:r>
+        <w:rPr>
+          <w:rFonts w:cstheme="minorHAnsi"/>
+        </w:rPr>
+        <w:t>Location_Type</w:t>
+      </w:r>
+      <w:proofErr w:type="spellEnd"/>
+      <w:r>
+        <w:rPr>
+          <w:rFonts w:cstheme="minorHAnsi"/>
+        </w:rPr>
+        <w:t xml:space="preserve">  </w:t>
       </w:r>
     </w:p>
     <w:p>
@@ -7008,20 +7178,76 @@
           <w:rFonts w:cstheme="minorHAnsi"/>
         </w:rPr>
         <w:lastRenderedPageBreak/>
-        <w:t>In which, Hood_ID and Neighbourhood is the same information with different data types. We can select one of them as analysis is needed.</w:t>
-      </w:r>
-    </w:p>
-    <w:p>
-      <w:pPr>
-        <w:rPr>
-          <w:rFonts w:cstheme="minorHAnsi"/>
-        </w:rPr>
-      </w:pPr>
-      <w:r>
-        <w:rPr>
-          <w:rFonts w:cstheme="minorHAnsi"/>
-        </w:rPr>
-        <w:t xml:space="preserve"> Primise_Type and Location_Type are quite similar information.</w:t>
+        <w:t xml:space="preserve">In which, </w:t>
+      </w:r>
+      <w:proofErr w:type="spellStart"/>
+      <w:r>
+        <w:rPr>
+          <w:rFonts w:cstheme="minorHAnsi"/>
+        </w:rPr>
+        <w:t>Hood_ID</w:t>
+      </w:r>
+      <w:proofErr w:type="spellEnd"/>
+      <w:r>
+        <w:rPr>
+          <w:rFonts w:cstheme="minorHAnsi"/>
+        </w:rPr>
+        <w:t xml:space="preserve"> and </w:t>
+      </w:r>
+      <w:proofErr w:type="spellStart"/>
+      <w:r>
+        <w:rPr>
+          <w:rFonts w:cstheme="minorHAnsi"/>
+        </w:rPr>
+        <w:t>Neighbourhood</w:t>
+      </w:r>
+      <w:proofErr w:type="spellEnd"/>
+      <w:r>
+        <w:rPr>
+          <w:rFonts w:cstheme="minorHAnsi"/>
+        </w:rPr>
+        <w:t xml:space="preserve"> is the same information with different data types. We can select one of them as analysis is needed.</w:t>
+      </w:r>
+    </w:p>
+    <w:p>
+      <w:pPr>
+        <w:rPr>
+          <w:rFonts w:cstheme="minorHAnsi"/>
+        </w:rPr>
+      </w:pPr>
+      <w:r>
+        <w:rPr>
+          <w:rFonts w:cstheme="minorHAnsi"/>
+        </w:rPr>
+        <w:t xml:space="preserve"> </w:t>
+      </w:r>
+      <w:proofErr w:type="spellStart"/>
+      <w:r>
+        <w:rPr>
+          <w:rFonts w:cstheme="minorHAnsi"/>
+        </w:rPr>
+        <w:t>Primise_Type</w:t>
+      </w:r>
+      <w:proofErr w:type="spellEnd"/>
+      <w:r>
+        <w:rPr>
+          <w:rFonts w:cstheme="minorHAnsi"/>
+        </w:rPr>
+        <w:t xml:space="preserve"> and </w:t>
+      </w:r>
+      <w:proofErr w:type="spellStart"/>
+      <w:r>
+        <w:rPr>
+          <w:rFonts w:cstheme="minorHAnsi"/>
+        </w:rPr>
+        <w:t>Location_Type</w:t>
+      </w:r>
+      <w:proofErr w:type="spellEnd"/>
+      <w:r>
+        <w:rPr>
+          <w:rFonts w:cstheme="minorHAnsi"/>
+        </w:rPr>
+        <w:t xml:space="preserve"> are quite similar information.</w:t>
       </w:r>
     </w:p>
     <w:p>
@@ -7085,11 +7311,47 @@
           <w:rFonts w:cstheme="minorHAnsi"/>
         </w:rPr>
       </w:pPr>
-      <w:r>
-        <w:rPr>
-          <w:rFonts w:cstheme="minorHAnsi"/>
-        </w:rPr>
-        <w:t xml:space="preserve">Occurence_Year, Occurrence_Month, Occurrence _Day, Occurrence_Time </w:t>
+      <w:proofErr w:type="spellStart"/>
+      <w:r>
+        <w:rPr>
+          <w:rFonts w:cstheme="minorHAnsi"/>
+        </w:rPr>
+        <w:t>Occurence_Year</w:t>
+      </w:r>
+      <w:proofErr w:type="spellEnd"/>
+      <w:r>
+        <w:rPr>
+          <w:rFonts w:cstheme="minorHAnsi"/>
+        </w:rPr>
+        <w:t xml:space="preserve">, </w:t>
+      </w:r>
+      <w:proofErr w:type="spellStart"/>
+      <w:r>
+        <w:rPr>
+          <w:rFonts w:cstheme="minorHAnsi"/>
+        </w:rPr>
+        <w:t>Occurrence_Month</w:t>
+      </w:r>
+      <w:proofErr w:type="spellEnd"/>
+      <w:r>
+        <w:rPr>
+          <w:rFonts w:cstheme="minorHAnsi"/>
+        </w:rPr>
+        <w:t xml:space="preserve">, Occurrence _Day, </w:t>
+      </w:r>
+      <w:proofErr w:type="spellStart"/>
+      <w:r>
+        <w:rPr>
+          <w:rFonts w:cstheme="minorHAnsi"/>
+        </w:rPr>
+        <w:t>Occurrence_Time</w:t>
+      </w:r>
+      <w:proofErr w:type="spellEnd"/>
+      <w:r>
+        <w:rPr>
+          <w:rFonts w:cstheme="minorHAnsi"/>
+        </w:rPr>
+        <w:t xml:space="preserve"> </w:t>
       </w:r>
     </w:p>
     <w:p>
@@ -7239,9 +7501,37 @@
           <w:sz w:val="26"/>
           <w:szCs w:val="26"/>
         </w:rPr>
-        <w:t>rom Occurrence_Date to get dayofweek</w:t>
+        <w:t xml:space="preserve">rom </w:t>
+      </w:r>
+      <w:proofErr w:type="spellStart"/>
+      <w:r>
+        <w:rPr>
+          <w:rFonts w:asciiTheme="minorHAnsi" w:hAnsiTheme="minorHAnsi" w:cstheme="minorHAnsi"/>
+          <w:sz w:val="26"/>
+          <w:szCs w:val="26"/>
+        </w:rPr>
+        <w:t>Occurrence_Date</w:t>
+      </w:r>
+      <w:proofErr w:type="spellEnd"/>
+      <w:r>
+        <w:rPr>
+          <w:rFonts w:asciiTheme="minorHAnsi" w:hAnsiTheme="minorHAnsi" w:cstheme="minorHAnsi"/>
+          <w:sz w:val="26"/>
+          <w:szCs w:val="26"/>
+        </w:rPr>
+        <w:t xml:space="preserve"> to get </w:t>
+      </w:r>
+      <w:proofErr w:type="spellStart"/>
+      <w:r>
+        <w:rPr>
+          <w:rFonts w:asciiTheme="minorHAnsi" w:hAnsiTheme="minorHAnsi" w:cstheme="minorHAnsi"/>
+          <w:sz w:val="26"/>
+          <w:szCs w:val="26"/>
+        </w:rPr>
+        <w:t>dayofweek</w:t>
       </w:r>
       <w:bookmarkEnd w:id="33"/>
+      <w:proofErr w:type="spellEnd"/>
     </w:p>
     <w:p>
       <w:pPr>
@@ -7341,7 +7631,27 @@
           <w:sz w:val="26"/>
           <w:szCs w:val="26"/>
         </w:rPr>
-        <w:t>rom Occurrence_Time to get hour of day</w:t>
+        <w:t xml:space="preserve">rom </w:t>
+      </w:r>
+      <w:proofErr w:type="spellStart"/>
+      <w:r>
+        <w:rPr>
+          <w:rFonts w:asciiTheme="minorHAnsi" w:hAnsiTheme="minorHAnsi" w:cstheme="minorHAnsi"/>
+          <w:bCs/>
+          <w:sz w:val="26"/>
+          <w:szCs w:val="26"/>
+        </w:rPr>
+        <w:t>Occurrence_Time</w:t>
+      </w:r>
+      <w:proofErr w:type="spellEnd"/>
+      <w:r>
+        <w:rPr>
+          <w:rFonts w:asciiTheme="minorHAnsi" w:hAnsiTheme="minorHAnsi" w:cstheme="minorHAnsi"/>
+          <w:bCs/>
+          <w:sz w:val="26"/>
+          <w:szCs w:val="26"/>
+        </w:rPr>
+        <w:t xml:space="preserve"> to get hour of day</w:t>
       </w:r>
       <w:bookmarkEnd w:id="34"/>
     </w:p>
@@ -7511,7 +7821,25 @@
           <w:sz w:val="26"/>
           <w:szCs w:val="26"/>
         </w:rPr>
-        <w:t>.4.4 New DataFrame(df_g9) columns</w:t>
+        <w:t xml:space="preserve">.4.4 New </w:t>
+      </w:r>
+      <w:proofErr w:type="spellStart"/>
+      <w:r>
+        <w:rPr>
+          <w:rFonts w:asciiTheme="minorHAnsi" w:hAnsiTheme="minorHAnsi" w:cstheme="minorHAnsi"/>
+          <w:sz w:val="26"/>
+          <w:szCs w:val="26"/>
+        </w:rPr>
+        <w:t>DataFrame</w:t>
+      </w:r>
+      <w:proofErr w:type="spellEnd"/>
+      <w:r>
+        <w:rPr>
+          <w:rFonts w:asciiTheme="minorHAnsi" w:hAnsiTheme="minorHAnsi" w:cstheme="minorHAnsi"/>
+          <w:sz w:val="26"/>
+          <w:szCs w:val="26"/>
+        </w:rPr>
+        <w:t>(df_g9) columns</w:t>
       </w:r>
       <w:bookmarkEnd w:id="38"/>
     </w:p>
@@ -7602,7 +7930,25 @@
           <w:sz w:val="26"/>
           <w:szCs w:val="26"/>
         </w:rPr>
-        <w:t>.4.5 New DataFrame(df_g9) data shapes</w:t>
+        <w:t xml:space="preserve">.4.5 New </w:t>
+      </w:r>
+      <w:proofErr w:type="spellStart"/>
+      <w:r>
+        <w:rPr>
+          <w:rFonts w:asciiTheme="minorHAnsi" w:hAnsiTheme="minorHAnsi" w:cstheme="minorHAnsi"/>
+          <w:sz w:val="26"/>
+          <w:szCs w:val="26"/>
+        </w:rPr>
+        <w:t>DataFrame</w:t>
+      </w:r>
+      <w:proofErr w:type="spellEnd"/>
+      <w:r>
+        <w:rPr>
+          <w:rFonts w:asciiTheme="minorHAnsi" w:hAnsiTheme="minorHAnsi" w:cstheme="minorHAnsi"/>
+          <w:sz w:val="26"/>
+          <w:szCs w:val="26"/>
+        </w:rPr>
+        <w:t>(df_g9) data shapes</w:t>
       </w:r>
       <w:bookmarkEnd w:id="40"/>
     </w:p>
@@ -7685,14 +8031,32 @@
           <w:sz w:val="26"/>
           <w:szCs w:val="26"/>
         </w:rPr>
-        <w:t>.4.6 New DataFrame(df_g9) data describe</w:t>
+        <w:t xml:space="preserve">.4.6 New </w:t>
+      </w:r>
+      <w:proofErr w:type="spellStart"/>
+      <w:r>
+        <w:rPr>
+          <w:rFonts w:asciiTheme="minorHAnsi" w:hAnsiTheme="minorHAnsi" w:cstheme="minorHAnsi"/>
+          <w:sz w:val="26"/>
+          <w:szCs w:val="26"/>
+        </w:rPr>
+        <w:t>DataFrame</w:t>
+      </w:r>
+      <w:proofErr w:type="spellEnd"/>
+      <w:r>
+        <w:rPr>
+          <w:rFonts w:asciiTheme="minorHAnsi" w:hAnsiTheme="minorHAnsi" w:cstheme="minorHAnsi"/>
+          <w:sz w:val="26"/>
+          <w:szCs w:val="26"/>
+        </w:rPr>
+        <w:t>(df_g9) data describe</w:t>
       </w:r>
       <w:bookmarkEnd w:id="42"/>
     </w:p>
     <w:p>
       <w:pPr>
         <w:rPr>
-          <w:rFonts w:cstheme="minorHAnsi" w:hint="eastAsia"/>
+          <w:rFonts w:cstheme="minorHAnsi"/>
           <w:sz w:val="26"/>
           <w:szCs w:val="26"/>
         </w:rPr>
@@ -7746,7 +8110,7 @@
         <w:pStyle w:val="Heading3"/>
         <w:ind w:left="1180" w:hanging="520"/>
         <w:rPr>
-          <w:rFonts w:asciiTheme="minorHAnsi" w:hAnsiTheme="minorHAnsi" w:cstheme="minorHAnsi" w:hint="eastAsia"/>
+          <w:rFonts w:asciiTheme="minorHAnsi" w:hAnsiTheme="minorHAnsi" w:cstheme="minorHAnsi"/>
           <w:sz w:val="26"/>
           <w:szCs w:val="26"/>
         </w:rPr>
@@ -7769,7 +8133,25 @@
           <w:sz w:val="26"/>
           <w:szCs w:val="26"/>
         </w:rPr>
-        <w:t>.4.7 New DataFrame(df_g9) data types</w:t>
+        <w:t xml:space="preserve">.4.7 New </w:t>
+      </w:r>
+      <w:proofErr w:type="spellStart"/>
+      <w:r>
+        <w:rPr>
+          <w:rFonts w:asciiTheme="minorHAnsi" w:hAnsiTheme="minorHAnsi" w:cstheme="minorHAnsi"/>
+          <w:sz w:val="26"/>
+          <w:szCs w:val="26"/>
+        </w:rPr>
+        <w:t>DataFrame</w:t>
+      </w:r>
+      <w:proofErr w:type="spellEnd"/>
+      <w:r>
+        <w:rPr>
+          <w:rFonts w:asciiTheme="minorHAnsi" w:hAnsiTheme="minorHAnsi" w:cstheme="minorHAnsi"/>
+          <w:sz w:val="26"/>
+          <w:szCs w:val="26"/>
+        </w:rPr>
+        <w:t>(df_g9) data types</w:t>
       </w:r>
       <w:bookmarkEnd w:id="44"/>
     </w:p>
@@ -7828,7 +8210,7 @@
     <w:p>
       <w:pPr>
         <w:rPr>
-          <w:rFonts w:cstheme="minorHAnsi" w:hint="eastAsia"/>
+          <w:rFonts w:cstheme="minorHAnsi"/>
           <w:sz w:val="26"/>
           <w:szCs w:val="26"/>
         </w:rPr>
@@ -7862,7 +8244,25 @@
           <w:sz w:val="26"/>
           <w:szCs w:val="26"/>
         </w:rPr>
-        <w:t>.4.8 New DataFrame(df_g9) data first 5 rows</w:t>
+        <w:t xml:space="preserve">.4.8 New </w:t>
+      </w:r>
+      <w:proofErr w:type="spellStart"/>
+      <w:r>
+        <w:rPr>
+          <w:rFonts w:asciiTheme="minorHAnsi" w:hAnsiTheme="minorHAnsi" w:cstheme="minorHAnsi"/>
+          <w:sz w:val="26"/>
+          <w:szCs w:val="26"/>
+        </w:rPr>
+        <w:t>DataFrame</w:t>
+      </w:r>
+      <w:proofErr w:type="spellEnd"/>
+      <w:r>
+        <w:rPr>
+          <w:rFonts w:asciiTheme="minorHAnsi" w:hAnsiTheme="minorHAnsi" w:cstheme="minorHAnsi"/>
+          <w:sz w:val="26"/>
+          <w:szCs w:val="26"/>
+        </w:rPr>
+        <w:t>(df_g9) data first 5 rows</w:t>
       </w:r>
       <w:bookmarkEnd w:id="46"/>
     </w:p>
@@ -7946,7 +8346,25 @@
           <w:sz w:val="26"/>
           <w:szCs w:val="26"/>
         </w:rPr>
-        <w:t>.4.9 New DataFrame(df_g9) data last 5 rows</w:t>
+        <w:t xml:space="preserve">.4.9 New </w:t>
+      </w:r>
+      <w:proofErr w:type="spellStart"/>
+      <w:r>
+        <w:rPr>
+          <w:rFonts w:asciiTheme="minorHAnsi" w:hAnsiTheme="minorHAnsi" w:cstheme="minorHAnsi"/>
+          <w:sz w:val="26"/>
+          <w:szCs w:val="26"/>
+        </w:rPr>
+        <w:t>DataFrame</w:t>
+      </w:r>
+      <w:proofErr w:type="spellEnd"/>
+      <w:r>
+        <w:rPr>
+          <w:rFonts w:asciiTheme="minorHAnsi" w:hAnsiTheme="minorHAnsi" w:cstheme="minorHAnsi"/>
+          <w:sz w:val="26"/>
+          <w:szCs w:val="26"/>
+        </w:rPr>
+        <w:t>(df_g9) data last 5 rows</w:t>
       </w:r>
       <w:bookmarkEnd w:id="48"/>
     </w:p>
@@ -8029,14 +8447,50 @@
           <w:sz w:val="26"/>
           <w:szCs w:val="26"/>
         </w:rPr>
-        <w:t>.4.10 New DataFrame(df_g9)  data columns unique values</w:t>
+        <w:t xml:space="preserve">.4.10 New </w:t>
+      </w:r>
+      <w:proofErr w:type="spellStart"/>
+      <w:r>
+        <w:rPr>
+          <w:rFonts w:asciiTheme="minorHAnsi" w:hAnsiTheme="minorHAnsi" w:cstheme="minorHAnsi"/>
+          <w:sz w:val="26"/>
+          <w:szCs w:val="26"/>
+        </w:rPr>
+        <w:t>DataFrame</w:t>
+      </w:r>
+      <w:proofErr w:type="spellEnd"/>
+      <w:r>
+        <w:rPr>
+          <w:rFonts w:asciiTheme="minorHAnsi" w:hAnsiTheme="minorHAnsi" w:cstheme="minorHAnsi"/>
+          <w:sz w:val="26"/>
+          <w:szCs w:val="26"/>
+        </w:rPr>
+        <w:t>(df_g9</w:t>
+      </w:r>
+      <w:proofErr w:type="gramStart"/>
+      <w:r>
+        <w:rPr>
+          <w:rFonts w:asciiTheme="minorHAnsi" w:hAnsiTheme="minorHAnsi" w:cstheme="minorHAnsi"/>
+          <w:sz w:val="26"/>
+          <w:szCs w:val="26"/>
+        </w:rPr>
+        <w:t>)  data</w:t>
+      </w:r>
+      <w:proofErr w:type="gramEnd"/>
+      <w:r>
+        <w:rPr>
+          <w:rFonts w:asciiTheme="minorHAnsi" w:hAnsiTheme="minorHAnsi" w:cstheme="minorHAnsi"/>
+          <w:sz w:val="26"/>
+          <w:szCs w:val="26"/>
+        </w:rPr>
+        <w:t xml:space="preserve"> columns unique values</w:t>
       </w:r>
       <w:bookmarkEnd w:id="50"/>
     </w:p>
     <w:p>
       <w:pPr>
         <w:rPr>
-          <w:rFonts w:cstheme="minorHAnsi" w:hint="eastAsia"/>
+          <w:rFonts w:cstheme="minorHAnsi"/>
           <w:sz w:val="26"/>
           <w:szCs w:val="26"/>
         </w:rPr>
@@ -8298,12 +8752,14 @@
                 <w:rFonts w:cstheme="minorHAnsi"/>
               </w:rPr>
             </w:pPr>
+            <w:proofErr w:type="spellStart"/>
             <w:r>
               <w:rPr>
                 <w:rFonts w:cstheme="minorHAnsi"/>
               </w:rPr>
               <w:t>Primary_Offence</w:t>
             </w:r>
+            <w:proofErr w:type="spellEnd"/>
           </w:p>
         </w:tc>
         <w:tc>
@@ -9082,12 +9538,14 @@
                 <w:rFonts w:cstheme="minorHAnsi"/>
               </w:rPr>
             </w:pPr>
+            <w:proofErr w:type="spellStart"/>
             <w:r>
               <w:rPr>
                 <w:rFonts w:cstheme="minorHAnsi"/>
               </w:rPr>
               <w:t>Occurrence_Year</w:t>
             </w:r>
+            <w:proofErr w:type="spellEnd"/>
           </w:p>
         </w:tc>
         <w:tc>
@@ -9211,12 +9669,14 @@
                 <w:rFonts w:cstheme="minorHAnsi"/>
               </w:rPr>
             </w:pPr>
+            <w:proofErr w:type="spellStart"/>
             <w:r>
               <w:rPr>
                 <w:rFonts w:cstheme="minorHAnsi"/>
               </w:rPr>
               <w:t>Occurrence_Month</w:t>
             </w:r>
+            <w:proofErr w:type="spellEnd"/>
           </w:p>
         </w:tc>
         <w:tc>
@@ -9283,7 +9743,21 @@
               <w:rPr>
                 <w:rFonts w:cstheme="minorHAnsi"/>
               </w:rPr>
-              <w:t>[ 5,  4,  6,  8,  7,  9,  3,  2,  1, 10, 11, 12]</w:t>
+              <w:t xml:space="preserve">[ </w:t>
+            </w:r>
+            <w:proofErr w:type="gramStart"/>
+            <w:r>
+              <w:rPr>
+                <w:rFonts w:cstheme="minorHAnsi"/>
+              </w:rPr>
+              <w:t>5,  4</w:t>
+            </w:r>
+            <w:proofErr w:type="gramEnd"/>
+            <w:r>
+              <w:rPr>
+                <w:rFonts w:cstheme="minorHAnsi"/>
+              </w:rPr>
+              <w:t>,  6,  8,  7,  9,  3,  2,  1, 10, 11, 12]</w:t>
             </w:r>
           </w:p>
         </w:tc>
@@ -9340,12 +9814,14 @@
                 <w:rFonts w:cstheme="minorHAnsi"/>
               </w:rPr>
             </w:pPr>
+            <w:proofErr w:type="spellStart"/>
             <w:r>
               <w:rPr>
                 <w:rFonts w:cstheme="minorHAnsi"/>
               </w:rPr>
               <w:t>Occurrence_Day</w:t>
             </w:r>
+            <w:proofErr w:type="spellEnd"/>
           </w:p>
         </w:tc>
         <w:tc>
@@ -9469,12 +9945,14 @@
                 <w:rFonts w:cstheme="minorHAnsi"/>
               </w:rPr>
             </w:pPr>
+            <w:proofErr w:type="spellStart"/>
             <w:r>
               <w:rPr>
                 <w:rFonts w:cstheme="minorHAnsi"/>
               </w:rPr>
               <w:t>dayofweek</w:t>
             </w:r>
+            <w:proofErr w:type="spellEnd"/>
           </w:p>
         </w:tc>
         <w:tc>
@@ -9598,12 +10076,14 @@
                 <w:rFonts w:cstheme="minorHAnsi"/>
               </w:rPr>
             </w:pPr>
+            <w:proofErr w:type="spellStart"/>
             <w:r>
               <w:rPr>
                 <w:rFonts w:cstheme="minorHAnsi"/>
               </w:rPr>
               <w:t>dayofhour</w:t>
             </w:r>
+            <w:proofErr w:type="spellEnd"/>
           </w:p>
         </w:tc>
         <w:tc>
@@ -9731,7 +10211,21 @@
               <w:rPr>
                 <w:rFonts w:cstheme="minorHAnsi"/>
               </w:rPr>
-              <w:t xml:space="preserve"> 'Bike_Colour' </w:t>
+              <w:t xml:space="preserve"> '</w:t>
+            </w:r>
+            <w:proofErr w:type="spellStart"/>
+            <w:r>
+              <w:rPr>
+                <w:rFonts w:cstheme="minorHAnsi"/>
+              </w:rPr>
+              <w:t>Bike_Colour</w:t>
+            </w:r>
+            <w:proofErr w:type="spellEnd"/>
+            <w:r>
+              <w:rPr>
+                <w:rFonts w:cstheme="minorHAnsi"/>
+              </w:rPr>
+              <w:t xml:space="preserve">' </w:t>
             </w:r>
           </w:p>
         </w:tc>
@@ -9854,7 +10348,21 @@
               <w:rPr>
                 <w:rFonts w:cstheme="minorHAnsi"/>
               </w:rPr>
-              <w:t>'Bike_Model'</w:t>
+              <w:t>'</w:t>
+            </w:r>
+            <w:proofErr w:type="spellStart"/>
+            <w:r>
+              <w:rPr>
+                <w:rFonts w:cstheme="minorHAnsi"/>
+              </w:rPr>
+              <w:t>Bike_Model</w:t>
+            </w:r>
+            <w:proofErr w:type="spellEnd"/>
+            <w:r>
+              <w:rPr>
+                <w:rFonts w:cstheme="minorHAnsi"/>
+              </w:rPr>
+              <w:t>'</w:t>
             </w:r>
           </w:p>
         </w:tc>
@@ -9977,7 +10485,21 @@
               <w:rPr>
                 <w:rFonts w:cstheme="minorHAnsi"/>
               </w:rPr>
-              <w:t xml:space="preserve">'Bike_Type' </w:t>
+              <w:t>'</w:t>
+            </w:r>
+            <w:proofErr w:type="spellStart"/>
+            <w:r>
+              <w:rPr>
+                <w:rFonts w:cstheme="minorHAnsi"/>
+              </w:rPr>
+              <w:t>Bike_Type</w:t>
+            </w:r>
+            <w:proofErr w:type="spellEnd"/>
+            <w:r>
+              <w:rPr>
+                <w:rFonts w:cstheme="minorHAnsi"/>
+              </w:rPr>
+              <w:t xml:space="preserve">' </w:t>
             </w:r>
           </w:p>
         </w:tc>
@@ -10100,7 +10622,21 @@
               <w:rPr>
                 <w:rFonts w:cstheme="minorHAnsi"/>
               </w:rPr>
-              <w:t xml:space="preserve">'Bike_Make' </w:t>
+              <w:t>'</w:t>
+            </w:r>
+            <w:proofErr w:type="spellStart"/>
+            <w:r>
+              <w:rPr>
+                <w:rFonts w:cstheme="minorHAnsi"/>
+              </w:rPr>
+              <w:t>Bike_Make</w:t>
+            </w:r>
+            <w:proofErr w:type="spellEnd"/>
+            <w:r>
+              <w:rPr>
+                <w:rFonts w:cstheme="minorHAnsi"/>
+              </w:rPr>
+              <w:t xml:space="preserve">' </w:t>
             </w:r>
           </w:p>
         </w:tc>
@@ -10223,7 +10759,21 @@
               <w:rPr>
                 <w:rFonts w:cstheme="minorHAnsi"/>
               </w:rPr>
-              <w:t xml:space="preserve">'Bike_Speed' </w:t>
+              <w:t>'</w:t>
+            </w:r>
+            <w:proofErr w:type="spellStart"/>
+            <w:r>
+              <w:rPr>
+                <w:rFonts w:cstheme="minorHAnsi"/>
+              </w:rPr>
+              <w:t>Bike_Speed</w:t>
+            </w:r>
+            <w:proofErr w:type="spellEnd"/>
+            <w:r>
+              <w:rPr>
+                <w:rFonts w:cstheme="minorHAnsi"/>
+              </w:rPr>
+              <w:t xml:space="preserve">' </w:t>
             </w:r>
           </w:p>
         </w:tc>
@@ -10346,7 +10896,21 @@
               <w:rPr>
                 <w:rFonts w:cstheme="minorHAnsi"/>
               </w:rPr>
-              <w:t xml:space="preserve"> 'Cost_of_Bike' </w:t>
+              <w:t xml:space="preserve"> '</w:t>
+            </w:r>
+            <w:proofErr w:type="spellStart"/>
+            <w:r>
+              <w:rPr>
+                <w:rFonts w:cstheme="minorHAnsi"/>
+              </w:rPr>
+              <w:t>Cost_of_Bike</w:t>
+            </w:r>
+            <w:proofErr w:type="spellEnd"/>
+            <w:r>
+              <w:rPr>
+                <w:rFonts w:cstheme="minorHAnsi"/>
+              </w:rPr>
+              <w:t xml:space="preserve">' </w:t>
             </w:r>
           </w:p>
         </w:tc>
@@ -10550,7 +11114,21 @@
               <w:rPr>
                 <w:rFonts w:cstheme="minorHAnsi"/>
               </w:rPr>
-              <w:t>[23, 53, 52, 55, 11, 51, 14, 42, 54, 31, 22, 32, 13, 43, 12, 41, 33,  58]</w:t>
+              <w:t xml:space="preserve">[23, 53, 52, 55, 11, 51, 14, 42, 54, 31, 22, 32, 13, 43, 12, 41, </w:t>
+            </w:r>
+            <w:proofErr w:type="gramStart"/>
+            <w:r>
+              <w:rPr>
+                <w:rFonts w:cstheme="minorHAnsi"/>
+              </w:rPr>
+              <w:t>33,  58</w:t>
+            </w:r>
+            <w:proofErr w:type="gramEnd"/>
+            <w:r>
+              <w:rPr>
+                <w:rFonts w:cstheme="minorHAnsi"/>
+              </w:rPr>
+              <w:t>]</w:t>
             </w:r>
           </w:p>
           <w:p>
@@ -10627,7 +11205,21 @@
               <w:rPr>
                 <w:rFonts w:cstheme="minorHAnsi"/>
               </w:rPr>
-              <w:t xml:space="preserve">'Location_Type' </w:t>
+              <w:t>'</w:t>
+            </w:r>
+            <w:proofErr w:type="spellStart"/>
+            <w:r>
+              <w:rPr>
+                <w:rFonts w:cstheme="minorHAnsi"/>
+              </w:rPr>
+              <w:t>Location_Type</w:t>
+            </w:r>
+            <w:proofErr w:type="spellEnd"/>
+            <w:r>
+              <w:rPr>
+                <w:rFonts w:cstheme="minorHAnsi"/>
+              </w:rPr>
+              <w:t xml:space="preserve">' </w:t>
             </w:r>
           </w:p>
         </w:tc>
@@ -10695,7 +11287,37 @@
               <w:rPr>
                 <w:rFonts w:cstheme="minorHAnsi"/>
               </w:rPr>
-              <w:t>["Other Non Commercial / Corporate Places (Non-Profit, Gov'T, Firehall)",</w:t>
+              <w:t xml:space="preserve">["Other </w:t>
+            </w:r>
+            <w:proofErr w:type="spellStart"/>
+            <w:proofErr w:type="gramStart"/>
+            <w:r>
+              <w:rPr>
+                <w:rFonts w:cstheme="minorHAnsi"/>
+              </w:rPr>
+              <w:t>Non Commercial</w:t>
+            </w:r>
+            <w:proofErr w:type="spellEnd"/>
+            <w:proofErr w:type="gramEnd"/>
+            <w:r>
+              <w:rPr>
+                <w:rFonts w:cstheme="minorHAnsi"/>
+              </w:rPr>
+              <w:t xml:space="preserve"> / Corporate Places (Non-Profit, </w:t>
+            </w:r>
+            <w:proofErr w:type="spellStart"/>
+            <w:r>
+              <w:rPr>
+                <w:rFonts w:cstheme="minorHAnsi"/>
+              </w:rPr>
+              <w:t>Gov'T</w:t>
+            </w:r>
+            <w:proofErr w:type="spellEnd"/>
+            <w:r>
+              <w:rPr>
+                <w:rFonts w:cstheme="minorHAnsi"/>
+              </w:rPr>
+              <w:t>, Firehall)",</w:t>
             </w:r>
           </w:p>
           <w:p>
@@ -10717,7 +11339,21 @@
               <w:rPr>
                 <w:rFonts w:cstheme="minorHAnsi"/>
               </w:rPr>
-              <w:t xml:space="preserve">       'Parking Lots (Apt., Commercial Or Non-Commercial)',</w:t>
+              <w:t xml:space="preserve">       'Parking Lots (Apt., Commercial </w:t>
+            </w:r>
+            <w:proofErr w:type="gramStart"/>
+            <w:r>
+              <w:rPr>
+                <w:rFonts w:cstheme="minorHAnsi"/>
+              </w:rPr>
+              <w:t>Or</w:t>
+            </w:r>
+            <w:proofErr w:type="gramEnd"/>
+            <w:r>
+              <w:rPr>
+                <w:rFonts w:cstheme="minorHAnsi"/>
+              </w:rPr>
+              <w:t xml:space="preserve"> Non-Commercial)',</w:t>
             </w:r>
           </w:p>
           <w:p>
@@ -10783,7 +11419,21 @@
               <w:rPr>
                 <w:rFonts w:cstheme="minorHAnsi"/>
               </w:rPr>
-              <w:t xml:space="preserve">       'Other Commercial / Corporate Places (For Profit, Warehouse, Corp. Bldg',</w:t>
+              <w:t xml:space="preserve">       'Other Commercial / Corporate Places (For Profit, Warehouse, Corp. </w:t>
+            </w:r>
+            <w:proofErr w:type="spellStart"/>
+            <w:r>
+              <w:rPr>
+                <w:rFonts w:cstheme="minorHAnsi"/>
+              </w:rPr>
+              <w:t>Bldg</w:t>
+            </w:r>
+            <w:proofErr w:type="spellEnd"/>
+            <w:r>
+              <w:rPr>
+                <w:rFonts w:cstheme="minorHAnsi"/>
+              </w:rPr>
+              <w:t>',</w:t>
             </w:r>
           </w:p>
           <w:p>
@@ -10849,7 +11499,21 @@
               <w:rPr>
                 <w:rFonts w:cstheme="minorHAnsi"/>
               </w:rPr>
-              <w:t xml:space="preserve">       'Schools During Un-Supervised Activity', 'Ttc Subway Station',</w:t>
+              <w:t xml:space="preserve">       'Schools During Un-Supervised Activity', '</w:t>
+            </w:r>
+            <w:proofErr w:type="spellStart"/>
+            <w:r>
+              <w:rPr>
+                <w:rFonts w:cstheme="minorHAnsi"/>
+              </w:rPr>
+              <w:t>Ttc</w:t>
+            </w:r>
+            <w:proofErr w:type="spellEnd"/>
+            <w:r>
+              <w:rPr>
+                <w:rFonts w:cstheme="minorHAnsi"/>
+              </w:rPr>
+              <w:t xml:space="preserve"> Subway Station',</w:t>
             </w:r>
           </w:p>
           <w:p>
@@ -10960,7 +11624,35 @@
               <w:rPr>
                 <w:rFonts w:cstheme="minorHAnsi"/>
               </w:rPr>
-              <w:t xml:space="preserve">       'Bank And Other Financial Institutions (Money Mart, Tsx)',</w:t>
+              <w:t xml:space="preserve">       'Bank </w:t>
+            </w:r>
+            <w:proofErr w:type="gramStart"/>
+            <w:r>
+              <w:rPr>
+                <w:rFonts w:cstheme="minorHAnsi"/>
+              </w:rPr>
+              <w:t>And</w:t>
+            </w:r>
+            <w:proofErr w:type="gramEnd"/>
+            <w:r>
+              <w:rPr>
+                <w:rFonts w:cstheme="minorHAnsi"/>
+              </w:rPr>
+              <w:t xml:space="preserve"> Other Financial Institutions (Money Mart, </w:t>
+            </w:r>
+            <w:proofErr w:type="spellStart"/>
+            <w:r>
+              <w:rPr>
+                <w:rFonts w:cstheme="minorHAnsi"/>
+              </w:rPr>
+              <w:t>Tsx</w:t>
+            </w:r>
+            <w:proofErr w:type="spellEnd"/>
+            <w:r>
+              <w:rPr>
+                <w:rFonts w:cstheme="minorHAnsi"/>
+              </w:rPr>
+              <w:t>)',</w:t>
             </w:r>
           </w:p>
           <w:p>
@@ -11026,7 +11718,21 @@
               <w:rPr>
                 <w:rFonts w:cstheme="minorHAnsi"/>
               </w:rPr>
-              <w:t xml:space="preserve">       'Jails / Detention Centres', 'Go Station',</w:t>
+              <w:t xml:space="preserve">       'Jails / Detention </w:t>
+            </w:r>
+            <w:proofErr w:type="spellStart"/>
+            <w:r>
+              <w:rPr>
+                <w:rFonts w:cstheme="minorHAnsi"/>
+              </w:rPr>
+              <w:t>Centres</w:t>
+            </w:r>
+            <w:proofErr w:type="spellEnd"/>
+            <w:r>
+              <w:rPr>
+                <w:rFonts w:cstheme="minorHAnsi"/>
+              </w:rPr>
+              <w:t>', 'Go Station',</w:t>
             </w:r>
           </w:p>
           <w:p>
@@ -11048,7 +11754,21 @@
               <w:rPr>
                 <w:rFonts w:cstheme="minorHAnsi"/>
               </w:rPr>
-              <w:t xml:space="preserve">       'Other Train Admin Or Support Facility',</w:t>
+              <w:t xml:space="preserve">       'Other Train Admin </w:t>
+            </w:r>
+            <w:proofErr w:type="gramStart"/>
+            <w:r>
+              <w:rPr>
+                <w:rFonts w:cstheme="minorHAnsi"/>
+              </w:rPr>
+              <w:t>Or</w:t>
+            </w:r>
+            <w:proofErr w:type="gramEnd"/>
+            <w:r>
+              <w:rPr>
+                <w:rFonts w:cstheme="minorHAnsi"/>
+              </w:rPr>
+              <w:t xml:space="preserve"> Support Facility',</w:t>
             </w:r>
           </w:p>
           <w:p>
@@ -11246,7 +11966,21 @@
               <w:rPr>
                 <w:rFonts w:cstheme="minorHAnsi"/>
               </w:rPr>
-              <w:t xml:space="preserve">       'Ttc Bus Stop / Shelter / Loop',</w:t>
+              <w:t xml:space="preserve">       '</w:t>
+            </w:r>
+            <w:proofErr w:type="spellStart"/>
+            <w:r>
+              <w:rPr>
+                <w:rFonts w:cstheme="minorHAnsi"/>
+              </w:rPr>
+              <w:t>Ttc</w:t>
+            </w:r>
+            <w:proofErr w:type="spellEnd"/>
+            <w:r>
+              <w:rPr>
+                <w:rFonts w:cstheme="minorHAnsi"/>
+              </w:rPr>
+              <w:t xml:space="preserve"> Bus Stop / Shelter / Loop',</w:t>
             </w:r>
           </w:p>
           <w:p>
@@ -11290,7 +12024,49 @@
               <w:rPr>
                 <w:rFonts w:cstheme="minorHAnsi"/>
               </w:rPr>
-              <w:t xml:space="preserve">       'Ttc Admin Or Support Facility', 'Ttc Bus',</w:t>
+              <w:t xml:space="preserve">       '</w:t>
+            </w:r>
+            <w:proofErr w:type="spellStart"/>
+            <w:r>
+              <w:rPr>
+                <w:rFonts w:cstheme="minorHAnsi"/>
+              </w:rPr>
+              <w:t>Ttc</w:t>
+            </w:r>
+            <w:proofErr w:type="spellEnd"/>
+            <w:r>
+              <w:rPr>
+                <w:rFonts w:cstheme="minorHAnsi"/>
+              </w:rPr>
+              <w:t xml:space="preserve"> Admin </w:t>
+            </w:r>
+            <w:proofErr w:type="gramStart"/>
+            <w:r>
+              <w:rPr>
+                <w:rFonts w:cstheme="minorHAnsi"/>
+              </w:rPr>
+              <w:t>Or</w:t>
+            </w:r>
+            <w:proofErr w:type="gramEnd"/>
+            <w:r>
+              <w:rPr>
+                <w:rFonts w:cstheme="minorHAnsi"/>
+              </w:rPr>
+              <w:t xml:space="preserve"> Support Facility', '</w:t>
+            </w:r>
+            <w:proofErr w:type="spellStart"/>
+            <w:r>
+              <w:rPr>
+                <w:rFonts w:cstheme="minorHAnsi"/>
+              </w:rPr>
+              <w:t>Ttc</w:t>
+            </w:r>
+            <w:proofErr w:type="spellEnd"/>
+            <w:r>
+              <w:rPr>
+                <w:rFonts w:cstheme="minorHAnsi"/>
+              </w:rPr>
+              <w:t xml:space="preserve"> Bus',</w:t>
             </w:r>
           </w:p>
           <w:p>
@@ -11312,7 +12088,21 @@
               <w:rPr>
                 <w:rFonts w:cstheme="minorHAnsi"/>
               </w:rPr>
-              <w:t xml:space="preserve">       'Other Regional Transit System Vehicle', 'Ttc Subway Train',</w:t>
+              <w:t xml:space="preserve">       'Other Regional Transit System Vehicle', '</w:t>
+            </w:r>
+            <w:proofErr w:type="spellStart"/>
+            <w:r>
+              <w:rPr>
+                <w:rFonts w:cstheme="minorHAnsi"/>
+              </w:rPr>
+              <w:t>Ttc</w:t>
+            </w:r>
+            <w:proofErr w:type="spellEnd"/>
+            <w:r>
+              <w:rPr>
+                <w:rFonts w:cstheme="minorHAnsi"/>
+              </w:rPr>
+              <w:t xml:space="preserve"> Subway Train',</w:t>
             </w:r>
           </w:p>
           <w:p>
@@ -11334,7 +12124,21 @@
               <w:rPr>
                 <w:rFonts w:cstheme="minorHAnsi"/>
               </w:rPr>
-              <w:t xml:space="preserve">       'Ttc Light Rail Transit Station', 'Pharmacy', 'Go Bus',</w:t>
+              <w:t xml:space="preserve">       '</w:t>
+            </w:r>
+            <w:proofErr w:type="spellStart"/>
+            <w:r>
+              <w:rPr>
+                <w:rFonts w:cstheme="minorHAnsi"/>
+              </w:rPr>
+              <w:t>Ttc</w:t>
+            </w:r>
+            <w:proofErr w:type="spellEnd"/>
+            <w:r>
+              <w:rPr>
+                <w:rFonts w:cstheme="minorHAnsi"/>
+              </w:rPr>
+              <w:t xml:space="preserve"> Light Rail Transit Station', 'Pharmacy', 'Go Bus',</w:t>
             </w:r>
           </w:p>
           <w:p>
@@ -11378,7 +12182,35 @@
               <w:rPr>
                 <w:rFonts w:cstheme="minorHAnsi"/>
               </w:rPr>
-              <w:t xml:space="preserve">       'Ttc Street Car']</w:t>
+              <w:t xml:space="preserve">       '</w:t>
+            </w:r>
+            <w:proofErr w:type="spellStart"/>
+            <w:r>
+              <w:rPr>
+                <w:rFonts w:cstheme="minorHAnsi"/>
+              </w:rPr>
+              <w:t>Ttc</w:t>
+            </w:r>
+            <w:proofErr w:type="spellEnd"/>
+            <w:r>
+              <w:rPr>
+                <w:rFonts w:cstheme="minorHAnsi"/>
+              </w:rPr>
+              <w:t xml:space="preserve"> </w:t>
+            </w:r>
+            <w:proofErr w:type="gramStart"/>
+            <w:r>
+              <w:rPr>
+                <w:rFonts w:cstheme="minorHAnsi"/>
+              </w:rPr>
+              <w:t>Street Car</w:t>
+            </w:r>
+            <w:proofErr w:type="gramEnd"/>
+            <w:r>
+              <w:rPr>
+                <w:rFonts w:cstheme="minorHAnsi"/>
+              </w:rPr>
+              <w:t>']</w:t>
             </w:r>
           </w:p>
         </w:tc>
@@ -11440,7 +12272,21 @@
               <w:rPr>
                 <w:rFonts w:cstheme="minorHAnsi"/>
               </w:rPr>
-              <w:t>'Premise_Type'</w:t>
+              <w:t>'</w:t>
+            </w:r>
+            <w:proofErr w:type="spellStart"/>
+            <w:r>
+              <w:rPr>
+                <w:rFonts w:cstheme="minorHAnsi"/>
+              </w:rPr>
+              <w:t>Premise_Type</w:t>
+            </w:r>
+            <w:proofErr w:type="spellEnd"/>
+            <w:r>
+              <w:rPr>
+                <w:rFonts w:cstheme="minorHAnsi"/>
+              </w:rPr>
+              <w:t>'</w:t>
             </w:r>
           </w:p>
         </w:tc>
@@ -11569,7 +12415,21 @@
               <w:rPr>
                 <w:rFonts w:cstheme="minorHAnsi"/>
               </w:rPr>
-              <w:t>'Neighbourhood'</w:t>
+              <w:t>'</w:t>
+            </w:r>
+            <w:proofErr w:type="spellStart"/>
+            <w:r>
+              <w:rPr>
+                <w:rFonts w:cstheme="minorHAnsi"/>
+              </w:rPr>
+              <w:t>Neighbourhood</w:t>
+            </w:r>
+            <w:proofErr w:type="spellEnd"/>
+            <w:r>
+              <w:rPr>
+                <w:rFonts w:cstheme="minorHAnsi"/>
+              </w:rPr>
+              <w:t>'</w:t>
             </w:r>
           </w:p>
         </w:tc>
@@ -12031,7 +12891,7 @@
     <w:p>
       <w:pPr>
         <w:rPr>
-          <w:rFonts w:cstheme="minorHAnsi" w:hint="eastAsia"/>
+          <w:rFonts w:cstheme="minorHAnsi"/>
           <w:sz w:val="26"/>
           <w:szCs w:val="26"/>
         </w:rPr>
@@ -12165,14 +13025,70 @@
       <w:pPr>
         <w:spacing w:line="240" w:lineRule="auto"/>
         <w:rPr>
-          <w:rFonts w:cstheme="minorHAnsi" w:hint="eastAsia"/>
-        </w:rPr>
-      </w:pPr>
-      <w:r>
-        <w:rPr>
-          <w:rFonts w:cstheme="minorHAnsi"/>
-        </w:rPr>
-        <w:t>From the results above, only Bike_Model and Bike_Color and Bike_Cost has some  null values</w:t>
+          <w:rFonts w:cstheme="minorHAnsi"/>
+        </w:rPr>
+      </w:pPr>
+      <w:r>
+        <w:rPr>
+          <w:rFonts w:cstheme="minorHAnsi"/>
+        </w:rPr>
+        <w:t xml:space="preserve">From the results above, only </w:t>
+      </w:r>
+      <w:proofErr w:type="spellStart"/>
+      <w:r>
+        <w:rPr>
+          <w:rFonts w:cstheme="minorHAnsi"/>
+        </w:rPr>
+        <w:t>Bike_Model</w:t>
+      </w:r>
+      <w:proofErr w:type="spellEnd"/>
+      <w:r>
+        <w:rPr>
+          <w:rFonts w:cstheme="minorHAnsi"/>
+        </w:rPr>
+        <w:t xml:space="preserve"> and </w:t>
+      </w:r>
+      <w:proofErr w:type="spellStart"/>
+      <w:r>
+        <w:rPr>
+          <w:rFonts w:cstheme="minorHAnsi"/>
+        </w:rPr>
+        <w:t>Bike_Color</w:t>
+      </w:r>
+      <w:proofErr w:type="spellEnd"/>
+      <w:r>
+        <w:rPr>
+          <w:rFonts w:cstheme="minorHAnsi"/>
+        </w:rPr>
+        <w:t xml:space="preserve"> and </w:t>
+      </w:r>
+      <w:proofErr w:type="spellStart"/>
+      <w:r>
+        <w:rPr>
+          <w:rFonts w:cstheme="minorHAnsi"/>
+        </w:rPr>
+        <w:t>Bike_Cost</w:t>
+      </w:r>
+      <w:proofErr w:type="spellEnd"/>
+      <w:r>
+        <w:rPr>
+          <w:rFonts w:cstheme="minorHAnsi"/>
+        </w:rPr>
+        <w:t xml:space="preserve"> has </w:t>
+      </w:r>
+      <w:proofErr w:type="gramStart"/>
+      <w:r>
+        <w:rPr>
+          <w:rFonts w:cstheme="minorHAnsi"/>
+        </w:rPr>
+        <w:t>some  null</w:t>
+      </w:r>
+      <w:proofErr w:type="gramEnd"/>
+      <w:r>
+        <w:rPr>
+          <w:rFonts w:cstheme="minorHAnsi"/>
+        </w:rPr>
+        <w:t xml:space="preserve"> values</w:t>
       </w:r>
     </w:p>
     <w:p>
@@ -12203,7 +13119,25 @@
           <w:sz w:val="26"/>
           <w:szCs w:val="26"/>
         </w:rPr>
-        <w:t>.5.2 Fill the Bike_Model null by “UNKNOWN”,</w:t>
+        <w:t xml:space="preserve">.5.2 Fill the </w:t>
+      </w:r>
+      <w:proofErr w:type="spellStart"/>
+      <w:r>
+        <w:rPr>
+          <w:rFonts w:asciiTheme="minorHAnsi" w:hAnsiTheme="minorHAnsi" w:cstheme="minorHAnsi"/>
+          <w:sz w:val="26"/>
+          <w:szCs w:val="26"/>
+        </w:rPr>
+        <w:t>Bike_Model</w:t>
+      </w:r>
+      <w:proofErr w:type="spellEnd"/>
+      <w:r>
+        <w:rPr>
+          <w:rFonts w:asciiTheme="minorHAnsi" w:hAnsiTheme="minorHAnsi" w:cstheme="minorHAnsi"/>
+          <w:sz w:val="26"/>
+          <w:szCs w:val="26"/>
+        </w:rPr>
+        <w:t xml:space="preserve"> null by “UNKNOWN”,</w:t>
       </w:r>
       <w:bookmarkEnd w:id="56"/>
       <w:r>
@@ -12232,8 +13166,16 @@
         <w:rPr>
           <w:rFonts w:cstheme="minorHAnsi"/>
         </w:rPr>
-        <w:t>heck the null values of Bike_Model</w:t>
-      </w:r>
+        <w:t xml:space="preserve">heck the null values of </w:t>
+      </w:r>
+      <w:proofErr w:type="spellStart"/>
+      <w:r>
+        <w:rPr>
+          <w:rFonts w:cstheme="minorHAnsi"/>
+        </w:rPr>
+        <w:t>Bike_Model</w:t>
+      </w:r>
+      <w:proofErr w:type="spellEnd"/>
     </w:p>
     <w:p>
       <w:pPr>
@@ -12316,7 +13258,25 @@
           <w:sz w:val="26"/>
           <w:szCs w:val="26"/>
         </w:rPr>
-        <w:t>.5.3 Fill the Bike_Colour null by “UNKNOWN”,</w:t>
+        <w:t xml:space="preserve">.5.3 Fill the </w:t>
+      </w:r>
+      <w:proofErr w:type="spellStart"/>
+      <w:r>
+        <w:rPr>
+          <w:rFonts w:asciiTheme="minorHAnsi" w:hAnsiTheme="minorHAnsi" w:cstheme="minorHAnsi"/>
+          <w:sz w:val="26"/>
+          <w:szCs w:val="26"/>
+        </w:rPr>
+        <w:t>Bike_Colour</w:t>
+      </w:r>
+      <w:proofErr w:type="spellEnd"/>
+      <w:r>
+        <w:rPr>
+          <w:rFonts w:asciiTheme="minorHAnsi" w:hAnsiTheme="minorHAnsi" w:cstheme="minorHAnsi"/>
+          <w:sz w:val="26"/>
+          <w:szCs w:val="26"/>
+        </w:rPr>
+        <w:t xml:space="preserve"> null by “UNKNOWN”,</w:t>
       </w:r>
       <w:bookmarkEnd w:id="58"/>
     </w:p>
@@ -12343,7 +13303,21 @@
         <w:rPr>
           <w:rFonts w:cstheme="minorHAnsi"/>
         </w:rPr>
-        <w:t xml:space="preserve">heck the null values of Bike_Colour </w:t>
+        <w:t xml:space="preserve">heck the null values of </w:t>
+      </w:r>
+      <w:proofErr w:type="spellStart"/>
+      <w:r>
+        <w:rPr>
+          <w:rFonts w:cstheme="minorHAnsi"/>
+        </w:rPr>
+        <w:t>Bike_Colour</w:t>
+      </w:r>
+      <w:proofErr w:type="spellEnd"/>
+      <w:r>
+        <w:rPr>
+          <w:rFonts w:cstheme="minorHAnsi"/>
+        </w:rPr>
+        <w:t xml:space="preserve"> </w:t>
       </w:r>
     </w:p>
     <w:p>
@@ -12428,7 +13402,43 @@
           <w:sz w:val="26"/>
           <w:szCs w:val="26"/>
         </w:rPr>
-        <w:t>.5.4 Fill missing or 0  of Cost_of_Bike with median</w:t>
+        <w:t xml:space="preserve">.5.4 Fill missing or </w:t>
+      </w:r>
+      <w:proofErr w:type="gramStart"/>
+      <w:r>
+        <w:rPr>
+          <w:rFonts w:asciiTheme="minorHAnsi" w:hAnsiTheme="minorHAnsi" w:cstheme="minorHAnsi"/>
+          <w:sz w:val="26"/>
+          <w:szCs w:val="26"/>
+        </w:rPr>
+        <w:t>0  of</w:t>
+      </w:r>
+      <w:proofErr w:type="gramEnd"/>
+      <w:r>
+        <w:rPr>
+          <w:rFonts w:asciiTheme="minorHAnsi" w:hAnsiTheme="minorHAnsi" w:cstheme="minorHAnsi"/>
+          <w:sz w:val="26"/>
+          <w:szCs w:val="26"/>
+        </w:rPr>
+        <w:t xml:space="preserve"> </w:t>
+      </w:r>
+      <w:proofErr w:type="spellStart"/>
+      <w:r>
+        <w:rPr>
+          <w:rFonts w:asciiTheme="minorHAnsi" w:hAnsiTheme="minorHAnsi" w:cstheme="minorHAnsi"/>
+          <w:sz w:val="26"/>
+          <w:szCs w:val="26"/>
+        </w:rPr>
+        <w:t>Cost_of_Bike</w:t>
+      </w:r>
+      <w:proofErr w:type="spellEnd"/>
+      <w:r>
+        <w:rPr>
+          <w:rFonts w:asciiTheme="minorHAnsi" w:hAnsiTheme="minorHAnsi" w:cstheme="minorHAnsi"/>
+          <w:sz w:val="26"/>
+          <w:szCs w:val="26"/>
+        </w:rPr>
+        <w:t xml:space="preserve"> with median</w:t>
       </w:r>
       <w:bookmarkEnd w:id="60"/>
     </w:p>
@@ -12502,7 +13512,21 @@
         <w:rPr>
           <w:rFonts w:cstheme="minorHAnsi"/>
         </w:rPr>
-        <w:t>heck the Cost_Of_Bike after filling median</w:t>
+        <w:t xml:space="preserve">heck the </w:t>
+      </w:r>
+      <w:proofErr w:type="spellStart"/>
+      <w:r>
+        <w:rPr>
+          <w:rFonts w:cstheme="minorHAnsi"/>
+        </w:rPr>
+        <w:t>Cost_Of_Bike</w:t>
+      </w:r>
+      <w:proofErr w:type="spellEnd"/>
+      <w:r>
+        <w:rPr>
+          <w:rFonts w:cstheme="minorHAnsi"/>
+        </w:rPr>
+        <w:t xml:space="preserve"> after filling median</w:t>
       </w:r>
     </w:p>
     <w:p>
@@ -12586,7 +13610,25 @@
           <w:sz w:val="26"/>
           <w:szCs w:val="26"/>
         </w:rPr>
-        <w:t>.5.5 Drop row with empty space ‘  ’ in Status</w:t>
+        <w:t xml:space="preserve">.5.5 Drop row with empty space </w:t>
+      </w:r>
+      <w:proofErr w:type="gramStart"/>
+      <w:r>
+        <w:rPr>
+          <w:rFonts w:asciiTheme="minorHAnsi" w:hAnsiTheme="minorHAnsi" w:cstheme="minorHAnsi"/>
+          <w:sz w:val="26"/>
+          <w:szCs w:val="26"/>
+        </w:rPr>
+        <w:t>‘  ’</w:t>
+      </w:r>
+      <w:proofErr w:type="gramEnd"/>
+      <w:r>
+        <w:rPr>
+          <w:rFonts w:asciiTheme="minorHAnsi" w:hAnsiTheme="minorHAnsi" w:cstheme="minorHAnsi"/>
+          <w:sz w:val="26"/>
+          <w:szCs w:val="26"/>
+        </w:rPr>
+        <w:t xml:space="preserve"> in Status</w:t>
       </w:r>
       <w:bookmarkEnd w:id="62"/>
     </w:p>
@@ -12602,7 +13644,25 @@
           <w:rFonts w:cstheme="minorHAnsi"/>
           <w:shd w:val="clear" w:color="auto" w:fill="9FC5E8"/>
         </w:rPr>
-        <w:t xml:space="preserve">df_g9 =df_g9[~df_g9["Status"].str.contains('   ')] </w:t>
+        <w:t>df_g9 =df_g9[~df_g9["Status"].</w:t>
+      </w:r>
+      <w:proofErr w:type="spellStart"/>
+      <w:proofErr w:type="gramStart"/>
+      <w:r>
+        <w:rPr>
+          <w:rFonts w:cstheme="minorHAnsi"/>
+          <w:shd w:val="clear" w:color="auto" w:fill="9FC5E8"/>
+        </w:rPr>
+        <w:t>str.contains</w:t>
+      </w:r>
+      <w:proofErr w:type="spellEnd"/>
+      <w:proofErr w:type="gramEnd"/>
+      <w:r>
+        <w:rPr>
+          <w:rFonts w:cstheme="minorHAnsi"/>
+          <w:shd w:val="clear" w:color="auto" w:fill="9FC5E8"/>
+        </w:rPr>
+        <w:t xml:space="preserve">('   ')] </w:t>
       </w:r>
     </w:p>
     <w:p>
@@ -12706,7 +13766,49 @@
         <w:rPr>
           <w:rFonts w:cstheme="minorHAnsi"/>
         </w:rPr>
-        <w:t>df_g9_location = df_g9[['Division','Neighbourhood', 'Premise_Type', 'Location_Type','Status']]</w:t>
+        <w:t>df_g9_location = df_g9[['Division','</w:t>
+      </w:r>
+      <w:proofErr w:type="spellStart"/>
+      <w:r>
+        <w:rPr>
+          <w:rFonts w:cstheme="minorHAnsi"/>
+        </w:rPr>
+        <w:t>Neighbourhood</w:t>
+      </w:r>
+      <w:proofErr w:type="spellEnd"/>
+      <w:r>
+        <w:rPr>
+          <w:rFonts w:cstheme="minorHAnsi"/>
+        </w:rPr>
+        <w:t>', '</w:t>
+      </w:r>
+      <w:proofErr w:type="spellStart"/>
+      <w:r>
+        <w:rPr>
+          <w:rFonts w:cstheme="minorHAnsi"/>
+        </w:rPr>
+        <w:t>Premise_Type</w:t>
+      </w:r>
+      <w:proofErr w:type="spellEnd"/>
+      <w:r>
+        <w:rPr>
+          <w:rFonts w:cstheme="minorHAnsi"/>
+        </w:rPr>
+        <w:t>', '</w:t>
+      </w:r>
+      <w:proofErr w:type="spellStart"/>
+      <w:r>
+        <w:rPr>
+          <w:rFonts w:cstheme="minorHAnsi"/>
+        </w:rPr>
+        <w:t>Location_Type','Status</w:t>
+      </w:r>
+      <w:proofErr w:type="spellEnd"/>
+      <w:r>
+        <w:rPr>
+          <w:rFonts w:cstheme="minorHAnsi"/>
+        </w:rPr>
+        <w:t>']]</w:t>
       </w:r>
     </w:p>
     <w:p>
@@ -13124,7 +14226,21 @@
         <w:rPr>
           <w:rFonts w:cstheme="minorHAnsi"/>
         </w:rPr>
-        <w:t>df_g9_geo = df_g9[['Lat', 'Long','Status']]</w:t>
+        <w:t>df_g9_geo = df_g9[['Lat', '</w:t>
+      </w:r>
+      <w:proofErr w:type="spellStart"/>
+      <w:r>
+        <w:rPr>
+          <w:rFonts w:cstheme="minorHAnsi"/>
+        </w:rPr>
+        <w:t>Long','Status</w:t>
+      </w:r>
+      <w:proofErr w:type="spellEnd"/>
+      <w:r>
+        <w:rPr>
+          <w:rFonts w:cstheme="minorHAnsi"/>
+        </w:rPr>
+        <w:t>']]</w:t>
       </w:r>
     </w:p>
     <w:p>
@@ -13138,8 +14254,16 @@
         <w:rPr>
           <w:rFonts w:cstheme="minorHAnsi"/>
         </w:rPr>
-        <w:t>df_g9_geo.describe</w:t>
-      </w:r>
+        <w:t>df_g9_</w:t>
+      </w:r>
+      <w:proofErr w:type="gramStart"/>
+      <w:r>
+        <w:rPr>
+          <w:rFonts w:cstheme="minorHAnsi"/>
+        </w:rPr>
+        <w:t>geo.describe</w:t>
+      </w:r>
+      <w:proofErr w:type="gramEnd"/>
     </w:p>
     <w:p>
       <w:pPr>
@@ -13247,9 +14371,19 @@
           <w:sz w:val="26"/>
           <w:szCs w:val="26"/>
         </w:rPr>
-        <w:t>with Primary_Offence</w:t>
+        <w:t xml:space="preserve">with </w:t>
+      </w:r>
+      <w:proofErr w:type="spellStart"/>
+      <w:r>
+        <w:rPr>
+          <w:rFonts w:asciiTheme="minorHAnsi" w:hAnsiTheme="minorHAnsi" w:cstheme="minorHAnsi"/>
+          <w:sz w:val="26"/>
+          <w:szCs w:val="26"/>
+        </w:rPr>
+        <w:t>Primary_Offence</w:t>
       </w:r>
       <w:bookmarkEnd w:id="74"/>
+      <w:proofErr w:type="spellEnd"/>
     </w:p>
     <w:p>
       <w:pPr>
@@ -13837,7 +14971,16 @@
           <w:sz w:val="26"/>
           <w:szCs w:val="26"/>
         </w:rPr>
-        <w:t>.7.4 Hood</w:t>
+        <w:t xml:space="preserve">.7.4 </w:t>
+      </w:r>
+      <w:proofErr w:type="spellStart"/>
+      <w:r>
+        <w:rPr>
+          <w:rFonts w:asciiTheme="minorHAnsi" w:hAnsiTheme="minorHAnsi" w:cstheme="minorHAnsi"/>
+          <w:sz w:val="26"/>
+          <w:szCs w:val="26"/>
+        </w:rPr>
+        <w:t>Hood</w:t>
       </w:r>
       <w:r>
         <w:rPr>
@@ -13853,7 +14996,34 @@
           <w:sz w:val="26"/>
           <w:szCs w:val="26"/>
         </w:rPr>
-        <w:t>ID/Neighbourhood, Lat, Long and Stolen</w:t>
+        <w:t>ID</w:t>
+      </w:r>
+      <w:proofErr w:type="spellEnd"/>
+      <w:r>
+        <w:rPr>
+          <w:rFonts w:asciiTheme="minorHAnsi" w:hAnsiTheme="minorHAnsi" w:cstheme="minorHAnsi"/>
+          <w:sz w:val="26"/>
+          <w:szCs w:val="26"/>
+        </w:rPr>
+        <w:t>/</w:t>
+      </w:r>
+      <w:proofErr w:type="spellStart"/>
+      <w:r>
+        <w:rPr>
+          <w:rFonts w:asciiTheme="minorHAnsi" w:hAnsiTheme="minorHAnsi" w:cstheme="minorHAnsi"/>
+          <w:sz w:val="26"/>
+          <w:szCs w:val="26"/>
+        </w:rPr>
+        <w:t>Neighbourhood</w:t>
+      </w:r>
+      <w:proofErr w:type="spellEnd"/>
+      <w:r>
+        <w:rPr>
+          <w:rFonts w:asciiTheme="minorHAnsi" w:hAnsiTheme="minorHAnsi" w:cstheme="minorHAnsi"/>
+          <w:sz w:val="26"/>
+          <w:szCs w:val="26"/>
+        </w:rPr>
+        <w:t>, Lat, Long and Stolen</w:t>
       </w:r>
       <w:bookmarkEnd w:id="84"/>
     </w:p>
@@ -14270,7 +15440,25 @@
           <w:sz w:val="26"/>
           <w:szCs w:val="26"/>
         </w:rPr>
-        <w:t>.7.5 Premise_Type and Stolen</w:t>
+        <w:t xml:space="preserve">.7.5 </w:t>
+      </w:r>
+      <w:proofErr w:type="spellStart"/>
+      <w:r>
+        <w:rPr>
+          <w:rFonts w:asciiTheme="minorHAnsi" w:hAnsiTheme="minorHAnsi" w:cstheme="minorHAnsi"/>
+          <w:sz w:val="26"/>
+          <w:szCs w:val="26"/>
+        </w:rPr>
+        <w:t>Premise_Type</w:t>
+      </w:r>
+      <w:proofErr w:type="spellEnd"/>
+      <w:r>
+        <w:rPr>
+          <w:rFonts w:asciiTheme="minorHAnsi" w:hAnsiTheme="minorHAnsi" w:cstheme="minorHAnsi"/>
+          <w:sz w:val="26"/>
+          <w:szCs w:val="26"/>
+        </w:rPr>
+        <w:t xml:space="preserve"> and Stolen</w:t>
       </w:r>
       <w:bookmarkEnd w:id="86"/>
     </w:p>
@@ -14606,7 +15794,25 @@
           <w:sz w:val="26"/>
           <w:szCs w:val="26"/>
         </w:rPr>
-        <w:t>.7.7 Bike_Make and Stolen</w:t>
+        <w:t xml:space="preserve">.7.7 </w:t>
+      </w:r>
+      <w:proofErr w:type="spellStart"/>
+      <w:r>
+        <w:rPr>
+          <w:rFonts w:asciiTheme="minorHAnsi" w:hAnsiTheme="minorHAnsi" w:cstheme="minorHAnsi"/>
+          <w:sz w:val="26"/>
+          <w:szCs w:val="26"/>
+        </w:rPr>
+        <w:t>Bike_Make</w:t>
+      </w:r>
+      <w:proofErr w:type="spellEnd"/>
+      <w:r>
+        <w:rPr>
+          <w:rFonts w:asciiTheme="minorHAnsi" w:hAnsiTheme="minorHAnsi" w:cstheme="minorHAnsi"/>
+          <w:sz w:val="26"/>
+          <w:szCs w:val="26"/>
+        </w:rPr>
+        <w:t xml:space="preserve"> and Stolen</w:t>
       </w:r>
       <w:bookmarkEnd w:id="90"/>
     </w:p>
@@ -14794,7 +16000,25 @@
           <w:sz w:val="26"/>
           <w:szCs w:val="26"/>
         </w:rPr>
-        <w:t>.7.8 Bike_Colour and Stolen</w:t>
+        <w:t xml:space="preserve">.7.8 </w:t>
+      </w:r>
+      <w:proofErr w:type="spellStart"/>
+      <w:r>
+        <w:rPr>
+          <w:rFonts w:asciiTheme="minorHAnsi" w:hAnsiTheme="minorHAnsi" w:cstheme="minorHAnsi"/>
+          <w:sz w:val="26"/>
+          <w:szCs w:val="26"/>
+        </w:rPr>
+        <w:t>Bike_Colour</w:t>
+      </w:r>
+      <w:proofErr w:type="spellEnd"/>
+      <w:r>
+        <w:rPr>
+          <w:rFonts w:asciiTheme="minorHAnsi" w:hAnsiTheme="minorHAnsi" w:cstheme="minorHAnsi"/>
+          <w:sz w:val="26"/>
+          <w:szCs w:val="26"/>
+        </w:rPr>
+        <w:t xml:space="preserve"> and Stolen</w:t>
       </w:r>
       <w:bookmarkEnd w:id="92"/>
     </w:p>
@@ -14930,7 +16154,25 @@
           <w:sz w:val="26"/>
           <w:szCs w:val="26"/>
         </w:rPr>
-        <w:t>.7.9 Bike_Type and Stolen</w:t>
+        <w:t xml:space="preserve">.7.9 </w:t>
+      </w:r>
+      <w:proofErr w:type="spellStart"/>
+      <w:r>
+        <w:rPr>
+          <w:rFonts w:asciiTheme="minorHAnsi" w:hAnsiTheme="minorHAnsi" w:cstheme="minorHAnsi"/>
+          <w:sz w:val="26"/>
+          <w:szCs w:val="26"/>
+        </w:rPr>
+        <w:t>Bike_Type</w:t>
+      </w:r>
+      <w:proofErr w:type="spellEnd"/>
+      <w:r>
+        <w:rPr>
+          <w:rFonts w:asciiTheme="minorHAnsi" w:hAnsiTheme="minorHAnsi" w:cstheme="minorHAnsi"/>
+          <w:sz w:val="26"/>
+          <w:szCs w:val="26"/>
+        </w:rPr>
+        <w:t xml:space="preserve"> and Stolen</w:t>
       </w:r>
       <w:bookmarkEnd w:id="94"/>
     </w:p>
@@ -15128,7 +16370,25 @@
           <w:sz w:val="26"/>
           <w:szCs w:val="26"/>
         </w:rPr>
-        <w:t>.7.10 Cost_of_Bike and Stolen</w:t>
+        <w:t xml:space="preserve">.7.10 </w:t>
+      </w:r>
+      <w:proofErr w:type="spellStart"/>
+      <w:r>
+        <w:rPr>
+          <w:rFonts w:asciiTheme="minorHAnsi" w:hAnsiTheme="minorHAnsi" w:cstheme="minorHAnsi"/>
+          <w:sz w:val="26"/>
+          <w:szCs w:val="26"/>
+        </w:rPr>
+        <w:t>Cost_of_Bike</w:t>
+      </w:r>
+      <w:proofErr w:type="spellEnd"/>
+      <w:r>
+        <w:rPr>
+          <w:rFonts w:asciiTheme="minorHAnsi" w:hAnsiTheme="minorHAnsi" w:cstheme="minorHAnsi"/>
+          <w:sz w:val="26"/>
+          <w:szCs w:val="26"/>
+        </w:rPr>
+        <w:t xml:space="preserve"> and Stolen</w:t>
       </w:r>
       <w:bookmarkEnd w:id="96"/>
     </w:p>
@@ -15273,7 +16533,25 @@
           <w:sz w:val="26"/>
           <w:szCs w:val="26"/>
         </w:rPr>
-        <w:t>.7.11 Bike_Speed and Stolen</w:t>
+        <w:t xml:space="preserve">.7.11 </w:t>
+      </w:r>
+      <w:proofErr w:type="spellStart"/>
+      <w:r>
+        <w:rPr>
+          <w:rFonts w:asciiTheme="minorHAnsi" w:hAnsiTheme="minorHAnsi" w:cstheme="minorHAnsi"/>
+          <w:sz w:val="26"/>
+          <w:szCs w:val="26"/>
+        </w:rPr>
+        <w:t>Bike_Speed</w:t>
+      </w:r>
+      <w:proofErr w:type="spellEnd"/>
+      <w:r>
+        <w:rPr>
+          <w:rFonts w:asciiTheme="minorHAnsi" w:hAnsiTheme="minorHAnsi" w:cstheme="minorHAnsi"/>
+          <w:sz w:val="26"/>
+          <w:szCs w:val="26"/>
+        </w:rPr>
+        <w:t xml:space="preserve"> and Stolen</w:t>
       </w:r>
       <w:bookmarkEnd w:id="98"/>
     </w:p>
@@ -15365,7 +16643,25 @@
           <w:sz w:val="26"/>
           <w:szCs w:val="26"/>
         </w:rPr>
-        <w:t>.7.12 Occurrence_Year and Stolen</w:t>
+        <w:t xml:space="preserve">.7.12 </w:t>
+      </w:r>
+      <w:proofErr w:type="spellStart"/>
+      <w:r>
+        <w:rPr>
+          <w:rFonts w:asciiTheme="minorHAnsi" w:hAnsiTheme="minorHAnsi" w:cstheme="minorHAnsi"/>
+          <w:sz w:val="26"/>
+          <w:szCs w:val="26"/>
+        </w:rPr>
+        <w:t>Occurrence_Year</w:t>
+      </w:r>
+      <w:proofErr w:type="spellEnd"/>
+      <w:r>
+        <w:rPr>
+          <w:rFonts w:asciiTheme="minorHAnsi" w:hAnsiTheme="minorHAnsi" w:cstheme="minorHAnsi"/>
+          <w:sz w:val="26"/>
+          <w:szCs w:val="26"/>
+        </w:rPr>
+        <w:t xml:space="preserve"> and Stolen</w:t>
       </w:r>
       <w:bookmarkEnd w:id="100"/>
     </w:p>
@@ -15458,7 +16754,25 @@
           <w:sz w:val="26"/>
           <w:szCs w:val="26"/>
         </w:rPr>
-        <w:t>.7.13 Occurrence_Month and Stolen</w:t>
+        <w:t xml:space="preserve">.7.13 </w:t>
+      </w:r>
+      <w:proofErr w:type="spellStart"/>
+      <w:r>
+        <w:rPr>
+          <w:rFonts w:asciiTheme="minorHAnsi" w:hAnsiTheme="minorHAnsi" w:cstheme="minorHAnsi"/>
+          <w:sz w:val="26"/>
+          <w:szCs w:val="26"/>
+        </w:rPr>
+        <w:t>Occurrence_Month</w:t>
+      </w:r>
+      <w:proofErr w:type="spellEnd"/>
+      <w:r>
+        <w:rPr>
+          <w:rFonts w:asciiTheme="minorHAnsi" w:hAnsiTheme="minorHAnsi" w:cstheme="minorHAnsi"/>
+          <w:sz w:val="26"/>
+          <w:szCs w:val="26"/>
+        </w:rPr>
+        <w:t xml:space="preserve"> and Stolen</w:t>
       </w:r>
       <w:bookmarkEnd w:id="102"/>
     </w:p>
@@ -15594,7 +16908,25 @@
           <w:sz w:val="26"/>
           <w:szCs w:val="26"/>
         </w:rPr>
-        <w:t>.7.14 Occurrence_Day and Stolen</w:t>
+        <w:t xml:space="preserve">.7.14 </w:t>
+      </w:r>
+      <w:proofErr w:type="spellStart"/>
+      <w:r>
+        <w:rPr>
+          <w:rFonts w:asciiTheme="minorHAnsi" w:hAnsiTheme="minorHAnsi" w:cstheme="minorHAnsi"/>
+          <w:sz w:val="26"/>
+          <w:szCs w:val="26"/>
+        </w:rPr>
+        <w:t>Occurrence_Day</w:t>
+      </w:r>
+      <w:proofErr w:type="spellEnd"/>
+      <w:r>
+        <w:rPr>
+          <w:rFonts w:asciiTheme="minorHAnsi" w:hAnsiTheme="minorHAnsi" w:cstheme="minorHAnsi"/>
+          <w:sz w:val="26"/>
+          <w:szCs w:val="26"/>
+        </w:rPr>
+        <w:t xml:space="preserve"> and Stolen</w:t>
       </w:r>
       <w:bookmarkEnd w:id="104"/>
     </w:p>
@@ -15677,7 +17009,25 @@
           <w:sz w:val="26"/>
           <w:szCs w:val="26"/>
         </w:rPr>
-        <w:t>.7.15 Day Of Week and Stolen</w:t>
+        <w:t xml:space="preserve">.7.15 Day </w:t>
+      </w:r>
+      <w:proofErr w:type="gramStart"/>
+      <w:r>
+        <w:rPr>
+          <w:rFonts w:asciiTheme="minorHAnsi" w:hAnsiTheme="minorHAnsi" w:cstheme="minorHAnsi"/>
+          <w:sz w:val="26"/>
+          <w:szCs w:val="26"/>
+        </w:rPr>
+        <w:t>Of</w:t>
+      </w:r>
+      <w:proofErr w:type="gramEnd"/>
+      <w:r>
+        <w:rPr>
+          <w:rFonts w:asciiTheme="minorHAnsi" w:hAnsiTheme="minorHAnsi" w:cstheme="minorHAnsi"/>
+          <w:sz w:val="26"/>
+          <w:szCs w:val="26"/>
+        </w:rPr>
+        <w:t xml:space="preserve"> Week and Stolen</w:t>
       </w:r>
       <w:bookmarkEnd w:id="106"/>
     </w:p>
@@ -15897,8 +17247,18 @@
           <w:sz w:val="26"/>
           <w:szCs w:val="26"/>
         </w:rPr>
-        <w:t>.7.17 Primary_Offence</w:t>
-      </w:r>
+        <w:t xml:space="preserve">.7.17 </w:t>
+      </w:r>
+      <w:proofErr w:type="spellStart"/>
+      <w:r>
+        <w:rPr>
+          <w:rFonts w:asciiTheme="minorHAnsi" w:hAnsiTheme="minorHAnsi" w:cstheme="minorHAnsi"/>
+          <w:sz w:val="26"/>
+          <w:szCs w:val="26"/>
+        </w:rPr>
+        <w:t>Primary_Offence</w:t>
+      </w:r>
+      <w:proofErr w:type="spellEnd"/>
       <w:r>
         <w:rPr>
           <w:rFonts w:asciiTheme="minorHAnsi" w:hAnsiTheme="minorHAnsi" w:cstheme="minorHAnsi"/>
@@ -15966,7 +17326,7 @@
       <w:pPr>
         <w:pStyle w:val="Heading2"/>
         <w:rPr>
-          <w:rFonts w:asciiTheme="minorHAnsi" w:hAnsiTheme="minorHAnsi" w:cstheme="minorHAnsi" w:hint="eastAsia"/>
+          <w:rFonts w:asciiTheme="minorHAnsi" w:hAnsiTheme="minorHAnsi" w:cstheme="minorHAnsi"/>
         </w:rPr>
       </w:pPr>
       <w:bookmarkStart w:id="111" w:name="_heading=h.tqntr045zsf4" w:colFirst="0" w:colLast="0"/>
@@ -16160,12 +17520,14 @@
                 <w:rFonts w:cstheme="minorHAnsi"/>
               </w:rPr>
             </w:pPr>
+            <w:proofErr w:type="spellStart"/>
             <w:r>
               <w:rPr>
                 <w:rFonts w:cstheme="minorHAnsi"/>
               </w:rPr>
               <w:t>Primary_Offence</w:t>
             </w:r>
+            <w:proofErr w:type="spellEnd"/>
           </w:p>
         </w:tc>
         <w:tc>
@@ -16214,11 +17576,19 @@
                 <w:rFonts w:cstheme="minorHAnsi"/>
               </w:rPr>
             </w:pPr>
-            <w:r>
-              <w:rPr>
-                <w:rFonts w:cstheme="minorHAnsi"/>
-              </w:rPr>
-              <w:t>Keep ’[‘THEFT UNDER’, ‘THEFT’], and Combined as ‘THEFT’</w:t>
+            <w:proofErr w:type="gramStart"/>
+            <w:r>
+              <w:rPr>
+                <w:rFonts w:cstheme="minorHAnsi"/>
+              </w:rPr>
+              <w:t>Keep ’</w:t>
+            </w:r>
+            <w:proofErr w:type="gramEnd"/>
+            <w:r>
+              <w:rPr>
+                <w:rFonts w:cstheme="minorHAnsi"/>
+              </w:rPr>
+              <w:t>[‘THEFT UNDER’, ‘THEFT’], and Combined as ‘THEFT’</w:t>
             </w:r>
           </w:p>
           <w:p>
@@ -16315,12 +17685,14 @@
                 <w:rFonts w:cstheme="minorHAnsi"/>
               </w:rPr>
             </w:pPr>
+            <w:proofErr w:type="spellStart"/>
             <w:r>
               <w:rPr>
                 <w:rFonts w:cstheme="minorHAnsi"/>
               </w:rPr>
               <w:t>Occurrence_Year</w:t>
             </w:r>
+            <w:proofErr w:type="spellEnd"/>
           </w:p>
         </w:tc>
         <w:tc>
@@ -16370,12 +17742,21 @@
                 <w:highlight w:val="red"/>
               </w:rPr>
             </w:pPr>
+            <w:proofErr w:type="gramStart"/>
             <w:r>
               <w:rPr>
                 <w:rFonts w:cstheme="minorHAnsi"/>
                 <w:highlight w:val="red"/>
               </w:rPr>
-              <w:t xml:space="preserve">No much difference, </w:t>
+              <w:t>No</w:t>
+            </w:r>
+            <w:proofErr w:type="gramEnd"/>
+            <w:r>
+              <w:rPr>
+                <w:rFonts w:cstheme="minorHAnsi"/>
+                <w:highlight w:val="red"/>
+              </w:rPr>
+              <w:t xml:space="preserve"> much difference, </w:t>
             </w:r>
           </w:p>
           <w:p>
@@ -16442,12 +17823,14 @@
                 <w:rFonts w:cstheme="minorHAnsi"/>
               </w:rPr>
             </w:pPr>
+            <w:proofErr w:type="spellStart"/>
             <w:r>
               <w:rPr>
                 <w:rFonts w:cstheme="minorHAnsi"/>
               </w:rPr>
               <w:t>Occurrence_Month</w:t>
             </w:r>
+            <w:proofErr w:type="spellEnd"/>
           </w:p>
         </w:tc>
         <w:tc>
@@ -16539,8 +17922,16 @@
               <w:rPr>
                 <w:rFonts w:cstheme="minorHAnsi"/>
               </w:rPr>
-              <w:t>Other- Medium or LowRisk</w:t>
-            </w:r>
+              <w:t xml:space="preserve">Other- Medium or </w:t>
+            </w:r>
+            <w:proofErr w:type="spellStart"/>
+            <w:r>
+              <w:rPr>
+                <w:rFonts w:cstheme="minorHAnsi"/>
+              </w:rPr>
+              <w:t>LowRisk</w:t>
+            </w:r>
+            <w:proofErr w:type="spellEnd"/>
           </w:p>
         </w:tc>
       </w:tr>
@@ -16589,12 +17980,14 @@
                 <w:rFonts w:cstheme="minorHAnsi"/>
               </w:rPr>
             </w:pPr>
+            <w:proofErr w:type="spellStart"/>
             <w:r>
               <w:rPr>
                 <w:rFonts w:cstheme="minorHAnsi"/>
               </w:rPr>
               <w:t>Occurrence_Day</w:t>
             </w:r>
+            <w:proofErr w:type="spellEnd"/>
           </w:p>
         </w:tc>
         <w:tc>
@@ -16644,12 +18037,21 @@
                 <w:highlight w:val="red"/>
               </w:rPr>
             </w:pPr>
+            <w:proofErr w:type="gramStart"/>
             <w:r>
               <w:rPr>
                 <w:rFonts w:cstheme="minorHAnsi"/>
                 <w:highlight w:val="red"/>
               </w:rPr>
-              <w:t>No much difference, Drop this column</w:t>
+              <w:t>No</w:t>
+            </w:r>
+            <w:proofErr w:type="gramEnd"/>
+            <w:r>
+              <w:rPr>
+                <w:rFonts w:cstheme="minorHAnsi"/>
+                <w:highlight w:val="red"/>
+              </w:rPr>
+              <w:t xml:space="preserve"> much difference, Drop this column</w:t>
             </w:r>
           </w:p>
         </w:tc>
@@ -16699,12 +18101,14 @@
                 <w:rFonts w:cstheme="minorHAnsi"/>
               </w:rPr>
             </w:pPr>
+            <w:proofErr w:type="spellStart"/>
             <w:r>
               <w:rPr>
                 <w:rFonts w:cstheme="minorHAnsi"/>
               </w:rPr>
               <w:t>dayofweek</w:t>
             </w:r>
+            <w:proofErr w:type="spellEnd"/>
           </w:p>
         </w:tc>
         <w:tc>
@@ -16759,7 +18163,23 @@
                 <w:rFonts w:cstheme="minorHAnsi"/>
                 <w:highlight w:val="red"/>
               </w:rPr>
-              <w:t>No much difference,  Drop this column</w:t>
+              <w:t xml:space="preserve">No much </w:t>
+            </w:r>
+            <w:proofErr w:type="gramStart"/>
+            <w:r>
+              <w:rPr>
+                <w:rFonts w:cstheme="minorHAnsi"/>
+                <w:highlight w:val="red"/>
+              </w:rPr>
+              <w:t>difference,  Drop</w:t>
+            </w:r>
+            <w:proofErr w:type="gramEnd"/>
+            <w:r>
+              <w:rPr>
+                <w:rFonts w:cstheme="minorHAnsi"/>
+                <w:highlight w:val="red"/>
+              </w:rPr>
+              <w:t xml:space="preserve"> this column</w:t>
             </w:r>
           </w:p>
         </w:tc>
@@ -16809,12 +18229,14 @@
                 <w:rFonts w:cstheme="minorHAnsi"/>
               </w:rPr>
             </w:pPr>
+            <w:proofErr w:type="spellStart"/>
             <w:r>
               <w:rPr>
                 <w:rFonts w:cstheme="minorHAnsi"/>
               </w:rPr>
               <w:t>dayofhour</w:t>
             </w:r>
+            <w:proofErr w:type="spellEnd"/>
           </w:p>
         </w:tc>
         <w:tc>
@@ -16893,12 +18315,20 @@
                 <w:rFonts w:cstheme="minorHAnsi"/>
               </w:rPr>
             </w:pPr>
+            <w:proofErr w:type="spellStart"/>
             <w:r>
               <w:rPr>
                 <w:rFonts w:cstheme="minorHAnsi"/>
               </w:rPr>
               <w:lastRenderedPageBreak/>
-              <w:t>HighRisk Hour - 9, 12, 17, 18, 19</w:t>
+              <w:t>HighRisk</w:t>
+            </w:r>
+            <w:proofErr w:type="spellEnd"/>
+            <w:r>
+              <w:rPr>
+                <w:rFonts w:cstheme="minorHAnsi"/>
+              </w:rPr>
+              <w:t xml:space="preserve"> Hour - 9, 12, 17, 18, 19</w:t>
             </w:r>
           </w:p>
         </w:tc>
@@ -16956,7 +18386,21 @@
               <w:rPr>
                 <w:rFonts w:cstheme="minorHAnsi"/>
               </w:rPr>
-              <w:t xml:space="preserve">  'Bike_Colour' </w:t>
+              <w:t xml:space="preserve">  '</w:t>
+            </w:r>
+            <w:proofErr w:type="spellStart"/>
+            <w:r>
+              <w:rPr>
+                <w:rFonts w:cstheme="minorHAnsi"/>
+              </w:rPr>
+              <w:t>Bike_Colour</w:t>
+            </w:r>
+            <w:proofErr w:type="spellEnd"/>
+            <w:r>
+              <w:rPr>
+                <w:rFonts w:cstheme="minorHAnsi"/>
+              </w:rPr>
+              <w:t xml:space="preserve">' </w:t>
             </w:r>
           </w:p>
         </w:tc>
@@ -17006,11 +18450,19 @@
                 <w:rFonts w:cstheme="minorHAnsi"/>
               </w:rPr>
             </w:pPr>
-            <w:r>
-              <w:rPr>
-                <w:rFonts w:cstheme="minorHAnsi"/>
-              </w:rPr>
-              <w:t>BLK  and OTHER</w:t>
+            <w:proofErr w:type="gramStart"/>
+            <w:r>
+              <w:rPr>
+                <w:rFonts w:cstheme="minorHAnsi"/>
+              </w:rPr>
+              <w:t>BLK  and</w:t>
+            </w:r>
+            <w:proofErr w:type="gramEnd"/>
+            <w:r>
+              <w:rPr>
+                <w:rFonts w:cstheme="minorHAnsi"/>
+              </w:rPr>
+              <w:t xml:space="preserve"> OTHER</w:t>
             </w:r>
           </w:p>
         </w:tc>
@@ -17064,7 +18516,21 @@
               <w:rPr>
                 <w:rFonts w:cstheme="minorHAnsi"/>
               </w:rPr>
-              <w:t>'Bike_Model'</w:t>
+              <w:t>'</w:t>
+            </w:r>
+            <w:proofErr w:type="spellStart"/>
+            <w:r>
+              <w:rPr>
+                <w:rFonts w:cstheme="minorHAnsi"/>
+              </w:rPr>
+              <w:t>Bike_Model</w:t>
+            </w:r>
+            <w:proofErr w:type="spellEnd"/>
+            <w:r>
+              <w:rPr>
+                <w:rFonts w:cstheme="minorHAnsi"/>
+              </w:rPr>
+              <w:t>'</w:t>
             </w:r>
           </w:p>
         </w:tc>
@@ -17115,12 +18581,21 @@
                 <w:highlight w:val="red"/>
               </w:rPr>
             </w:pPr>
+            <w:proofErr w:type="spellStart"/>
             <w:r>
               <w:rPr>
                 <w:rFonts w:cstheme="minorHAnsi"/>
                 <w:highlight w:val="red"/>
               </w:rPr>
-              <w:t>Topest one is UNKNOWN</w:t>
+              <w:t>Topest</w:t>
+            </w:r>
+            <w:proofErr w:type="spellEnd"/>
+            <w:r>
+              <w:rPr>
+                <w:rFonts w:cstheme="minorHAnsi"/>
+                <w:highlight w:val="red"/>
+              </w:rPr>
+              <w:t xml:space="preserve"> one is UNKNOWN</w:t>
             </w:r>
           </w:p>
           <w:p>
@@ -17132,12 +18607,21 @@
                 <w:highlight w:val="red"/>
               </w:rPr>
             </w:pPr>
+            <w:proofErr w:type="gramStart"/>
             <w:r>
               <w:rPr>
                 <w:rFonts w:cstheme="minorHAnsi"/>
                 <w:highlight w:val="red"/>
               </w:rPr>
-              <w:t>So consider drop this column</w:t>
+              <w:t>So</w:t>
+            </w:r>
+            <w:proofErr w:type="gramEnd"/>
+            <w:r>
+              <w:rPr>
+                <w:rFonts w:cstheme="minorHAnsi"/>
+                <w:highlight w:val="red"/>
+              </w:rPr>
+              <w:t xml:space="preserve"> consider drop this column</w:t>
             </w:r>
           </w:p>
         </w:tc>
@@ -17191,7 +18675,21 @@
               <w:rPr>
                 <w:rFonts w:cstheme="minorHAnsi"/>
               </w:rPr>
-              <w:t xml:space="preserve">'Bike_Type' </w:t>
+              <w:t>'</w:t>
+            </w:r>
+            <w:proofErr w:type="spellStart"/>
+            <w:r>
+              <w:rPr>
+                <w:rFonts w:cstheme="minorHAnsi"/>
+              </w:rPr>
+              <w:t>Bike_Type</w:t>
+            </w:r>
+            <w:proofErr w:type="spellEnd"/>
+            <w:r>
+              <w:rPr>
+                <w:rFonts w:cstheme="minorHAnsi"/>
+              </w:rPr>
+              <w:t xml:space="preserve">' </w:t>
             </w:r>
           </w:p>
         </w:tc>
@@ -17314,7 +18812,21 @@
               <w:rPr>
                 <w:rFonts w:cstheme="minorHAnsi"/>
               </w:rPr>
-              <w:t xml:space="preserve">'Bike_Make' </w:t>
+              <w:t>'</w:t>
+            </w:r>
+            <w:proofErr w:type="spellStart"/>
+            <w:r>
+              <w:rPr>
+                <w:rFonts w:cstheme="minorHAnsi"/>
+              </w:rPr>
+              <w:t>Bike_Make</w:t>
+            </w:r>
+            <w:proofErr w:type="spellEnd"/>
+            <w:r>
+              <w:rPr>
+                <w:rFonts w:cstheme="minorHAnsi"/>
+              </w:rPr>
+              <w:t xml:space="preserve">' </w:t>
             </w:r>
           </w:p>
         </w:tc>
@@ -17379,11 +18891,19 @@
                 <w:rFonts w:cstheme="minorHAnsi"/>
               </w:rPr>
             </w:pPr>
-            <w:r>
-              <w:rPr>
-                <w:rFonts w:cstheme="minorHAnsi"/>
-              </w:rPr>
-              <w:t>LowRisk- Other</w:t>
+            <w:proofErr w:type="spellStart"/>
+            <w:r>
+              <w:rPr>
+                <w:rFonts w:cstheme="minorHAnsi"/>
+              </w:rPr>
+              <w:t>LowRisk</w:t>
+            </w:r>
+            <w:proofErr w:type="spellEnd"/>
+            <w:r>
+              <w:rPr>
+                <w:rFonts w:cstheme="minorHAnsi"/>
+              </w:rPr>
+              <w:t>- Other</w:t>
             </w:r>
           </w:p>
         </w:tc>
@@ -17437,7 +18957,21 @@
               <w:rPr>
                 <w:rFonts w:cstheme="minorHAnsi"/>
               </w:rPr>
-              <w:t xml:space="preserve">'Bike_Speed' </w:t>
+              <w:t>'</w:t>
+            </w:r>
+            <w:proofErr w:type="spellStart"/>
+            <w:r>
+              <w:rPr>
+                <w:rFonts w:cstheme="minorHAnsi"/>
+              </w:rPr>
+              <w:t>Bike_Speed</w:t>
+            </w:r>
+            <w:proofErr w:type="spellEnd"/>
+            <w:r>
+              <w:rPr>
+                <w:rFonts w:cstheme="minorHAnsi"/>
+              </w:rPr>
+              <w:t xml:space="preserve">' </w:t>
             </w:r>
           </w:p>
         </w:tc>
@@ -17491,7 +19025,21 @@
               <w:rPr>
                 <w:rFonts w:cstheme="minorHAnsi"/>
               </w:rPr>
-              <w:t>High Risk -[1, 10,18,21,24]</w:t>
+              <w:t xml:space="preserve">High Risk </w:t>
+            </w:r>
+            <w:proofErr w:type="gramStart"/>
+            <w:r>
+              <w:rPr>
+                <w:rFonts w:cstheme="minorHAnsi"/>
+              </w:rPr>
+              <w:t>-[</w:t>
+            </w:r>
+            <w:proofErr w:type="gramEnd"/>
+            <w:r>
+              <w:rPr>
+                <w:rFonts w:cstheme="minorHAnsi"/>
+              </w:rPr>
+              <w:t>1, 10,18,21,24]</w:t>
             </w:r>
           </w:p>
         </w:tc>
@@ -17545,7 +19093,21 @@
               <w:rPr>
                 <w:rFonts w:cstheme="minorHAnsi"/>
               </w:rPr>
-              <w:t xml:space="preserve"> 'Cost_of_Bike' </w:t>
+              <w:t xml:space="preserve"> '</w:t>
+            </w:r>
+            <w:proofErr w:type="spellStart"/>
+            <w:r>
+              <w:rPr>
+                <w:rFonts w:cstheme="minorHAnsi"/>
+              </w:rPr>
+              <w:t>Cost_of_Bike</w:t>
+            </w:r>
+            <w:proofErr w:type="spellEnd"/>
+            <w:r>
+              <w:rPr>
+                <w:rFonts w:cstheme="minorHAnsi"/>
+              </w:rPr>
+              <w:t xml:space="preserve">' </w:t>
             </w:r>
           </w:p>
         </w:tc>
@@ -17721,11 +19283,27 @@
                 <w:rFonts w:cstheme="minorHAnsi"/>
               </w:rPr>
             </w:pPr>
-            <w:r>
-              <w:rPr>
-                <w:rFonts w:cstheme="minorHAnsi"/>
-              </w:rPr>
-              <w:t>HighRisk[52,14, 51, 53]</w:t>
+            <w:proofErr w:type="spellStart"/>
+            <w:proofErr w:type="gramStart"/>
+            <w:r>
+              <w:rPr>
+                <w:rFonts w:cstheme="minorHAnsi"/>
+              </w:rPr>
+              <w:t>HighRisk</w:t>
+            </w:r>
+            <w:proofErr w:type="spellEnd"/>
+            <w:r>
+              <w:rPr>
+                <w:rFonts w:cstheme="minorHAnsi"/>
+              </w:rPr>
+              <w:t>[</w:t>
+            </w:r>
+            <w:proofErr w:type="gramEnd"/>
+            <w:r>
+              <w:rPr>
+                <w:rFonts w:cstheme="minorHAnsi"/>
+              </w:rPr>
+              <w:t>52,14, 51, 53]</w:t>
             </w:r>
           </w:p>
           <w:p>
@@ -17794,7 +19372,21 @@
               <w:rPr>
                 <w:rFonts w:cstheme="minorHAnsi"/>
               </w:rPr>
-              <w:t xml:space="preserve">'Location_Type' </w:t>
+              <w:t>'</w:t>
+            </w:r>
+            <w:proofErr w:type="spellStart"/>
+            <w:r>
+              <w:rPr>
+                <w:rFonts w:cstheme="minorHAnsi"/>
+              </w:rPr>
+              <w:t>Location_Type</w:t>
+            </w:r>
+            <w:proofErr w:type="spellEnd"/>
+            <w:r>
+              <w:rPr>
+                <w:rFonts w:cstheme="minorHAnsi"/>
+              </w:rPr>
+              <w:t xml:space="preserve">' </w:t>
             </w:r>
           </w:p>
         </w:tc>
@@ -17850,7 +19442,23 @@
                 <w:rFonts w:cstheme="minorHAnsi"/>
                 <w:highlight w:val="red"/>
               </w:rPr>
-              <w:t>Duplicated with Premise_Type- Drop this column</w:t>
+              <w:t xml:space="preserve">Duplicated with </w:t>
+            </w:r>
+            <w:proofErr w:type="spellStart"/>
+            <w:r>
+              <w:rPr>
+                <w:rFonts w:cstheme="minorHAnsi"/>
+                <w:highlight w:val="red"/>
+              </w:rPr>
+              <w:t>Premise_Type</w:t>
+            </w:r>
+            <w:proofErr w:type="spellEnd"/>
+            <w:r>
+              <w:rPr>
+                <w:rFonts w:cstheme="minorHAnsi"/>
+                <w:highlight w:val="red"/>
+              </w:rPr>
+              <w:t>- Drop this column</w:t>
             </w:r>
           </w:p>
         </w:tc>
@@ -17904,7 +19512,21 @@
               <w:rPr>
                 <w:rFonts w:cstheme="minorHAnsi"/>
               </w:rPr>
-              <w:t>'Premise_Type'</w:t>
+              <w:t>'</w:t>
+            </w:r>
+            <w:proofErr w:type="spellStart"/>
+            <w:r>
+              <w:rPr>
+                <w:rFonts w:cstheme="minorHAnsi"/>
+              </w:rPr>
+              <w:t>Premise_Type</w:t>
+            </w:r>
+            <w:proofErr w:type="spellEnd"/>
+            <w:r>
+              <w:rPr>
+                <w:rFonts w:cstheme="minorHAnsi"/>
+              </w:rPr>
+              <w:t>'</w:t>
             </w:r>
           </w:p>
         </w:tc>
@@ -17975,8 +19597,17 @@
                 <w:rFonts w:cstheme="minorHAnsi"/>
                 <w:highlight w:val="red"/>
               </w:rPr>
-              <w:t>Consider group for less catergeries</w:t>
-            </w:r>
+              <w:t xml:space="preserve">Consider group for less </w:t>
+            </w:r>
+            <w:proofErr w:type="spellStart"/>
+            <w:r>
+              <w:rPr>
+                <w:rFonts w:cstheme="minorHAnsi"/>
+                <w:highlight w:val="red"/>
+              </w:rPr>
+              <w:t>catergeries</w:t>
+            </w:r>
+            <w:proofErr w:type="spellEnd"/>
           </w:p>
         </w:tc>
       </w:tr>
@@ -18029,7 +19660,21 @@
               <w:rPr>
                 <w:rFonts w:cstheme="minorHAnsi"/>
               </w:rPr>
-              <w:t>'Neighbourhood'</w:t>
+              <w:t>'</w:t>
+            </w:r>
+            <w:proofErr w:type="spellStart"/>
+            <w:r>
+              <w:rPr>
+                <w:rFonts w:cstheme="minorHAnsi"/>
+              </w:rPr>
+              <w:t>Neighbourhood</w:t>
+            </w:r>
+            <w:proofErr w:type="spellEnd"/>
+            <w:r>
+              <w:rPr>
+                <w:rFonts w:cstheme="minorHAnsi"/>
+              </w:rPr>
+              <w:t>'</w:t>
             </w:r>
           </w:p>
         </w:tc>
@@ -18079,11 +19724,19 @@
                 <w:rFonts w:cstheme="minorHAnsi"/>
               </w:rPr>
             </w:pPr>
-            <w:r>
-              <w:rPr>
-                <w:rFonts w:cstheme="minorHAnsi"/>
-              </w:rPr>
-              <w:t>HighRisk [Top 10 Neighborhood]</w:t>
+            <w:proofErr w:type="spellStart"/>
+            <w:r>
+              <w:rPr>
+                <w:rFonts w:cstheme="minorHAnsi"/>
+              </w:rPr>
+              <w:t>HighRisk</w:t>
+            </w:r>
+            <w:proofErr w:type="spellEnd"/>
+            <w:r>
+              <w:rPr>
+                <w:rFonts w:cstheme="minorHAnsi"/>
+              </w:rPr>
+              <w:t xml:space="preserve"> [Top 10 Neighborhood]</w:t>
             </w:r>
           </w:p>
           <w:p>
@@ -18671,7 +20324,21 @@
         <w:rPr>
           <w:rFonts w:cstheme="minorHAnsi"/>
         </w:rPr>
-        <w:t>From Occurrence_Time to get hour of day</w:t>
+        <w:t xml:space="preserve">From </w:t>
+      </w:r>
+      <w:proofErr w:type="spellStart"/>
+      <w:r>
+        <w:rPr>
+          <w:rFonts w:cstheme="minorHAnsi"/>
+        </w:rPr>
+        <w:t>Occurrence_Time</w:t>
+      </w:r>
+      <w:proofErr w:type="spellEnd"/>
+      <w:r>
+        <w:rPr>
+          <w:rFonts w:cstheme="minorHAnsi"/>
+        </w:rPr>
+        <w:t xml:space="preserve"> to get hour of day</w:t>
       </w:r>
     </w:p>
     <w:p>
@@ -18732,7 +20399,35 @@
         <w:rPr>
           <w:rFonts w:cstheme="minorHAnsi"/>
         </w:rPr>
-        <w:t>Category Occurrence_Time. Time in 9, 12, 17, 18, 19 is peak time 1, otherwise is unpeak time 0</w:t>
+        <w:t xml:space="preserve">Category </w:t>
+      </w:r>
+      <w:proofErr w:type="spellStart"/>
+      <w:r>
+        <w:rPr>
+          <w:rFonts w:cstheme="minorHAnsi"/>
+        </w:rPr>
+        <w:t>Occurrence_Time</w:t>
+      </w:r>
+      <w:proofErr w:type="spellEnd"/>
+      <w:r>
+        <w:rPr>
+          <w:rFonts w:cstheme="minorHAnsi"/>
+        </w:rPr>
+        <w:t xml:space="preserve">. Time in 9, 12, 17, 18, 19 is peak time 1, otherwise is </w:t>
+      </w:r>
+      <w:proofErr w:type="spellStart"/>
+      <w:r>
+        <w:rPr>
+          <w:rFonts w:cstheme="minorHAnsi"/>
+        </w:rPr>
+        <w:t>unpeak</w:t>
+      </w:r>
+      <w:proofErr w:type="spellEnd"/>
+      <w:r>
+        <w:rPr>
+          <w:rFonts w:cstheme="minorHAnsi"/>
+        </w:rPr>
+        <w:t xml:space="preserve"> time 0</w:t>
       </w:r>
     </w:p>
     <w:p>
@@ -18794,7 +20489,21 @@
           <w:rFonts w:cstheme="minorHAnsi"/>
         </w:rPr>
         <w:lastRenderedPageBreak/>
-        <w:t>Category bike make into OT</w:t>
+        <w:t xml:space="preserve">Category </w:t>
+      </w:r>
+      <w:proofErr w:type="gramStart"/>
+      <w:r>
+        <w:rPr>
+          <w:rFonts w:cstheme="minorHAnsi"/>
+        </w:rPr>
+        <w:t>bike</w:t>
+      </w:r>
+      <w:proofErr w:type="gramEnd"/>
+      <w:r>
+        <w:rPr>
+          <w:rFonts w:cstheme="minorHAnsi"/>
+        </w:rPr>
+        <w:t xml:space="preserve"> make into OT</w:t>
       </w:r>
       <w:r>
         <w:rPr>
@@ -18959,7 +20668,35 @@
         <w:rPr>
           <w:rFonts w:cstheme="minorHAnsi"/>
         </w:rPr>
-        <w:t>Convert BikeColor into Black and NonBlack then make it into 1 and 0</w:t>
+        <w:t xml:space="preserve">Convert </w:t>
+      </w:r>
+      <w:proofErr w:type="spellStart"/>
+      <w:r>
+        <w:rPr>
+          <w:rFonts w:cstheme="minorHAnsi"/>
+        </w:rPr>
+        <w:t>BikeColor</w:t>
+      </w:r>
+      <w:proofErr w:type="spellEnd"/>
+      <w:r>
+        <w:rPr>
+          <w:rFonts w:cstheme="minorHAnsi"/>
+        </w:rPr>
+        <w:t xml:space="preserve"> into Black and </w:t>
+      </w:r>
+      <w:proofErr w:type="spellStart"/>
+      <w:r>
+        <w:rPr>
+          <w:rFonts w:cstheme="minorHAnsi"/>
+        </w:rPr>
+        <w:t>NonBlack</w:t>
+      </w:r>
+      <w:proofErr w:type="spellEnd"/>
+      <w:r>
+        <w:rPr>
+          <w:rFonts w:cstheme="minorHAnsi"/>
+        </w:rPr>
+        <w:t xml:space="preserve"> then make it into 1 and 0</w:t>
       </w:r>
     </w:p>
     <w:p>
@@ -19026,7 +20763,7 @@
     <w:p>
       <w:pPr>
         <w:rPr>
-          <w:rFonts w:cstheme="minorHAnsi" w:hint="eastAsia"/>
+          <w:rFonts w:cstheme="minorHAnsi"/>
         </w:rPr>
       </w:pPr>
       <w:r>
@@ -19085,7 +20822,21 @@
         <w:rPr>
           <w:rFonts w:asciiTheme="minorHAnsi" w:hAnsiTheme="minorHAnsi" w:cstheme="minorHAnsi"/>
         </w:rPr>
-        <w:t>3.4 Categorical data management : Created dummy values</w:t>
+        <w:t xml:space="preserve">3.4 Categorical data </w:t>
+      </w:r>
+      <w:proofErr w:type="gramStart"/>
+      <w:r>
+        <w:rPr>
+          <w:rFonts w:asciiTheme="minorHAnsi" w:hAnsiTheme="minorHAnsi" w:cstheme="minorHAnsi"/>
+        </w:rPr>
+        <w:t>management :</w:t>
+      </w:r>
+      <w:proofErr w:type="gramEnd"/>
+      <w:r>
+        <w:rPr>
+          <w:rFonts w:asciiTheme="minorHAnsi" w:hAnsiTheme="minorHAnsi" w:cstheme="minorHAnsi"/>
+        </w:rPr>
+        <w:t xml:space="preserve"> Created dummy values</w:t>
       </w:r>
       <w:bookmarkEnd w:id="120"/>
       <w:r>
@@ -19239,7 +20990,21 @@
         <w:rPr>
           <w:rFonts w:cstheme="minorHAnsi"/>
         </w:rPr>
-        <w:t>Prepare the data for the model build as X (inputs, predictor) and Y(output, predicted)</w:t>
+        <w:t xml:space="preserve">Prepare the data for the model build as X (inputs, predictor) and </w:t>
+      </w:r>
+      <w:proofErr w:type="gramStart"/>
+      <w:r>
+        <w:rPr>
+          <w:rFonts w:cstheme="minorHAnsi"/>
+        </w:rPr>
+        <w:t>Y(</w:t>
+      </w:r>
+      <w:proofErr w:type="gramEnd"/>
+      <w:r>
+        <w:rPr>
+          <w:rFonts w:cstheme="minorHAnsi"/>
+        </w:rPr>
+        <w:t>output, predicted)</w:t>
       </w:r>
     </w:p>
     <w:p>
@@ -19881,6 +21646,54 @@
     <w:p>
       <w:pPr>
         <w:rPr>
+          <w:rFonts w:cstheme="minorHAnsi" w:hint="eastAsia"/>
+        </w:rPr>
+      </w:pPr>
+      <w:r>
+        <w:rPr>
+          <w:noProof/>
+        </w:rPr>
+        <w:lastRenderedPageBreak/>
+        <w:drawing>
+          <wp:inline distT="0" distB="0" distL="0" distR="0" wp14:anchorId="67835F08" wp14:editId="6217F0AA">
+            <wp:extent cx="5943600" cy="1818005"/>
+            <wp:effectExtent l="0" t="0" r="0" b="0"/>
+            <wp:docPr id="1" name="Picture 1"/>
+            <wp:cNvGraphicFramePr>
+              <a:graphicFrameLocks xmlns:a="http://schemas.openxmlformats.org/drawingml/2006/main" noChangeAspect="1"/>
+            </wp:cNvGraphicFramePr>
+            <a:graphic xmlns:a="http://schemas.openxmlformats.org/drawingml/2006/main">
+              <a:graphicData uri="http://schemas.openxmlformats.org/drawingml/2006/picture">
+                <pic:pic xmlns:pic="http://schemas.openxmlformats.org/drawingml/2006/picture">
+                  <pic:nvPicPr>
+                    <pic:cNvPr id="1" name=""/>
+                    <pic:cNvPicPr/>
+                  </pic:nvPicPr>
+                  <pic:blipFill>
+                    <a:blip r:embed="rId94"/>
+                    <a:stretch>
+                      <a:fillRect/>
+                    </a:stretch>
+                  </pic:blipFill>
+                  <pic:spPr>
+                    <a:xfrm>
+                      <a:off x="0" y="0"/>
+                      <a:ext cx="5943600" cy="1818005"/>
+                    </a:xfrm>
+                    <a:prstGeom prst="rect">
+                      <a:avLst/>
+                    </a:prstGeom>
+                  </pic:spPr>
+                </pic:pic>
+              </a:graphicData>
+            </a:graphic>
+          </wp:inline>
+        </w:drawing>
+      </w:r>
+    </w:p>
+    <w:p>
+      <w:pPr>
+        <w:rPr>
           <w:rFonts w:cstheme="minorHAnsi"/>
         </w:rPr>
       </w:pPr>
@@ -19894,7 +21707,7 @@
     <w:p>
       <w:pPr>
         <w:rPr>
-          <w:rFonts w:cstheme="minorHAnsi" w:hint="eastAsia"/>
+          <w:rFonts w:cstheme="minorHAnsi"/>
         </w:rPr>
       </w:pPr>
     </w:p>
@@ -19955,7 +21768,7 @@
                     <pic:cNvPicPr preferRelativeResize="0"/>
                   </pic:nvPicPr>
                   <pic:blipFill>
-                    <a:blip r:embed="rId94"/>
+                    <a:blip r:embed="rId95"/>
                     <a:srcRect/>
                     <a:stretch>
                       <a:fillRect/>
@@ -20017,7 +21830,7 @@
                     <pic:cNvPicPr preferRelativeResize="0"/>
                   </pic:nvPicPr>
                   <pic:blipFill>
-                    <a:blip r:embed="rId95"/>
+                    <a:blip r:embed="rId96"/>
                     <a:srcRect/>
                     <a:stretch>
                       <a:fillRect/>
@@ -20076,7 +21889,23 @@
           <w:rStyle w:val="Heading2Char"/>
           <w:rFonts w:asciiTheme="minorHAnsi" w:hAnsiTheme="minorHAnsi" w:cstheme="minorHAnsi"/>
         </w:rPr>
-        <w:t>4.2 Confusion_matrix, accuracy, recall, F1 score, precision score and ROC-AUC</w:t>
+        <w:t xml:space="preserve">4.2 </w:t>
+      </w:r>
+      <w:proofErr w:type="spellStart"/>
+      <w:r>
+        <w:rPr>
+          <w:rStyle w:val="Heading2Char"/>
+          <w:rFonts w:asciiTheme="minorHAnsi" w:hAnsiTheme="minorHAnsi" w:cstheme="minorHAnsi"/>
+        </w:rPr>
+        <w:t>Confusion_matrix</w:t>
+      </w:r>
+      <w:proofErr w:type="spellEnd"/>
+      <w:r>
+        <w:rPr>
+          <w:rStyle w:val="Heading2Char"/>
+          <w:rFonts w:asciiTheme="minorHAnsi" w:hAnsiTheme="minorHAnsi" w:cstheme="minorHAnsi"/>
+        </w:rPr>
+        <w:t>, accuracy, recall, F1 score, precision score and ROC-AUC</w:t>
       </w:r>
       <w:bookmarkEnd w:id="132"/>
       <w:r>
@@ -20097,7 +21926,7 @@
                     <pic:cNvPicPr preferRelativeResize="0"/>
                   </pic:nvPicPr>
                   <pic:blipFill>
-                    <a:blip r:embed="rId96"/>
+                    <a:blip r:embed="rId97"/>
                     <a:srcRect/>
                     <a:stretch>
                       <a:fillRect/>
@@ -20158,7 +21987,7 @@
                     <pic:cNvPicPr preferRelativeResize="0"/>
                   </pic:nvPicPr>
                   <pic:blipFill>
-                    <a:blip r:embed="rId97"/>
+                    <a:blip r:embed="rId98"/>
                     <a:srcRect/>
                     <a:stretch>
                       <a:fillRect/>
@@ -20301,7 +22130,7 @@
                     <pic:cNvPicPr preferRelativeResize="0"/>
                   </pic:nvPicPr>
                   <pic:blipFill>
-                    <a:blip r:embed="rId98"/>
+                    <a:blip r:embed="rId99"/>
                     <a:srcRect/>
                     <a:stretch>
                       <a:fillRect/>
@@ -20392,7 +22221,7 @@
                     <pic:cNvPicPr preferRelativeResize="0"/>
                   </pic:nvPicPr>
                   <pic:blipFill>
-                    <a:blip r:embed="rId99"/>
+                    <a:blip r:embed="rId100"/>
                     <a:srcRect/>
                     <a:stretch>
                       <a:fillRect/>
@@ -20418,7 +22247,7 @@
     <w:p>
       <w:pPr>
         <w:rPr>
-          <w:rFonts w:eastAsia="Times New Roman" w:cstheme="minorHAnsi" w:hint="eastAsia"/>
+          <w:rFonts w:eastAsia="Times New Roman" w:cstheme="minorHAnsi"/>
           <w:bCs/>
           <w:sz w:val="24"/>
           <w:szCs w:val="24"/>
@@ -20458,13 +22287,7 @@
       </w:r>
       <w:bookmarkEnd w:id="137"/>
     </w:p>
-    <w:p>
-      <w:pPr>
-        <w:rPr>
-          <w:rFonts w:hint="eastAsia"/>
-        </w:rPr>
-      </w:pPr>
-    </w:p>
+    <w:p/>
     <w:p>
       <w:pPr>
         <w:rPr>
@@ -20473,7 +22296,7 @@
           <w:szCs w:val="24"/>
         </w:rPr>
       </w:pPr>
-      <w:hyperlink r:id="rId100" w:history="1">
+      <w:hyperlink r:id="rId101" w:history="1">
         <w:r>
           <w:rPr>
             <w:rStyle w:val="Hyperlink"/>
@@ -20493,7 +22316,7 @@
           <w:szCs w:val="24"/>
         </w:rPr>
       </w:pPr>
-      <w:hyperlink r:id="rId101" w:history="1">
+      <w:hyperlink r:id="rId102" w:history="1">
         <w:r>
           <w:rPr>
             <w:rStyle w:val="Hyperlink"/>
@@ -20513,7 +22336,7 @@
           <w:szCs w:val="24"/>
         </w:rPr>
       </w:pPr>
-      <w:hyperlink r:id="rId102" w:history="1">
+      <w:hyperlink r:id="rId103" w:history="1">
         <w:r>
           <w:rPr>
             <w:rStyle w:val="Hyperlink"/>
@@ -20541,7 +22364,7 @@
           <w:szCs w:val="24"/>
         </w:rPr>
       </w:pPr>
-      <w:hyperlink r:id="rId103" w:history="1">
+      <w:hyperlink r:id="rId104" w:history="1">
         <w:r>
           <w:rPr>
             <w:rStyle w:val="Hyperlink"/>

</xml_diff>